<commit_message>
Added Sprint 2 Scrum meeting minutes and agendas
Added Sprint 2 Scrum meeting minutes and agendas to the Scrum Agenda and Minutes file
</commit_message>
<xml_diff>
--- a/Scrum Agenda and Minutes.docx
+++ b/Scrum Agenda and Minutes.docx
@@ -20,7 +20,7 @@
           <w:color w:val="000000"/>
           <w:rtl w:val="0"/>
         </w:rPr>
-        <w:t xml:space="preserve">Appendix 1: SCRUM Meeting Agendas and Minutes</w:t>
+        <w:t xml:space="preserve">Sprint 1: SCRUM Meeting Agendas and Minutes</w:t>
       </w:r>
     </w:p>
     <w:p>
@@ -109,7 +109,7 @@
       <w:pPr>
         <w:numPr>
           <w:ilvl w:val="0"/>
-          <w:numId w:val="3"/>
+          <w:numId w:val="7"/>
         </w:numPr>
         <w:spacing w:line="276" w:lineRule="auto"/>
         <w:ind w:left="720" w:hanging="360"/>
@@ -129,7 +129,7 @@
       <w:pPr>
         <w:numPr>
           <w:ilvl w:val="0"/>
-          <w:numId w:val="3"/>
+          <w:numId w:val="7"/>
         </w:numPr>
         <w:spacing w:line="276" w:lineRule="auto"/>
         <w:ind w:left="720" w:hanging="360"/>
@@ -149,7 +149,7 @@
       <w:pPr>
         <w:numPr>
           <w:ilvl w:val="0"/>
-          <w:numId w:val="3"/>
+          <w:numId w:val="7"/>
         </w:numPr>
         <w:spacing w:line="276" w:lineRule="auto"/>
         <w:ind w:left="720" w:hanging="360"/>
@@ -779,7 +779,7 @@
       <w:pPr>
         <w:numPr>
           <w:ilvl w:val="0"/>
-          <w:numId w:val="5"/>
+          <w:numId w:val="10"/>
         </w:numPr>
         <w:spacing w:line="276" w:lineRule="auto"/>
         <w:ind w:left="720" w:hanging="360"/>
@@ -799,7 +799,7 @@
       <w:pPr>
         <w:numPr>
           <w:ilvl w:val="0"/>
-          <w:numId w:val="5"/>
+          <w:numId w:val="10"/>
         </w:numPr>
         <w:spacing w:line="276" w:lineRule="auto"/>
         <w:ind w:left="720" w:hanging="360"/>
@@ -819,7 +819,7 @@
       <w:pPr>
         <w:numPr>
           <w:ilvl w:val="0"/>
-          <w:numId w:val="5"/>
+          <w:numId w:val="10"/>
         </w:numPr>
         <w:spacing w:line="276" w:lineRule="auto"/>
         <w:ind w:left="720" w:hanging="360"/>
@@ -950,7 +950,7 @@
       <w:pPr>
         <w:numPr>
           <w:ilvl w:val="0"/>
-          <w:numId w:val="4"/>
+          <w:numId w:val="8"/>
         </w:numPr>
         <w:spacing w:line="276" w:lineRule="auto"/>
         <w:ind w:left="720" w:hanging="360"/>
@@ -970,7 +970,7 @@
       <w:pPr>
         <w:numPr>
           <w:ilvl w:val="0"/>
-          <w:numId w:val="4"/>
+          <w:numId w:val="8"/>
         </w:numPr>
         <w:spacing w:line="276" w:lineRule="auto"/>
         <w:ind w:left="720" w:hanging="360"/>
@@ -990,7 +990,7 @@
       <w:pPr>
         <w:numPr>
           <w:ilvl w:val="0"/>
-          <w:numId w:val="4"/>
+          <w:numId w:val="8"/>
         </w:numPr>
         <w:spacing w:line="276" w:lineRule="auto"/>
         <w:ind w:left="720" w:hanging="360"/>
@@ -1974,7 +1974,7 @@
       <w:pPr>
         <w:numPr>
           <w:ilvl w:val="0"/>
-          <w:numId w:val="6"/>
+          <w:numId w:val="12"/>
         </w:numPr>
         <w:spacing w:line="276" w:lineRule="auto"/>
         <w:ind w:left="720" w:hanging="360"/>
@@ -1994,7 +1994,7 @@
       <w:pPr>
         <w:numPr>
           <w:ilvl w:val="0"/>
-          <w:numId w:val="6"/>
+          <w:numId w:val="12"/>
         </w:numPr>
         <w:spacing w:line="276" w:lineRule="auto"/>
         <w:ind w:left="720" w:hanging="360"/>
@@ -2014,7 +2014,7 @@
       <w:pPr>
         <w:numPr>
           <w:ilvl w:val="0"/>
-          <w:numId w:val="6"/>
+          <w:numId w:val="12"/>
         </w:numPr>
         <w:spacing w:line="276" w:lineRule="auto"/>
         <w:ind w:left="720" w:hanging="360"/>
@@ -2125,7 +2125,7 @@
       <w:pPr>
         <w:numPr>
           <w:ilvl w:val="0"/>
-          <w:numId w:val="4"/>
+          <w:numId w:val="8"/>
         </w:numPr>
         <w:spacing w:line="276" w:lineRule="auto"/>
         <w:ind w:left="720" w:hanging="360"/>
@@ -2145,7 +2145,7 @@
       <w:pPr>
         <w:numPr>
           <w:ilvl w:val="0"/>
-          <w:numId w:val="4"/>
+          <w:numId w:val="8"/>
         </w:numPr>
         <w:spacing w:line="276" w:lineRule="auto"/>
         <w:ind w:left="720" w:hanging="360"/>
@@ -2893,15 +2893,3324 @@
     <w:p>
       <w:pPr>
         <w:spacing w:line="276" w:lineRule="auto"/>
+        <w:rPr>
+          <w:rFonts w:ascii="Candara" w:cs="Candara" w:eastAsia="Candara" w:hAnsi="Candara"/>
+        </w:rPr>
+      </w:pPr>
+      <w:r>
+        <w:rPr>
+          <w:rFonts w:ascii="Candara" w:cs="Candara" w:eastAsia="Candara" w:hAnsi="Candara"/>
+          <w:rtl w:val="0"/>
+        </w:rPr>
+        <w:t xml:space="preserve">Two functions were made to input a common name like a city name and get coordinates. The current roadblock is trying to communicate between the HTML buttons and the Python code that is running the API calls. We want to get the text input from the submission box in the HTML and send it over to the Python backend.</w:t>
+      </w:r>
+      <w:r>
+        <w:br w:type="page"/>
+      </w:r>
+      <w:r>
+        <w:rPr>
+          <w:rtl w:val="0"/>
+        </w:rPr>
+      </w:r>
+    </w:p>
+    <w:p>
+      <w:pPr>
+        <w:pStyle w:val="Subtitle"/>
+        <w:spacing w:after="0" w:line="276" w:lineRule="auto"/>
+        <w:jc w:val="center"/>
+        <w:rPr>
+          <w:rFonts w:ascii="Candara" w:cs="Candara" w:eastAsia="Candara" w:hAnsi="Candara"/>
+          <w:color w:val="000000"/>
+        </w:rPr>
+      </w:pPr>
+      <w:bookmarkStart w:colFirst="0" w:colLast="0" w:name="_pyyat56rjw85" w:id="15"/>
+      <w:bookmarkEnd w:id="15"/>
+      <w:r>
+        <w:rPr>
+          <w:rFonts w:ascii="Candara" w:cs="Candara" w:eastAsia="Candara" w:hAnsi="Candara"/>
+          <w:color w:val="000000"/>
+          <w:rtl w:val="0"/>
+        </w:rPr>
+        <w:t xml:space="preserve">Sprint 2: SCRUM Meeting Agendas and Minutes</w:t>
+      </w:r>
+    </w:p>
+    <w:p>
+      <w:pPr>
+        <w:spacing w:line="276" w:lineRule="auto"/>
+        <w:rPr>
+          <w:rFonts w:ascii="Candara" w:cs="Candara" w:eastAsia="Candara" w:hAnsi="Candara"/>
+        </w:rPr>
+      </w:pPr>
+      <w:r>
+        <w:rPr>
+          <w:rtl w:val="0"/>
+        </w:rPr>
+      </w:r>
+    </w:p>
+    <w:p>
+      <w:pPr>
+        <w:spacing w:line="276" w:lineRule="auto"/>
+        <w:rPr>
+          <w:rFonts w:ascii="Candara" w:cs="Candara" w:eastAsia="Candara" w:hAnsi="Candara"/>
+          <w:color w:val="ff0000"/>
+        </w:rPr>
+      </w:pPr>
+      <w:r>
+        <w:rPr>
+          <w:rFonts w:ascii="Candara" w:cs="Candara" w:eastAsia="Candara" w:hAnsi="Candara"/>
+          <w:rtl w:val="0"/>
+        </w:rPr>
+        <w:t xml:space="preserve">SCRUM Meeting 1 for RouteOut</w:t>
+      </w:r>
+      <w:r>
+        <w:rPr>
+          <w:rtl w:val="0"/>
+        </w:rPr>
+      </w:r>
+    </w:p>
+    <w:p>
+      <w:pPr>
+        <w:spacing w:line="276" w:lineRule="auto"/>
+        <w:rPr>
+          <w:rFonts w:ascii="Candara" w:cs="Candara" w:eastAsia="Candara" w:hAnsi="Candara"/>
+        </w:rPr>
+      </w:pPr>
+      <w:r>
+        <w:rPr>
+          <w:rFonts w:ascii="Candara" w:cs="Candara" w:eastAsia="Candara" w:hAnsi="Candara"/>
+          <w:rtl w:val="0"/>
+        </w:rPr>
+        <w:t xml:space="preserve">Prepared by: Zachary Robinson</w:t>
+      </w:r>
+    </w:p>
+    <w:p>
+      <w:pPr>
+        <w:spacing w:line="276" w:lineRule="auto"/>
+        <w:rPr>
+          <w:rFonts w:ascii="Candara" w:cs="Candara" w:eastAsia="Candara" w:hAnsi="Candara"/>
+        </w:rPr>
+      </w:pPr>
+      <w:r>
+        <w:rPr>
+          <w:rFonts w:ascii="Candara" w:cs="Candara" w:eastAsia="Candara" w:hAnsi="Candara"/>
+          <w:rtl w:val="0"/>
+        </w:rPr>
+        <w:t xml:space="preserve">Meeting Date: 04/11/22</w:t>
+      </w:r>
+    </w:p>
+    <w:p>
+      <w:pPr>
+        <w:pStyle w:val="Heading2"/>
+        <w:spacing w:line="276" w:lineRule="auto"/>
+        <w:rPr>
+          <w:rFonts w:ascii="Candara" w:cs="Candara" w:eastAsia="Candara" w:hAnsi="Candara"/>
+        </w:rPr>
+      </w:pPr>
+      <w:bookmarkStart w:colFirst="0" w:colLast="0" w:name="_es5gttj36mr1" w:id="16"/>
+      <w:bookmarkEnd w:id="16"/>
+      <w:r>
+        <w:rPr>
+          <w:rFonts w:ascii="Candara" w:cs="Candara" w:eastAsia="Candara" w:hAnsi="Candara"/>
+          <w:rtl w:val="0"/>
+        </w:rPr>
+        <w:t xml:space="preserve">Meeting Attendees</w:t>
+      </w:r>
+    </w:p>
+    <w:p>
+      <w:pPr>
+        <w:numPr>
+          <w:ilvl w:val="0"/>
+          <w:numId w:val="5"/>
+        </w:numPr>
+        <w:spacing w:line="276" w:lineRule="auto"/>
+        <w:ind w:left="720" w:hanging="360"/>
+        <w:rPr>
+          <w:rFonts w:ascii="Candara" w:cs="Candara" w:eastAsia="Candara" w:hAnsi="Candara"/>
+        </w:rPr>
+      </w:pPr>
+      <w:r>
+        <w:rPr>
+          <w:rFonts w:ascii="Candara" w:cs="Candara" w:eastAsia="Candara" w:hAnsi="Candara"/>
+          <w:rtl w:val="0"/>
+        </w:rPr>
+        <w:t xml:space="preserve">Zachary Robinson</w:t>
+      </w:r>
+    </w:p>
+    <w:p>
+      <w:pPr>
+        <w:numPr>
+          <w:ilvl w:val="0"/>
+          <w:numId w:val="5"/>
+        </w:numPr>
+        <w:spacing w:line="276" w:lineRule="auto"/>
+        <w:ind w:left="720" w:hanging="360"/>
+        <w:rPr>
+          <w:rFonts w:ascii="Candara" w:cs="Candara" w:eastAsia="Candara" w:hAnsi="Candara"/>
+        </w:rPr>
+      </w:pPr>
+      <w:r>
+        <w:rPr>
+          <w:rFonts w:ascii="Candara" w:cs="Candara" w:eastAsia="Candara" w:hAnsi="Candara"/>
+          <w:rtl w:val="0"/>
+        </w:rPr>
+        <w:t xml:space="preserve">Jiwon Lee </w:t>
+      </w:r>
+    </w:p>
+    <w:p>
+      <w:pPr>
+        <w:numPr>
+          <w:ilvl w:val="0"/>
+          <w:numId w:val="5"/>
+        </w:numPr>
+        <w:spacing w:line="276" w:lineRule="auto"/>
+        <w:ind w:left="720" w:hanging="360"/>
+        <w:rPr>
+          <w:rFonts w:ascii="Candara" w:cs="Candara" w:eastAsia="Candara" w:hAnsi="Candara"/>
+        </w:rPr>
+      </w:pPr>
+      <w:r>
+        <w:rPr>
+          <w:rFonts w:ascii="Candara" w:cs="Candara" w:eastAsia="Candara" w:hAnsi="Candara"/>
+          <w:rtl w:val="0"/>
+        </w:rPr>
+        <w:t xml:space="preserve">Erik Priest </w:t>
+      </w:r>
+    </w:p>
+    <w:p>
+      <w:pPr>
+        <w:pStyle w:val="Heading2"/>
+        <w:spacing w:line="276" w:lineRule="auto"/>
+        <w:rPr>
+          <w:rFonts w:ascii="Candara" w:cs="Candara" w:eastAsia="Candara" w:hAnsi="Candara"/>
+        </w:rPr>
+      </w:pPr>
+      <w:bookmarkStart w:colFirst="0" w:colLast="0" w:name="_i9apdc41hund" w:id="17"/>
+      <w:bookmarkEnd w:id="17"/>
+      <w:r>
+        <w:rPr>
+          <w:rFonts w:ascii="Candara" w:cs="Candara" w:eastAsia="Candara" w:hAnsi="Candara"/>
+          <w:rtl w:val="0"/>
+        </w:rPr>
+        <w:t xml:space="preserve">Meeting Agenda Items</w:t>
+      </w:r>
+    </w:p>
+    <w:p>
+      <w:pPr>
+        <w:numPr>
+          <w:ilvl w:val="0"/>
+          <w:numId w:val="6"/>
+        </w:numPr>
+        <w:spacing w:line="276" w:lineRule="auto"/>
+        <w:ind w:left="720" w:hanging="360"/>
+        <w:rPr>
+          <w:rFonts w:ascii="Candara" w:cs="Candara" w:eastAsia="Candara" w:hAnsi="Candara"/>
+        </w:rPr>
+      </w:pPr>
+      <w:r>
+        <w:rPr>
+          <w:rFonts w:ascii="Candara" w:cs="Candara" w:eastAsia="Candara" w:hAnsi="Candara"/>
+          <w:rtl w:val="0"/>
+        </w:rPr>
+        <w:t xml:space="preserve">Adding weather icons to the map</w:t>
+      </w:r>
+    </w:p>
+    <w:p>
+      <w:pPr>
+        <w:numPr>
+          <w:ilvl w:val="0"/>
+          <w:numId w:val="6"/>
+        </w:numPr>
+        <w:spacing w:line="276" w:lineRule="auto"/>
+        <w:ind w:left="720" w:hanging="360"/>
+        <w:rPr>
+          <w:rFonts w:ascii="Candara" w:cs="Candara" w:eastAsia="Candara" w:hAnsi="Candara"/>
+        </w:rPr>
+      </w:pPr>
+      <w:r>
+        <w:rPr>
+          <w:rFonts w:ascii="Candara" w:cs="Candara" w:eastAsia="Candara" w:hAnsi="Candara"/>
+          <w:rtl w:val="0"/>
+        </w:rPr>
+        <w:t xml:space="preserve">Weather API</w:t>
+      </w:r>
+    </w:p>
+    <w:p>
+      <w:pPr>
+        <w:numPr>
+          <w:ilvl w:val="0"/>
+          <w:numId w:val="6"/>
+        </w:numPr>
+        <w:spacing w:line="276" w:lineRule="auto"/>
+        <w:ind w:left="720" w:hanging="360"/>
+        <w:rPr>
+          <w:rFonts w:ascii="Candara" w:cs="Candara" w:eastAsia="Candara" w:hAnsi="Candara"/>
+        </w:rPr>
+      </w:pPr>
+      <w:r>
+        <w:rPr>
+          <w:rFonts w:ascii="Candara" w:cs="Candara" w:eastAsia="Candara" w:hAnsi="Candara"/>
+          <w:rtl w:val="0"/>
+        </w:rPr>
+        <w:t xml:space="preserve">National Parks API</w:t>
+      </w:r>
+    </w:p>
+    <w:p>
+      <w:pPr>
+        <w:pStyle w:val="Heading2"/>
+        <w:spacing w:line="276" w:lineRule="auto"/>
+        <w:rPr>
+          <w:rFonts w:ascii="Candara" w:cs="Candara" w:eastAsia="Candara" w:hAnsi="Candara"/>
+        </w:rPr>
+      </w:pPr>
+      <w:bookmarkStart w:colFirst="0" w:colLast="0" w:name="_17dp8vu" w:id="18"/>
+      <w:bookmarkEnd w:id="18"/>
+      <w:r>
+        <w:rPr>
+          <w:rFonts w:ascii="Candara" w:cs="Candara" w:eastAsia="Candara" w:hAnsi="Candara"/>
+          <w:rtl w:val="0"/>
+        </w:rPr>
+        <w:t xml:space="preserve">Status Update Since Last Meeting</w:t>
+      </w:r>
+    </w:p>
+    <w:p>
+      <w:pPr>
+        <w:spacing w:line="276" w:lineRule="auto"/>
+        <w:rPr>
+          <w:rFonts w:ascii="Candara" w:cs="Candara" w:eastAsia="Candara" w:hAnsi="Candara"/>
+        </w:rPr>
+      </w:pPr>
+      <w:r>
+        <w:rPr>
+          <w:rFonts w:ascii="Candara" w:cs="Candara" w:eastAsia="Candara" w:hAnsi="Candara"/>
+          <w:rtl w:val="0"/>
+        </w:rPr>
+        <w:t xml:space="preserve">Accomplishments:</w:t>
+      </w:r>
+    </w:p>
+    <w:p>
+      <w:pPr>
+        <w:numPr>
+          <w:ilvl w:val="0"/>
+          <w:numId w:val="3"/>
+        </w:numPr>
+        <w:spacing w:line="276" w:lineRule="auto"/>
+        <w:ind w:left="720" w:hanging="360"/>
+        <w:rPr>
+          <w:rFonts w:ascii="Candara" w:cs="Candara" w:eastAsia="Candara" w:hAnsi="Candara"/>
+        </w:rPr>
+      </w:pPr>
+      <w:r>
+        <w:rPr>
+          <w:rFonts w:ascii="Candara" w:cs="Candara" w:eastAsia="Candara" w:hAnsi="Candara"/>
+          <w:rtl w:val="0"/>
+        </w:rPr>
+        <w:t xml:space="preserve">Got the front end back end connection working via cookies</w:t>
+      </w:r>
+    </w:p>
+    <w:p>
+      <w:pPr>
+        <w:numPr>
+          <w:ilvl w:val="0"/>
+          <w:numId w:val="3"/>
+        </w:numPr>
+        <w:spacing w:line="276" w:lineRule="auto"/>
+        <w:ind w:left="720" w:hanging="360"/>
+        <w:rPr>
+          <w:rFonts w:ascii="Candara" w:cs="Candara" w:eastAsia="Candara" w:hAnsi="Candara"/>
+        </w:rPr>
+      </w:pPr>
+      <w:r>
+        <w:rPr>
+          <w:rFonts w:ascii="Candara" w:cs="Candara" w:eastAsia="Candara" w:hAnsi="Candara"/>
+          <w:rtl w:val="0"/>
+        </w:rPr>
+        <w:t xml:space="preserve">Fixed the routing from “cycling mode” to “driving mode”</w:t>
+      </w:r>
+    </w:p>
+    <w:p>
+      <w:pPr>
+        <w:spacing w:line="276" w:lineRule="auto"/>
+        <w:rPr>
+          <w:rFonts w:ascii="Candara" w:cs="Candara" w:eastAsia="Candara" w:hAnsi="Candara"/>
+        </w:rPr>
+      </w:pPr>
+      <w:r>
+        <w:rPr>
+          <w:rtl w:val="0"/>
+        </w:rPr>
+      </w:r>
+    </w:p>
+    <w:p>
+      <w:pPr>
+        <w:spacing w:line="276" w:lineRule="auto"/>
+        <w:rPr>
+          <w:rFonts w:ascii="Candara" w:cs="Candara" w:eastAsia="Candara" w:hAnsi="Candara"/>
+        </w:rPr>
+      </w:pPr>
+      <w:r>
+        <w:rPr>
+          <w:rFonts w:ascii="Candara" w:cs="Candara" w:eastAsia="Candara" w:hAnsi="Candara"/>
+          <w:rtl w:val="0"/>
+        </w:rPr>
+        <w:t xml:space="preserve">Tasks Completed:</w:t>
+      </w:r>
+    </w:p>
+    <w:tbl>
+      <w:tblPr>
+        <w:tblStyle w:val="Table6"/>
+        <w:tblW w:w="9360.0" w:type="dxa"/>
+        <w:jc w:val="left"/>
+        <w:tblInd w:w="100.0" w:type="pct"/>
+        <w:tblBorders>
+          <w:top w:color="000000" w:space="0" w:sz="8" w:val="single"/>
+          <w:left w:color="000000" w:space="0" w:sz="8" w:val="single"/>
+          <w:bottom w:color="000000" w:space="0" w:sz="8" w:val="single"/>
+          <w:right w:color="000000" w:space="0" w:sz="8" w:val="single"/>
+          <w:insideH w:color="000000" w:space="0" w:sz="8" w:val="single"/>
+          <w:insideV w:color="000000" w:space="0" w:sz="8" w:val="single"/>
+        </w:tblBorders>
+        <w:tblLayout w:type="fixed"/>
+        <w:tblLook w:val="0600"/>
+      </w:tblPr>
+      <w:tblGrid>
+        <w:gridCol w:w="4920"/>
+        <w:gridCol w:w="2205"/>
+        <w:gridCol w:w="2235"/>
+        <w:tblGridChange w:id="0">
+          <w:tblGrid>
+            <w:gridCol w:w="4920"/>
+            <w:gridCol w:w="2205"/>
+            <w:gridCol w:w="2235"/>
+          </w:tblGrid>
+        </w:tblGridChange>
+      </w:tblGrid>
+      <w:tr>
+        <w:trPr>
+          <w:cantSplit w:val="0"/>
+          <w:tblHeader w:val="0"/>
+        </w:trPr>
+        <w:tc>
+          <w:tcPr>
+            <w:shd w:fill="auto" w:val="clear"/>
+            <w:tcMar>
+              <w:top w:w="100.0" w:type="dxa"/>
+              <w:left w:w="100.0" w:type="dxa"/>
+              <w:bottom w:w="100.0" w:type="dxa"/>
+              <w:right w:w="100.0" w:type="dxa"/>
+            </w:tcMar>
+            <w:vAlign w:val="top"/>
+          </w:tcPr>
+          <w:p>
+            <w:pPr>
+              <w:widowControl w:val="0"/>
+              <w:spacing w:line="240" w:lineRule="auto"/>
+              <w:rPr>
+                <w:rFonts w:ascii="Candara" w:cs="Candara" w:eastAsia="Candara" w:hAnsi="Candara"/>
+                <w:b w:val="1"/>
+              </w:rPr>
+            </w:pPr>
+            <w:r>
+              <w:rPr>
+                <w:rFonts w:ascii="Candara" w:cs="Candara" w:eastAsia="Candara" w:hAnsi="Candara"/>
+                <w:b w:val="1"/>
+                <w:rtl w:val="0"/>
+              </w:rPr>
+              <w:t xml:space="preserve">Task Description</w:t>
+            </w:r>
+          </w:p>
+        </w:tc>
+        <w:tc>
+          <w:tcPr>
+            <w:shd w:fill="auto" w:val="clear"/>
+            <w:tcMar>
+              <w:top w:w="100.0" w:type="dxa"/>
+              <w:left w:w="100.0" w:type="dxa"/>
+              <w:bottom w:w="100.0" w:type="dxa"/>
+              <w:right w:w="100.0" w:type="dxa"/>
+            </w:tcMar>
+            <w:vAlign w:val="top"/>
+          </w:tcPr>
+          <w:p>
+            <w:pPr>
+              <w:widowControl w:val="0"/>
+              <w:spacing w:line="240" w:lineRule="auto"/>
+              <w:rPr>
+                <w:rFonts w:ascii="Candara" w:cs="Candara" w:eastAsia="Candara" w:hAnsi="Candara"/>
+                <w:b w:val="1"/>
+              </w:rPr>
+            </w:pPr>
+            <w:r>
+              <w:rPr>
+                <w:rFonts w:ascii="Candara" w:cs="Candara" w:eastAsia="Candara" w:hAnsi="Candara"/>
+                <w:b w:val="1"/>
+                <w:rtl w:val="0"/>
+              </w:rPr>
+              <w:t xml:space="preserve">Assigned to</w:t>
+            </w:r>
+          </w:p>
+        </w:tc>
+        <w:tc>
+          <w:tcPr>
+            <w:shd w:fill="auto" w:val="clear"/>
+            <w:tcMar>
+              <w:top w:w="100.0" w:type="dxa"/>
+              <w:left w:w="100.0" w:type="dxa"/>
+              <w:bottom w:w="100.0" w:type="dxa"/>
+              <w:right w:w="100.0" w:type="dxa"/>
+            </w:tcMar>
+            <w:vAlign w:val="top"/>
+          </w:tcPr>
+          <w:p>
+            <w:pPr>
+              <w:widowControl w:val="0"/>
+              <w:spacing w:line="240" w:lineRule="auto"/>
+              <w:rPr>
+                <w:rFonts w:ascii="Candara" w:cs="Candara" w:eastAsia="Candara" w:hAnsi="Candara"/>
+                <w:b w:val="1"/>
+              </w:rPr>
+            </w:pPr>
+            <w:r>
+              <w:rPr>
+                <w:rFonts w:ascii="Candara" w:cs="Candara" w:eastAsia="Candara" w:hAnsi="Candara"/>
+                <w:b w:val="1"/>
+                <w:rtl w:val="0"/>
+              </w:rPr>
+              <w:t xml:space="preserve">Completed? (yes/no)</w:t>
+            </w:r>
+          </w:p>
+        </w:tc>
+      </w:tr>
+      <w:tr>
+        <w:trPr>
+          <w:cantSplit w:val="0"/>
+          <w:tblHeader w:val="0"/>
+        </w:trPr>
+        <w:tc>
+          <w:tcPr>
+            <w:shd w:fill="auto" w:val="clear"/>
+            <w:tcMar>
+              <w:top w:w="100.0" w:type="dxa"/>
+              <w:left w:w="100.0" w:type="dxa"/>
+              <w:bottom w:w="100.0" w:type="dxa"/>
+              <w:right w:w="100.0" w:type="dxa"/>
+            </w:tcMar>
+            <w:vAlign w:val="top"/>
+          </w:tcPr>
+          <w:p>
+            <w:pPr>
+              <w:widowControl w:val="0"/>
+              <w:spacing w:line="240" w:lineRule="auto"/>
+              <w:rPr>
+                <w:rFonts w:ascii="Candara" w:cs="Candara" w:eastAsia="Candara" w:hAnsi="Candara"/>
+              </w:rPr>
+            </w:pPr>
+            <w:r>
+              <w:rPr>
+                <w:rFonts w:ascii="Candara" w:cs="Candara" w:eastAsia="Candara" w:hAnsi="Candara"/>
+                <w:rtl w:val="0"/>
+              </w:rPr>
+              <w:t xml:space="preserve">Connect front and back end with cookies</w:t>
+            </w:r>
+          </w:p>
+        </w:tc>
+        <w:tc>
+          <w:tcPr>
+            <w:shd w:fill="auto" w:val="clear"/>
+            <w:tcMar>
+              <w:top w:w="100.0" w:type="dxa"/>
+              <w:left w:w="100.0" w:type="dxa"/>
+              <w:bottom w:w="100.0" w:type="dxa"/>
+              <w:right w:w="100.0" w:type="dxa"/>
+            </w:tcMar>
+            <w:vAlign w:val="top"/>
+          </w:tcPr>
+          <w:p>
+            <w:pPr>
+              <w:widowControl w:val="0"/>
+              <w:spacing w:line="240" w:lineRule="auto"/>
+              <w:rPr>
+                <w:rFonts w:ascii="Candara" w:cs="Candara" w:eastAsia="Candara" w:hAnsi="Candara"/>
+              </w:rPr>
+            </w:pPr>
+            <w:r>
+              <w:rPr>
+                <w:rFonts w:ascii="Candara" w:cs="Candara" w:eastAsia="Candara" w:hAnsi="Candara"/>
+                <w:rtl w:val="0"/>
+              </w:rPr>
+              <w:t xml:space="preserve">Erik/Jiwon</w:t>
+            </w:r>
+          </w:p>
+        </w:tc>
+        <w:tc>
+          <w:tcPr>
+            <w:shd w:fill="auto" w:val="clear"/>
+            <w:tcMar>
+              <w:top w:w="100.0" w:type="dxa"/>
+              <w:left w:w="100.0" w:type="dxa"/>
+              <w:bottom w:w="100.0" w:type="dxa"/>
+              <w:right w:w="100.0" w:type="dxa"/>
+            </w:tcMar>
+            <w:vAlign w:val="top"/>
+          </w:tcPr>
+          <w:p>
+            <w:pPr>
+              <w:widowControl w:val="0"/>
+              <w:spacing w:line="240" w:lineRule="auto"/>
+              <w:rPr>
+                <w:rFonts w:ascii="Candara" w:cs="Candara" w:eastAsia="Candara" w:hAnsi="Candara"/>
+              </w:rPr>
+            </w:pPr>
+            <w:r>
+              <w:rPr>
+                <w:rFonts w:ascii="Candara" w:cs="Candara" w:eastAsia="Candara" w:hAnsi="Candara"/>
+                <w:rtl w:val="0"/>
+              </w:rPr>
+              <w:t xml:space="preserve">yes</w:t>
+            </w:r>
+          </w:p>
+        </w:tc>
+      </w:tr>
+      <w:tr>
+        <w:trPr>
+          <w:cantSplit w:val="0"/>
+          <w:tblHeader w:val="0"/>
+        </w:trPr>
+        <w:tc>
+          <w:tcPr>
+            <w:shd w:fill="auto" w:val="clear"/>
+            <w:tcMar>
+              <w:top w:w="100.0" w:type="dxa"/>
+              <w:left w:w="100.0" w:type="dxa"/>
+              <w:bottom w:w="100.0" w:type="dxa"/>
+              <w:right w:w="100.0" w:type="dxa"/>
+            </w:tcMar>
+            <w:vAlign w:val="top"/>
+          </w:tcPr>
+          <w:p>
+            <w:pPr>
+              <w:widowControl w:val="0"/>
+              <w:spacing w:line="240" w:lineRule="auto"/>
+              <w:rPr>
+                <w:rFonts w:ascii="Candara" w:cs="Candara" w:eastAsia="Candara" w:hAnsi="Candara"/>
+              </w:rPr>
+            </w:pPr>
+            <w:r>
+              <w:rPr>
+                <w:rFonts w:ascii="Candara" w:cs="Candara" w:eastAsia="Candara" w:hAnsi="Candara"/>
+                <w:rtl w:val="0"/>
+              </w:rPr>
+              <w:t xml:space="preserve">Change API call from cycling to driving</w:t>
+            </w:r>
+          </w:p>
+        </w:tc>
+        <w:tc>
+          <w:tcPr>
+            <w:shd w:fill="auto" w:val="clear"/>
+            <w:tcMar>
+              <w:top w:w="100.0" w:type="dxa"/>
+              <w:left w:w="100.0" w:type="dxa"/>
+              <w:bottom w:w="100.0" w:type="dxa"/>
+              <w:right w:w="100.0" w:type="dxa"/>
+            </w:tcMar>
+            <w:vAlign w:val="top"/>
+          </w:tcPr>
+          <w:p>
+            <w:pPr>
+              <w:widowControl w:val="0"/>
+              <w:spacing w:line="240" w:lineRule="auto"/>
+              <w:rPr>
+                <w:rFonts w:ascii="Candara" w:cs="Candara" w:eastAsia="Candara" w:hAnsi="Candara"/>
+              </w:rPr>
+            </w:pPr>
+            <w:r>
+              <w:rPr>
+                <w:rFonts w:ascii="Candara" w:cs="Candara" w:eastAsia="Candara" w:hAnsi="Candara"/>
+                <w:rtl w:val="0"/>
+              </w:rPr>
+              <w:t xml:space="preserve">Zach</w:t>
+            </w:r>
+          </w:p>
+        </w:tc>
+        <w:tc>
+          <w:tcPr>
+            <w:shd w:fill="auto" w:val="clear"/>
+            <w:tcMar>
+              <w:top w:w="100.0" w:type="dxa"/>
+              <w:left w:w="100.0" w:type="dxa"/>
+              <w:bottom w:w="100.0" w:type="dxa"/>
+              <w:right w:w="100.0" w:type="dxa"/>
+            </w:tcMar>
+            <w:vAlign w:val="top"/>
+          </w:tcPr>
+          <w:p>
+            <w:pPr>
+              <w:widowControl w:val="0"/>
+              <w:spacing w:line="240" w:lineRule="auto"/>
+              <w:rPr>
+                <w:rFonts w:ascii="Candara" w:cs="Candara" w:eastAsia="Candara" w:hAnsi="Candara"/>
+              </w:rPr>
+            </w:pPr>
+            <w:r>
+              <w:rPr>
+                <w:rFonts w:ascii="Candara" w:cs="Candara" w:eastAsia="Candara" w:hAnsi="Candara"/>
+                <w:rtl w:val="0"/>
+              </w:rPr>
+              <w:t xml:space="preserve">yes</w:t>
+            </w:r>
+          </w:p>
+        </w:tc>
+      </w:tr>
+    </w:tbl>
+    <w:p>
+      <w:pPr>
+        <w:pStyle w:val="Heading2"/>
+        <w:spacing w:line="276" w:lineRule="auto"/>
+        <w:rPr>
+          <w:rFonts w:ascii="Candara" w:cs="Candara" w:eastAsia="Candara" w:hAnsi="Candara"/>
+        </w:rPr>
+      </w:pPr>
+      <w:bookmarkStart w:colFirst="0" w:colLast="0" w:name="_mq7c8da57n9l" w:id="19"/>
+      <w:bookmarkEnd w:id="19"/>
+      <w:r>
+        <w:rPr>
+          <w:rFonts w:ascii="Candara" w:cs="Candara" w:eastAsia="Candara" w:hAnsi="Candara"/>
+          <w:rtl w:val="0"/>
+        </w:rPr>
+        <w:t xml:space="preserve">Before The Next Meeting</w:t>
+      </w:r>
+    </w:p>
+    <w:p>
+      <w:pPr>
+        <w:spacing w:line="276" w:lineRule="auto"/>
+        <w:rPr>
+          <w:rFonts w:ascii="Candara" w:cs="Candara" w:eastAsia="Candara" w:hAnsi="Candara"/>
+        </w:rPr>
+      </w:pPr>
+      <w:r>
+        <w:rPr>
+          <w:rFonts w:ascii="Candara" w:cs="Candara" w:eastAsia="Candara" w:hAnsi="Candara"/>
+          <w:rtl w:val="0"/>
+        </w:rPr>
+        <w:t xml:space="preserve">Plans:</w:t>
+      </w:r>
+    </w:p>
+    <w:p>
+      <w:pPr>
+        <w:numPr>
+          <w:ilvl w:val="0"/>
+          <w:numId w:val="11"/>
+        </w:numPr>
+        <w:spacing w:line="276" w:lineRule="auto"/>
+        <w:ind w:left="720" w:hanging="360"/>
+        <w:rPr>
+          <w:rFonts w:ascii="Candara" w:cs="Candara" w:eastAsia="Candara" w:hAnsi="Candara"/>
+        </w:rPr>
+      </w:pPr>
+      <w:r>
+        <w:rPr>
+          <w:rFonts w:ascii="Candara" w:cs="Candara" w:eastAsia="Candara" w:hAnsi="Candara"/>
+          <w:rtl w:val="0"/>
+        </w:rPr>
+        <w:t xml:space="preserve">Fix user study issues</w:t>
+      </w:r>
+    </w:p>
+    <w:p>
+      <w:pPr>
+        <w:numPr>
+          <w:ilvl w:val="0"/>
+          <w:numId w:val="11"/>
+        </w:numPr>
+        <w:spacing w:line="276" w:lineRule="auto"/>
+        <w:ind w:left="720" w:hanging="360"/>
+        <w:rPr>
+          <w:rFonts w:ascii="Candara" w:cs="Candara" w:eastAsia="Candara" w:hAnsi="Candara"/>
+        </w:rPr>
+      </w:pPr>
+      <w:r>
+        <w:rPr>
+          <w:rFonts w:ascii="Candara" w:cs="Candara" w:eastAsia="Candara" w:hAnsi="Candara"/>
+          <w:rtl w:val="0"/>
+        </w:rPr>
+        <w:t xml:space="preserve">Work on weather API and national parks API calls</w:t>
+      </w:r>
+    </w:p>
+    <w:p>
+      <w:pPr>
+        <w:numPr>
+          <w:ilvl w:val="0"/>
+          <w:numId w:val="11"/>
+        </w:numPr>
+        <w:spacing w:line="276" w:lineRule="auto"/>
+        <w:ind w:left="720" w:hanging="360"/>
+        <w:rPr>
+          <w:rFonts w:ascii="Candara" w:cs="Candara" w:eastAsia="Candara" w:hAnsi="Candara"/>
+        </w:rPr>
+      </w:pPr>
+      <w:r>
+        <w:rPr>
+          <w:rFonts w:ascii="Candara" w:cs="Candara" w:eastAsia="Candara" w:hAnsi="Candara"/>
+          <w:rtl w:val="0"/>
+        </w:rPr>
+        <w:t xml:space="preserve">Display icons on the mapbox window.</w:t>
+      </w:r>
+    </w:p>
+    <w:p>
+      <w:pPr>
+        <w:spacing w:line="276" w:lineRule="auto"/>
+        <w:rPr>
+          <w:rFonts w:ascii="Candara" w:cs="Candara" w:eastAsia="Candara" w:hAnsi="Candara"/>
+        </w:rPr>
+      </w:pPr>
+      <w:r>
+        <w:rPr>
+          <w:rtl w:val="0"/>
+        </w:rPr>
+      </w:r>
+    </w:p>
+    <w:p>
+      <w:pPr>
+        <w:spacing w:line="276" w:lineRule="auto"/>
+        <w:rPr>
+          <w:rFonts w:ascii="Candara" w:cs="Candara" w:eastAsia="Candara" w:hAnsi="Candara"/>
+        </w:rPr>
+      </w:pPr>
+      <w:r>
+        <w:rPr>
+          <w:rFonts w:ascii="Candara" w:cs="Candara" w:eastAsia="Candara" w:hAnsi="Candara"/>
+          <w:rtl w:val="0"/>
+        </w:rPr>
+        <w:t xml:space="preserve">Task Assignments:</w:t>
+      </w:r>
+    </w:p>
+    <w:tbl>
+      <w:tblPr>
+        <w:tblStyle w:val="Table7"/>
+        <w:tblW w:w="9360.0" w:type="dxa"/>
+        <w:jc w:val="left"/>
+        <w:tblInd w:w="100.0" w:type="pct"/>
+        <w:tblBorders>
+          <w:top w:color="000000" w:space="0" w:sz="8" w:val="single"/>
+          <w:left w:color="000000" w:space="0" w:sz="8" w:val="single"/>
+          <w:bottom w:color="000000" w:space="0" w:sz="8" w:val="single"/>
+          <w:right w:color="000000" w:space="0" w:sz="8" w:val="single"/>
+          <w:insideH w:color="000000" w:space="0" w:sz="8" w:val="single"/>
+          <w:insideV w:color="000000" w:space="0" w:sz="8" w:val="single"/>
+        </w:tblBorders>
+        <w:tblLayout w:type="fixed"/>
+        <w:tblLook w:val="0600"/>
+      </w:tblPr>
+      <w:tblGrid>
+        <w:gridCol w:w="6960"/>
+        <w:gridCol w:w="2400"/>
+        <w:tblGridChange w:id="0">
+          <w:tblGrid>
+            <w:gridCol w:w="6960"/>
+            <w:gridCol w:w="2400"/>
+          </w:tblGrid>
+        </w:tblGridChange>
+      </w:tblGrid>
+      <w:tr>
+        <w:trPr>
+          <w:cantSplit w:val="0"/>
+          <w:tblHeader w:val="0"/>
+        </w:trPr>
+        <w:tc>
+          <w:tcPr>
+            <w:shd w:fill="auto" w:val="clear"/>
+            <w:tcMar>
+              <w:top w:w="100.0" w:type="dxa"/>
+              <w:left w:w="100.0" w:type="dxa"/>
+              <w:bottom w:w="100.0" w:type="dxa"/>
+              <w:right w:w="100.0" w:type="dxa"/>
+            </w:tcMar>
+            <w:vAlign w:val="top"/>
+          </w:tcPr>
+          <w:p>
+            <w:pPr>
+              <w:widowControl w:val="0"/>
+              <w:spacing w:line="240" w:lineRule="auto"/>
+              <w:rPr>
+                <w:rFonts w:ascii="Candara" w:cs="Candara" w:eastAsia="Candara" w:hAnsi="Candara"/>
+                <w:b w:val="1"/>
+              </w:rPr>
+            </w:pPr>
+            <w:r>
+              <w:rPr>
+                <w:rFonts w:ascii="Candara" w:cs="Candara" w:eastAsia="Candara" w:hAnsi="Candara"/>
+                <w:b w:val="1"/>
+                <w:rtl w:val="0"/>
+              </w:rPr>
+              <w:t xml:space="preserve">Task Description</w:t>
+            </w:r>
+          </w:p>
+        </w:tc>
+        <w:tc>
+          <w:tcPr>
+            <w:shd w:fill="auto" w:val="clear"/>
+            <w:tcMar>
+              <w:top w:w="100.0" w:type="dxa"/>
+              <w:left w:w="100.0" w:type="dxa"/>
+              <w:bottom w:w="100.0" w:type="dxa"/>
+              <w:right w:w="100.0" w:type="dxa"/>
+            </w:tcMar>
+            <w:vAlign w:val="top"/>
+          </w:tcPr>
+          <w:p>
+            <w:pPr>
+              <w:widowControl w:val="0"/>
+              <w:spacing w:line="240" w:lineRule="auto"/>
+              <w:rPr>
+                <w:rFonts w:ascii="Candara" w:cs="Candara" w:eastAsia="Candara" w:hAnsi="Candara"/>
+                <w:b w:val="1"/>
+              </w:rPr>
+            </w:pPr>
+            <w:r>
+              <w:rPr>
+                <w:rFonts w:ascii="Candara" w:cs="Candara" w:eastAsia="Candara" w:hAnsi="Candara"/>
+                <w:b w:val="1"/>
+                <w:rtl w:val="0"/>
+              </w:rPr>
+              <w:t xml:space="preserve">Assigned to</w:t>
+            </w:r>
+          </w:p>
+        </w:tc>
+      </w:tr>
+      <w:tr>
+        <w:trPr>
+          <w:cantSplit w:val="0"/>
+          <w:tblHeader w:val="0"/>
+        </w:trPr>
+        <w:tc>
+          <w:tcPr>
+            <w:shd w:fill="auto" w:val="clear"/>
+            <w:tcMar>
+              <w:top w:w="100.0" w:type="dxa"/>
+              <w:left w:w="100.0" w:type="dxa"/>
+              <w:bottom w:w="100.0" w:type="dxa"/>
+              <w:right w:w="100.0" w:type="dxa"/>
+            </w:tcMar>
+            <w:vAlign w:val="top"/>
+          </w:tcPr>
+          <w:p>
+            <w:pPr>
+              <w:widowControl w:val="0"/>
+              <w:spacing w:line="240" w:lineRule="auto"/>
+              <w:rPr>
+                <w:rFonts w:ascii="Candara" w:cs="Candara" w:eastAsia="Candara" w:hAnsi="Candara"/>
+              </w:rPr>
+            </w:pPr>
+            <w:r>
+              <w:rPr>
+                <w:rFonts w:ascii="Candara" w:cs="Candara" w:eastAsia="Candara" w:hAnsi="Candara"/>
+                <w:rtl w:val="0"/>
+              </w:rPr>
+              <w:t xml:space="preserve">Fix user study issues</w:t>
+            </w:r>
+          </w:p>
+        </w:tc>
+        <w:tc>
+          <w:tcPr>
+            <w:shd w:fill="auto" w:val="clear"/>
+            <w:tcMar>
+              <w:top w:w="100.0" w:type="dxa"/>
+              <w:left w:w="100.0" w:type="dxa"/>
+              <w:bottom w:w="100.0" w:type="dxa"/>
+              <w:right w:w="100.0" w:type="dxa"/>
+            </w:tcMar>
+            <w:vAlign w:val="top"/>
+          </w:tcPr>
+          <w:p>
+            <w:pPr>
+              <w:widowControl w:val="0"/>
+              <w:spacing w:line="240" w:lineRule="auto"/>
+              <w:rPr>
+                <w:rFonts w:ascii="Candara" w:cs="Candara" w:eastAsia="Candara" w:hAnsi="Candara"/>
+              </w:rPr>
+            </w:pPr>
+            <w:r>
+              <w:rPr>
+                <w:rFonts w:ascii="Candara" w:cs="Candara" w:eastAsia="Candara" w:hAnsi="Candara"/>
+                <w:rtl w:val="0"/>
+              </w:rPr>
+              <w:t xml:space="preserve">Zach</w:t>
+            </w:r>
+          </w:p>
+        </w:tc>
+      </w:tr>
+      <w:tr>
+        <w:trPr>
+          <w:cantSplit w:val="0"/>
+          <w:tblHeader w:val="0"/>
+        </w:trPr>
+        <w:tc>
+          <w:tcPr>
+            <w:shd w:fill="auto" w:val="clear"/>
+            <w:tcMar>
+              <w:top w:w="100.0" w:type="dxa"/>
+              <w:left w:w="100.0" w:type="dxa"/>
+              <w:bottom w:w="100.0" w:type="dxa"/>
+              <w:right w:w="100.0" w:type="dxa"/>
+            </w:tcMar>
+            <w:vAlign w:val="top"/>
+          </w:tcPr>
+          <w:p>
+            <w:pPr>
+              <w:widowControl w:val="0"/>
+              <w:spacing w:line="240" w:lineRule="auto"/>
+              <w:rPr>
+                <w:rFonts w:ascii="Candara" w:cs="Candara" w:eastAsia="Candara" w:hAnsi="Candara"/>
+              </w:rPr>
+            </w:pPr>
+            <w:r>
+              <w:rPr>
+                <w:rFonts w:ascii="Candara" w:cs="Candara" w:eastAsia="Candara" w:hAnsi="Candara"/>
+                <w:rtl w:val="0"/>
+              </w:rPr>
+              <w:t xml:space="preserve">Weather API and national parks API calls</w:t>
+            </w:r>
+          </w:p>
+        </w:tc>
+        <w:tc>
+          <w:tcPr>
+            <w:shd w:fill="auto" w:val="clear"/>
+            <w:tcMar>
+              <w:top w:w="100.0" w:type="dxa"/>
+              <w:left w:w="100.0" w:type="dxa"/>
+              <w:bottom w:w="100.0" w:type="dxa"/>
+              <w:right w:w="100.0" w:type="dxa"/>
+            </w:tcMar>
+            <w:vAlign w:val="top"/>
+          </w:tcPr>
+          <w:p>
+            <w:pPr>
+              <w:widowControl w:val="0"/>
+              <w:spacing w:line="240" w:lineRule="auto"/>
+              <w:rPr>
+                <w:rFonts w:ascii="Candara" w:cs="Candara" w:eastAsia="Candara" w:hAnsi="Candara"/>
+              </w:rPr>
+            </w:pPr>
+            <w:r>
+              <w:rPr>
+                <w:rFonts w:ascii="Candara" w:cs="Candara" w:eastAsia="Candara" w:hAnsi="Candara"/>
+                <w:rtl w:val="0"/>
+              </w:rPr>
+              <w:t xml:space="preserve">Erik</w:t>
+            </w:r>
+          </w:p>
+        </w:tc>
+      </w:tr>
+      <w:tr>
+        <w:trPr>
+          <w:cantSplit w:val="0"/>
+          <w:tblHeader w:val="0"/>
+        </w:trPr>
+        <w:tc>
+          <w:tcPr>
+            <w:shd w:fill="auto" w:val="clear"/>
+            <w:tcMar>
+              <w:top w:w="100.0" w:type="dxa"/>
+              <w:left w:w="100.0" w:type="dxa"/>
+              <w:bottom w:w="100.0" w:type="dxa"/>
+              <w:right w:w="100.0" w:type="dxa"/>
+            </w:tcMar>
+            <w:vAlign w:val="top"/>
+          </w:tcPr>
+          <w:p>
+            <w:pPr>
+              <w:widowControl w:val="0"/>
+              <w:spacing w:line="240" w:lineRule="auto"/>
+              <w:rPr>
+                <w:rFonts w:ascii="Candara" w:cs="Candara" w:eastAsia="Candara" w:hAnsi="Candara"/>
+              </w:rPr>
+            </w:pPr>
+            <w:r>
+              <w:rPr>
+                <w:rFonts w:ascii="Candara" w:cs="Candara" w:eastAsia="Candara" w:hAnsi="Candara"/>
+                <w:rtl w:val="0"/>
+              </w:rPr>
+              <w:t xml:space="preserve">Weather Icons on mapbox map</w:t>
+            </w:r>
+          </w:p>
+        </w:tc>
+        <w:tc>
+          <w:tcPr>
+            <w:shd w:fill="auto" w:val="clear"/>
+            <w:tcMar>
+              <w:top w:w="100.0" w:type="dxa"/>
+              <w:left w:w="100.0" w:type="dxa"/>
+              <w:bottom w:w="100.0" w:type="dxa"/>
+              <w:right w:w="100.0" w:type="dxa"/>
+            </w:tcMar>
+            <w:vAlign w:val="top"/>
+          </w:tcPr>
+          <w:p>
+            <w:pPr>
+              <w:widowControl w:val="0"/>
+              <w:spacing w:line="240" w:lineRule="auto"/>
+              <w:rPr>
+                <w:rFonts w:ascii="Candara" w:cs="Candara" w:eastAsia="Candara" w:hAnsi="Candara"/>
+              </w:rPr>
+            </w:pPr>
+            <w:r>
+              <w:rPr>
+                <w:rFonts w:ascii="Candara" w:cs="Candara" w:eastAsia="Candara" w:hAnsi="Candara"/>
+                <w:rtl w:val="0"/>
+              </w:rPr>
+              <w:t xml:space="preserve">Jiwon</w:t>
+            </w:r>
+          </w:p>
+        </w:tc>
+      </w:tr>
+    </w:tbl>
+    <w:p>
+      <w:pPr>
+        <w:pStyle w:val="Heading2"/>
+        <w:spacing w:line="276" w:lineRule="auto"/>
+        <w:rPr>
+          <w:rFonts w:ascii="Candara" w:cs="Candara" w:eastAsia="Candara" w:hAnsi="Candara"/>
+        </w:rPr>
+      </w:pPr>
+      <w:bookmarkStart w:colFirst="0" w:colLast="0" w:name="_rj9tx8mfuy4w" w:id="20"/>
+      <w:bookmarkEnd w:id="20"/>
+      <w:r>
+        <w:rPr>
+          <w:rFonts w:ascii="Candara" w:cs="Candara" w:eastAsia="Candara" w:hAnsi="Candara"/>
+          <w:rtl w:val="0"/>
+        </w:rPr>
+        <w:t xml:space="preserve">Minutes from Previous Meeting</w:t>
+      </w:r>
+    </w:p>
+    <w:p>
+      <w:pPr>
+        <w:rPr>
+          <w:rFonts w:ascii="Candara" w:cs="Candara" w:eastAsia="Candara" w:hAnsi="Candara"/>
+          <w:color w:val="020202"/>
+        </w:rPr>
+      </w:pPr>
+      <w:r>
+        <w:rPr>
+          <w:rFonts w:ascii="Candara" w:cs="Candara" w:eastAsia="Candara" w:hAnsi="Candara"/>
+          <w:rtl w:val="0"/>
+        </w:rPr>
+        <w:t xml:space="preserve">The front end back end communication is taking much longer to implement than we anticipated. We created a workflow in this meeting that would let all three of us be on the same page for communication between the front and back end. We will most likely have to push a few tasks to the next sprint in order to finish the front and back end communication and have a working prototype by the end of the first sprint.</w:t>
+      </w:r>
+      <w:r>
+        <w:rPr>
+          <w:rtl w:val="0"/>
+        </w:rPr>
+      </w:r>
+    </w:p>
+    <w:p>
+      <w:pPr>
+        <w:spacing w:line="276" w:lineRule="auto"/>
+        <w:rPr>
+          <w:rFonts w:ascii="Candara" w:cs="Candara" w:eastAsia="Candara" w:hAnsi="Candara"/>
+        </w:rPr>
+      </w:pPr>
+      <w:r>
+        <w:rPr>
+          <w:rtl w:val="0"/>
+        </w:rPr>
+      </w:r>
+    </w:p>
+    <w:p>
+      <w:pPr>
+        <w:spacing w:line="276" w:lineRule="auto"/>
+        <w:rPr>
+          <w:rFonts w:ascii="Candara" w:cs="Candara" w:eastAsia="Candara" w:hAnsi="Candara"/>
+        </w:rPr>
+      </w:pPr>
+      <w:r>
+        <w:br w:type="page"/>
+      </w:r>
+      <w:r>
+        <w:rPr>
+          <w:rtl w:val="0"/>
+        </w:rPr>
+      </w:r>
+    </w:p>
+    <w:p>
+      <w:pPr>
+        <w:spacing w:line="276" w:lineRule="auto"/>
+        <w:rPr>
+          <w:rFonts w:ascii="Candara" w:cs="Candara" w:eastAsia="Candara" w:hAnsi="Candara"/>
+          <w:color w:val="ff0000"/>
+        </w:rPr>
+      </w:pPr>
+      <w:r>
+        <w:rPr>
+          <w:rFonts w:ascii="Candara" w:cs="Candara" w:eastAsia="Candara" w:hAnsi="Candara"/>
+          <w:rtl w:val="0"/>
+        </w:rPr>
+        <w:t xml:space="preserve">SCRUM Meeting 2 for RouteOut</w:t>
+      </w:r>
+      <w:r>
+        <w:rPr>
+          <w:rtl w:val="0"/>
+        </w:rPr>
+      </w:r>
+    </w:p>
+    <w:p>
+      <w:pPr>
+        <w:spacing w:line="276" w:lineRule="auto"/>
+        <w:rPr>
+          <w:rFonts w:ascii="Candara" w:cs="Candara" w:eastAsia="Candara" w:hAnsi="Candara"/>
+        </w:rPr>
+      </w:pPr>
+      <w:r>
+        <w:rPr>
+          <w:rFonts w:ascii="Candara" w:cs="Candara" w:eastAsia="Candara" w:hAnsi="Candara"/>
+          <w:rtl w:val="0"/>
+        </w:rPr>
+        <w:t xml:space="preserve">Prepared by: Zachary Robinson</w:t>
+      </w:r>
+    </w:p>
+    <w:p>
+      <w:pPr>
+        <w:spacing w:line="276" w:lineRule="auto"/>
+        <w:rPr>
+          <w:rFonts w:ascii="Candara" w:cs="Candara" w:eastAsia="Candara" w:hAnsi="Candara"/>
+        </w:rPr>
+      </w:pPr>
+      <w:r>
+        <w:rPr>
+          <w:rFonts w:ascii="Candara" w:cs="Candara" w:eastAsia="Candara" w:hAnsi="Candara"/>
+          <w:rtl w:val="0"/>
+        </w:rPr>
+        <w:t xml:space="preserve">Meeting Date: 04/14/22</w:t>
+      </w:r>
+    </w:p>
+    <w:p>
+      <w:pPr>
+        <w:pStyle w:val="Heading2"/>
+        <w:spacing w:line="276" w:lineRule="auto"/>
+        <w:rPr>
+          <w:rFonts w:ascii="Candara" w:cs="Candara" w:eastAsia="Candara" w:hAnsi="Candara"/>
+        </w:rPr>
+      </w:pPr>
+      <w:bookmarkStart w:colFirst="0" w:colLast="0" w:name="_3hq3n2875ddp" w:id="21"/>
+      <w:bookmarkEnd w:id="21"/>
+      <w:r>
+        <w:rPr>
+          <w:rFonts w:ascii="Candara" w:cs="Candara" w:eastAsia="Candara" w:hAnsi="Candara"/>
+          <w:rtl w:val="0"/>
+        </w:rPr>
+        <w:t xml:space="preserve">Meeting Attendees</w:t>
+      </w:r>
+    </w:p>
+    <w:p>
+      <w:pPr>
+        <w:numPr>
+          <w:ilvl w:val="0"/>
+          <w:numId w:val="4"/>
+        </w:numPr>
+        <w:spacing w:line="276" w:lineRule="auto"/>
+        <w:ind w:left="720" w:hanging="360"/>
+        <w:rPr>
+          <w:rFonts w:ascii="Candara" w:cs="Candara" w:eastAsia="Candara" w:hAnsi="Candara"/>
+        </w:rPr>
+      </w:pPr>
+      <w:r>
+        <w:rPr>
+          <w:rFonts w:ascii="Candara" w:cs="Candara" w:eastAsia="Candara" w:hAnsi="Candara"/>
+          <w:rtl w:val="0"/>
+        </w:rPr>
+        <w:t xml:space="preserve">Zachary Robinson</w:t>
+      </w:r>
+    </w:p>
+    <w:p>
+      <w:pPr>
+        <w:numPr>
+          <w:ilvl w:val="0"/>
+          <w:numId w:val="4"/>
+        </w:numPr>
+        <w:spacing w:line="276" w:lineRule="auto"/>
+        <w:ind w:left="720" w:hanging="360"/>
+        <w:rPr>
+          <w:rFonts w:ascii="Candara" w:cs="Candara" w:eastAsia="Candara" w:hAnsi="Candara"/>
+        </w:rPr>
+      </w:pPr>
+      <w:r>
+        <w:rPr>
+          <w:rFonts w:ascii="Candara" w:cs="Candara" w:eastAsia="Candara" w:hAnsi="Candara"/>
+          <w:rtl w:val="0"/>
+        </w:rPr>
+        <w:t xml:space="preserve">Jiwon Lee </w:t>
+      </w:r>
+    </w:p>
+    <w:p>
+      <w:pPr>
+        <w:numPr>
+          <w:ilvl w:val="0"/>
+          <w:numId w:val="4"/>
+        </w:numPr>
+        <w:spacing w:line="276" w:lineRule="auto"/>
+        <w:ind w:left="720" w:hanging="360"/>
+        <w:rPr>
+          <w:rFonts w:ascii="Candara" w:cs="Candara" w:eastAsia="Candara" w:hAnsi="Candara"/>
+        </w:rPr>
+      </w:pPr>
+      <w:r>
+        <w:rPr>
+          <w:rFonts w:ascii="Candara" w:cs="Candara" w:eastAsia="Candara" w:hAnsi="Candara"/>
+          <w:rtl w:val="0"/>
+        </w:rPr>
+        <w:t xml:space="preserve">Erik Priest </w:t>
+      </w:r>
+    </w:p>
+    <w:p>
+      <w:pPr>
+        <w:pStyle w:val="Heading2"/>
+        <w:spacing w:line="276" w:lineRule="auto"/>
+        <w:rPr>
+          <w:rFonts w:ascii="Candara" w:cs="Candara" w:eastAsia="Candara" w:hAnsi="Candara"/>
+        </w:rPr>
+      </w:pPr>
+      <w:bookmarkStart w:colFirst="0" w:colLast="0" w:name="_xdbx367paow2" w:id="22"/>
+      <w:bookmarkEnd w:id="22"/>
+      <w:r>
+        <w:rPr>
+          <w:rFonts w:ascii="Candara" w:cs="Candara" w:eastAsia="Candara" w:hAnsi="Candara"/>
+          <w:rtl w:val="0"/>
+        </w:rPr>
+        <w:t xml:space="preserve">Meeting Agenda Items</w:t>
+      </w:r>
+    </w:p>
+    <w:p>
+      <w:pPr>
+        <w:numPr>
+          <w:ilvl w:val="0"/>
+          <w:numId w:val="6"/>
+        </w:numPr>
+        <w:spacing w:line="276" w:lineRule="auto"/>
+        <w:ind w:left="720" w:hanging="360"/>
+        <w:rPr>
+          <w:rFonts w:ascii="Candara" w:cs="Candara" w:eastAsia="Candara" w:hAnsi="Candara"/>
+        </w:rPr>
+      </w:pPr>
+      <w:r>
+        <w:rPr>
+          <w:rFonts w:ascii="Candara" w:cs="Candara" w:eastAsia="Candara" w:hAnsi="Candara"/>
+          <w:rtl w:val="0"/>
+        </w:rPr>
+        <w:t xml:space="preserve">Display mapbox icons along map</w:t>
+      </w:r>
+    </w:p>
+    <w:p>
+      <w:pPr>
+        <w:numPr>
+          <w:ilvl w:val="0"/>
+          <w:numId w:val="6"/>
+        </w:numPr>
+        <w:spacing w:line="276" w:lineRule="auto"/>
+        <w:ind w:left="720" w:hanging="360"/>
+        <w:rPr>
+          <w:rFonts w:ascii="Candara" w:cs="Candara" w:eastAsia="Candara" w:hAnsi="Candara"/>
+        </w:rPr>
+      </w:pPr>
+      <w:r>
+        <w:rPr>
+          <w:rFonts w:ascii="Candara" w:cs="Candara" w:eastAsia="Candara" w:hAnsi="Candara"/>
+          <w:rtl w:val="0"/>
+        </w:rPr>
+        <w:t xml:space="preserve">National Parks API calls</w:t>
+      </w:r>
+    </w:p>
+    <w:p>
+      <w:pPr>
+        <w:pStyle w:val="Heading2"/>
+        <w:spacing w:line="276" w:lineRule="auto"/>
+        <w:rPr>
+          <w:rFonts w:ascii="Candara" w:cs="Candara" w:eastAsia="Candara" w:hAnsi="Candara"/>
+        </w:rPr>
+      </w:pPr>
+      <w:bookmarkStart w:colFirst="0" w:colLast="0" w:name="_ywswh2uyfdn" w:id="23"/>
+      <w:bookmarkEnd w:id="23"/>
+      <w:r>
+        <w:rPr>
+          <w:rFonts w:ascii="Candara" w:cs="Candara" w:eastAsia="Candara" w:hAnsi="Candara"/>
+          <w:rtl w:val="0"/>
+        </w:rPr>
+        <w:t xml:space="preserve">Status Update Since Last Meeting</w:t>
+      </w:r>
+    </w:p>
+    <w:p>
+      <w:pPr>
+        <w:spacing w:line="276" w:lineRule="auto"/>
+        <w:rPr>
+          <w:rFonts w:ascii="Candara" w:cs="Candara" w:eastAsia="Candara" w:hAnsi="Candara"/>
+        </w:rPr>
+      </w:pPr>
+      <w:r>
+        <w:rPr>
+          <w:rFonts w:ascii="Candara" w:cs="Candara" w:eastAsia="Candara" w:hAnsi="Candara"/>
+          <w:rtl w:val="0"/>
+        </w:rPr>
+        <w:t xml:space="preserve">Accomplishments:</w:t>
+      </w:r>
+    </w:p>
+    <w:p>
+      <w:pPr>
+        <w:numPr>
+          <w:ilvl w:val="0"/>
+          <w:numId w:val="3"/>
+        </w:numPr>
+        <w:spacing w:line="276" w:lineRule="auto"/>
+        <w:ind w:left="720" w:hanging="360"/>
+        <w:rPr>
+          <w:rFonts w:ascii="Candara" w:cs="Candara" w:eastAsia="Candara" w:hAnsi="Candara"/>
+        </w:rPr>
+      </w:pPr>
+      <w:r>
+        <w:rPr>
+          <w:rFonts w:ascii="Candara" w:cs="Candara" w:eastAsia="Candara" w:hAnsi="Candara"/>
+          <w:rtl w:val="0"/>
+        </w:rPr>
+        <w:t xml:space="preserve">User study issues were fixed</w:t>
+      </w:r>
+    </w:p>
+    <w:p>
+      <w:pPr>
+        <w:numPr>
+          <w:ilvl w:val="0"/>
+          <w:numId w:val="3"/>
+        </w:numPr>
+        <w:spacing w:line="276" w:lineRule="auto"/>
+        <w:ind w:left="720" w:hanging="360"/>
+        <w:rPr>
+          <w:rFonts w:ascii="Candara" w:cs="Candara" w:eastAsia="Candara" w:hAnsi="Candara"/>
+        </w:rPr>
+      </w:pPr>
+      <w:r>
+        <w:rPr>
+          <w:rFonts w:ascii="Candara" w:cs="Candara" w:eastAsia="Candara" w:hAnsi="Candara"/>
+          <w:rtl w:val="0"/>
+        </w:rPr>
+        <w:t xml:space="preserve">We can now place icons on the map wherever we want</w:t>
+      </w:r>
+    </w:p>
+    <w:p>
+      <w:pPr>
+        <w:spacing w:line="276" w:lineRule="auto"/>
+        <w:rPr>
+          <w:rFonts w:ascii="Candara" w:cs="Candara" w:eastAsia="Candara" w:hAnsi="Candara"/>
+        </w:rPr>
+      </w:pPr>
+      <w:r>
+        <w:rPr>
+          <w:rtl w:val="0"/>
+        </w:rPr>
+      </w:r>
+    </w:p>
+    <w:p>
+      <w:pPr>
+        <w:spacing w:line="276" w:lineRule="auto"/>
+        <w:rPr>
+          <w:rFonts w:ascii="Candara" w:cs="Candara" w:eastAsia="Candara" w:hAnsi="Candara"/>
+        </w:rPr>
+      </w:pPr>
+      <w:r>
+        <w:rPr>
+          <w:rFonts w:ascii="Candara" w:cs="Candara" w:eastAsia="Candara" w:hAnsi="Candara"/>
+          <w:rtl w:val="0"/>
+        </w:rPr>
+        <w:t xml:space="preserve">Tasks Completed:</w:t>
+      </w:r>
+    </w:p>
+    <w:tbl>
+      <w:tblPr>
+        <w:tblStyle w:val="Table8"/>
+        <w:tblW w:w="9360.0" w:type="dxa"/>
+        <w:jc w:val="left"/>
+        <w:tblInd w:w="100.0" w:type="pct"/>
+        <w:tblBorders>
+          <w:top w:color="000000" w:space="0" w:sz="8" w:val="single"/>
+          <w:left w:color="000000" w:space="0" w:sz="8" w:val="single"/>
+          <w:bottom w:color="000000" w:space="0" w:sz="8" w:val="single"/>
+          <w:right w:color="000000" w:space="0" w:sz="8" w:val="single"/>
+          <w:insideH w:color="000000" w:space="0" w:sz="8" w:val="single"/>
+          <w:insideV w:color="000000" w:space="0" w:sz="8" w:val="single"/>
+        </w:tblBorders>
+        <w:tblLayout w:type="fixed"/>
+        <w:tblLook w:val="0600"/>
+      </w:tblPr>
+      <w:tblGrid>
+        <w:gridCol w:w="4920"/>
+        <w:gridCol w:w="2205"/>
+        <w:gridCol w:w="2235"/>
+        <w:tblGridChange w:id="0">
+          <w:tblGrid>
+            <w:gridCol w:w="4920"/>
+            <w:gridCol w:w="2205"/>
+            <w:gridCol w:w="2235"/>
+          </w:tblGrid>
+        </w:tblGridChange>
+      </w:tblGrid>
+      <w:tr>
+        <w:trPr>
+          <w:cantSplit w:val="0"/>
+          <w:tblHeader w:val="0"/>
+        </w:trPr>
+        <w:tc>
+          <w:tcPr>
+            <w:shd w:fill="auto" w:val="clear"/>
+            <w:tcMar>
+              <w:top w:w="100.0" w:type="dxa"/>
+              <w:left w:w="100.0" w:type="dxa"/>
+              <w:bottom w:w="100.0" w:type="dxa"/>
+              <w:right w:w="100.0" w:type="dxa"/>
+            </w:tcMar>
+            <w:vAlign w:val="top"/>
+          </w:tcPr>
+          <w:p>
+            <w:pPr>
+              <w:widowControl w:val="0"/>
+              <w:spacing w:line="240" w:lineRule="auto"/>
+              <w:rPr>
+                <w:rFonts w:ascii="Candara" w:cs="Candara" w:eastAsia="Candara" w:hAnsi="Candara"/>
+                <w:b w:val="1"/>
+              </w:rPr>
+            </w:pPr>
+            <w:r>
+              <w:rPr>
+                <w:rFonts w:ascii="Candara" w:cs="Candara" w:eastAsia="Candara" w:hAnsi="Candara"/>
+                <w:b w:val="1"/>
+                <w:rtl w:val="0"/>
+              </w:rPr>
+              <w:t xml:space="preserve">Task Description</w:t>
+            </w:r>
+          </w:p>
+        </w:tc>
+        <w:tc>
+          <w:tcPr>
+            <w:shd w:fill="auto" w:val="clear"/>
+            <w:tcMar>
+              <w:top w:w="100.0" w:type="dxa"/>
+              <w:left w:w="100.0" w:type="dxa"/>
+              <w:bottom w:w="100.0" w:type="dxa"/>
+              <w:right w:w="100.0" w:type="dxa"/>
+            </w:tcMar>
+            <w:vAlign w:val="top"/>
+          </w:tcPr>
+          <w:p>
+            <w:pPr>
+              <w:widowControl w:val="0"/>
+              <w:spacing w:line="240" w:lineRule="auto"/>
+              <w:rPr>
+                <w:rFonts w:ascii="Candara" w:cs="Candara" w:eastAsia="Candara" w:hAnsi="Candara"/>
+                <w:b w:val="1"/>
+              </w:rPr>
+            </w:pPr>
+            <w:r>
+              <w:rPr>
+                <w:rFonts w:ascii="Candara" w:cs="Candara" w:eastAsia="Candara" w:hAnsi="Candara"/>
+                <w:b w:val="1"/>
+                <w:rtl w:val="0"/>
+              </w:rPr>
+              <w:t xml:space="preserve">Assigned to</w:t>
+            </w:r>
+          </w:p>
+        </w:tc>
+        <w:tc>
+          <w:tcPr>
+            <w:shd w:fill="auto" w:val="clear"/>
+            <w:tcMar>
+              <w:top w:w="100.0" w:type="dxa"/>
+              <w:left w:w="100.0" w:type="dxa"/>
+              <w:bottom w:w="100.0" w:type="dxa"/>
+              <w:right w:w="100.0" w:type="dxa"/>
+            </w:tcMar>
+            <w:vAlign w:val="top"/>
+          </w:tcPr>
+          <w:p>
+            <w:pPr>
+              <w:widowControl w:val="0"/>
+              <w:spacing w:line="240" w:lineRule="auto"/>
+              <w:rPr>
+                <w:rFonts w:ascii="Candara" w:cs="Candara" w:eastAsia="Candara" w:hAnsi="Candara"/>
+                <w:b w:val="1"/>
+              </w:rPr>
+            </w:pPr>
+            <w:r>
+              <w:rPr>
+                <w:rFonts w:ascii="Candara" w:cs="Candara" w:eastAsia="Candara" w:hAnsi="Candara"/>
+                <w:b w:val="1"/>
+                <w:rtl w:val="0"/>
+              </w:rPr>
+              <w:t xml:space="preserve">Completed? (yes/no)</w:t>
+            </w:r>
+          </w:p>
+        </w:tc>
+      </w:tr>
+      <w:tr>
+        <w:trPr>
+          <w:cantSplit w:val="0"/>
+          <w:tblHeader w:val="0"/>
+        </w:trPr>
+        <w:tc>
+          <w:tcPr>
+            <w:shd w:fill="auto" w:val="clear"/>
+            <w:tcMar>
+              <w:top w:w="100.0" w:type="dxa"/>
+              <w:left w:w="100.0" w:type="dxa"/>
+              <w:bottom w:w="100.0" w:type="dxa"/>
+              <w:right w:w="100.0" w:type="dxa"/>
+            </w:tcMar>
+            <w:vAlign w:val="top"/>
+          </w:tcPr>
+          <w:p>
+            <w:pPr>
+              <w:widowControl w:val="0"/>
+              <w:spacing w:line="240" w:lineRule="auto"/>
+              <w:rPr>
+                <w:rFonts w:ascii="Candara" w:cs="Candara" w:eastAsia="Candara" w:hAnsi="Candara"/>
+              </w:rPr>
+            </w:pPr>
+            <w:r>
+              <w:rPr>
+                <w:rFonts w:ascii="Candara" w:cs="Candara" w:eastAsia="Candara" w:hAnsi="Candara"/>
+                <w:rtl w:val="0"/>
+              </w:rPr>
+              <w:t xml:space="preserve">User study issues</w:t>
+            </w:r>
+          </w:p>
+        </w:tc>
+        <w:tc>
+          <w:tcPr>
+            <w:shd w:fill="auto" w:val="clear"/>
+            <w:tcMar>
+              <w:top w:w="100.0" w:type="dxa"/>
+              <w:left w:w="100.0" w:type="dxa"/>
+              <w:bottom w:w="100.0" w:type="dxa"/>
+              <w:right w:w="100.0" w:type="dxa"/>
+            </w:tcMar>
+            <w:vAlign w:val="top"/>
+          </w:tcPr>
+          <w:p>
+            <w:pPr>
+              <w:widowControl w:val="0"/>
+              <w:spacing w:line="240" w:lineRule="auto"/>
+              <w:rPr>
+                <w:rFonts w:ascii="Candara" w:cs="Candara" w:eastAsia="Candara" w:hAnsi="Candara"/>
+              </w:rPr>
+            </w:pPr>
+            <w:r>
+              <w:rPr>
+                <w:rFonts w:ascii="Candara" w:cs="Candara" w:eastAsia="Candara" w:hAnsi="Candara"/>
+                <w:rtl w:val="0"/>
+              </w:rPr>
+              <w:t xml:space="preserve">Zach</w:t>
+            </w:r>
+          </w:p>
+        </w:tc>
+        <w:tc>
+          <w:tcPr>
+            <w:shd w:fill="auto" w:val="clear"/>
+            <w:tcMar>
+              <w:top w:w="100.0" w:type="dxa"/>
+              <w:left w:w="100.0" w:type="dxa"/>
+              <w:bottom w:w="100.0" w:type="dxa"/>
+              <w:right w:w="100.0" w:type="dxa"/>
+            </w:tcMar>
+            <w:vAlign w:val="top"/>
+          </w:tcPr>
+          <w:p>
+            <w:pPr>
+              <w:widowControl w:val="0"/>
+              <w:spacing w:line="240" w:lineRule="auto"/>
+              <w:rPr>
+                <w:rFonts w:ascii="Candara" w:cs="Candara" w:eastAsia="Candara" w:hAnsi="Candara"/>
+              </w:rPr>
+            </w:pPr>
+            <w:r>
+              <w:rPr>
+                <w:rFonts w:ascii="Candara" w:cs="Candara" w:eastAsia="Candara" w:hAnsi="Candara"/>
+                <w:rtl w:val="0"/>
+              </w:rPr>
+              <w:t xml:space="preserve">yes</w:t>
+            </w:r>
+          </w:p>
+        </w:tc>
+      </w:tr>
+      <w:tr>
+        <w:trPr>
+          <w:cantSplit w:val="0"/>
+          <w:tblHeader w:val="0"/>
+        </w:trPr>
+        <w:tc>
+          <w:tcPr>
+            <w:shd w:fill="auto" w:val="clear"/>
+            <w:tcMar>
+              <w:top w:w="100.0" w:type="dxa"/>
+              <w:left w:w="100.0" w:type="dxa"/>
+              <w:bottom w:w="100.0" w:type="dxa"/>
+              <w:right w:w="100.0" w:type="dxa"/>
+            </w:tcMar>
+            <w:vAlign w:val="top"/>
+          </w:tcPr>
+          <w:p>
+            <w:pPr>
+              <w:widowControl w:val="0"/>
+              <w:spacing w:line="240" w:lineRule="auto"/>
+              <w:rPr>
+                <w:rFonts w:ascii="Candara" w:cs="Candara" w:eastAsia="Candara" w:hAnsi="Candara"/>
+              </w:rPr>
+            </w:pPr>
+            <w:r>
+              <w:rPr>
+                <w:rFonts w:ascii="Candara" w:cs="Candara" w:eastAsia="Candara" w:hAnsi="Candara"/>
+                <w:rtl w:val="0"/>
+              </w:rPr>
+              <w:t xml:space="preserve">Place weather icons on map</w:t>
+            </w:r>
+          </w:p>
+        </w:tc>
+        <w:tc>
+          <w:tcPr>
+            <w:shd w:fill="auto" w:val="clear"/>
+            <w:tcMar>
+              <w:top w:w="100.0" w:type="dxa"/>
+              <w:left w:w="100.0" w:type="dxa"/>
+              <w:bottom w:w="100.0" w:type="dxa"/>
+              <w:right w:w="100.0" w:type="dxa"/>
+            </w:tcMar>
+            <w:vAlign w:val="top"/>
+          </w:tcPr>
+          <w:p>
+            <w:pPr>
+              <w:widowControl w:val="0"/>
+              <w:spacing w:line="240" w:lineRule="auto"/>
+              <w:rPr>
+                <w:rFonts w:ascii="Candara" w:cs="Candara" w:eastAsia="Candara" w:hAnsi="Candara"/>
+              </w:rPr>
+            </w:pPr>
+            <w:r>
+              <w:rPr>
+                <w:rFonts w:ascii="Candara" w:cs="Candara" w:eastAsia="Candara" w:hAnsi="Candara"/>
+                <w:rtl w:val="0"/>
+              </w:rPr>
+              <w:t xml:space="preserve">Jiwon</w:t>
+            </w:r>
+          </w:p>
+        </w:tc>
+        <w:tc>
+          <w:tcPr>
+            <w:shd w:fill="auto" w:val="clear"/>
+            <w:tcMar>
+              <w:top w:w="100.0" w:type="dxa"/>
+              <w:left w:w="100.0" w:type="dxa"/>
+              <w:bottom w:w="100.0" w:type="dxa"/>
+              <w:right w:w="100.0" w:type="dxa"/>
+            </w:tcMar>
+            <w:vAlign w:val="top"/>
+          </w:tcPr>
+          <w:p>
+            <w:pPr>
+              <w:widowControl w:val="0"/>
+              <w:spacing w:line="240" w:lineRule="auto"/>
+              <w:rPr>
+                <w:rFonts w:ascii="Candara" w:cs="Candara" w:eastAsia="Candara" w:hAnsi="Candara"/>
+              </w:rPr>
+            </w:pPr>
+            <w:r>
+              <w:rPr>
+                <w:rFonts w:ascii="Candara" w:cs="Candara" w:eastAsia="Candara" w:hAnsi="Candara"/>
+                <w:rtl w:val="0"/>
+              </w:rPr>
+              <w:t xml:space="preserve">yes</w:t>
+            </w:r>
+          </w:p>
+        </w:tc>
+      </w:tr>
+    </w:tbl>
+    <w:p>
+      <w:pPr>
+        <w:pStyle w:val="Heading2"/>
+        <w:spacing w:line="276" w:lineRule="auto"/>
+        <w:rPr>
+          <w:rFonts w:ascii="Candara" w:cs="Candara" w:eastAsia="Candara" w:hAnsi="Candara"/>
+        </w:rPr>
+      </w:pPr>
+      <w:bookmarkStart w:colFirst="0" w:colLast="0" w:name="_kh5b81uiclya" w:id="24"/>
+      <w:bookmarkEnd w:id="24"/>
+      <w:r>
+        <w:rPr>
+          <w:rFonts w:ascii="Candara" w:cs="Candara" w:eastAsia="Candara" w:hAnsi="Candara"/>
+          <w:rtl w:val="0"/>
+        </w:rPr>
+        <w:t xml:space="preserve">Before The Next Meeting</w:t>
+      </w:r>
+    </w:p>
+    <w:p>
+      <w:pPr>
+        <w:spacing w:line="276" w:lineRule="auto"/>
+        <w:rPr>
+          <w:rFonts w:ascii="Candara" w:cs="Candara" w:eastAsia="Candara" w:hAnsi="Candara"/>
+        </w:rPr>
+      </w:pPr>
+      <w:r>
+        <w:rPr>
+          <w:rFonts w:ascii="Candara" w:cs="Candara" w:eastAsia="Candara" w:hAnsi="Candara"/>
+          <w:rtl w:val="0"/>
+        </w:rPr>
+        <w:t xml:space="preserve">Plans:</w:t>
+      </w:r>
+    </w:p>
+    <w:p>
+      <w:pPr>
+        <w:numPr>
+          <w:ilvl w:val="0"/>
+          <w:numId w:val="11"/>
+        </w:numPr>
+        <w:spacing w:line="276" w:lineRule="auto"/>
+        <w:ind w:left="720" w:hanging="360"/>
+        <w:rPr>
+          <w:rFonts w:ascii="Candara" w:cs="Candara" w:eastAsia="Candara" w:hAnsi="Candara"/>
+        </w:rPr>
+      </w:pPr>
+      <w:r>
+        <w:rPr>
+          <w:rFonts w:ascii="Candara" w:cs="Candara" w:eastAsia="Candara" w:hAnsi="Candara"/>
+          <w:rtl w:val="0"/>
+        </w:rPr>
+        <w:t xml:space="preserve">Map weather icons to locations along the route</w:t>
+      </w:r>
+    </w:p>
+    <w:p>
+      <w:pPr>
+        <w:numPr>
+          <w:ilvl w:val="0"/>
+          <w:numId w:val="11"/>
+        </w:numPr>
+        <w:spacing w:line="276" w:lineRule="auto"/>
+        <w:ind w:left="720" w:hanging="360"/>
+        <w:rPr>
+          <w:rFonts w:ascii="Candara" w:cs="Candara" w:eastAsia="Candara" w:hAnsi="Candara"/>
+        </w:rPr>
+      </w:pPr>
+      <w:r>
+        <w:rPr>
+          <w:rFonts w:ascii="Candara" w:cs="Candara" w:eastAsia="Candara" w:hAnsi="Candara"/>
+          <w:rtl w:val="0"/>
+        </w:rPr>
+        <w:t xml:space="preserve">Continue working on National parks and weather API calls</w:t>
+      </w:r>
+    </w:p>
+    <w:p>
+      <w:pPr>
+        <w:numPr>
+          <w:ilvl w:val="0"/>
+          <w:numId w:val="11"/>
+        </w:numPr>
+        <w:spacing w:line="276" w:lineRule="auto"/>
+        <w:ind w:left="720" w:hanging="360"/>
+        <w:rPr>
+          <w:rFonts w:ascii="Candara" w:cs="Candara" w:eastAsia="Candara" w:hAnsi="Candara"/>
+        </w:rPr>
+      </w:pPr>
+      <w:r>
+        <w:rPr>
+          <w:rFonts w:ascii="Candara" w:cs="Candara" w:eastAsia="Candara" w:hAnsi="Candara"/>
+          <w:rtl w:val="0"/>
+        </w:rPr>
+        <w:t xml:space="preserve">Begin work on accessibility issues</w:t>
+      </w:r>
+    </w:p>
+    <w:p>
+      <w:pPr>
+        <w:numPr>
+          <w:ilvl w:val="0"/>
+          <w:numId w:val="11"/>
+        </w:numPr>
+        <w:spacing w:line="276" w:lineRule="auto"/>
+        <w:ind w:left="720" w:hanging="360"/>
+        <w:rPr>
+          <w:rFonts w:ascii="Candara" w:cs="Candara" w:eastAsia="Candara" w:hAnsi="Candara"/>
+        </w:rPr>
+      </w:pPr>
+      <w:r>
+        <w:rPr>
+          <w:rFonts w:ascii="Candara" w:cs="Candara" w:eastAsia="Candara" w:hAnsi="Candara"/>
+          <w:rtl w:val="0"/>
+        </w:rPr>
+        <w:t xml:space="preserve">Fix asynchronous waiting issues</w:t>
+      </w:r>
+    </w:p>
+    <w:p>
+      <w:pPr>
+        <w:spacing w:line="276" w:lineRule="auto"/>
+        <w:rPr>
+          <w:rFonts w:ascii="Candara" w:cs="Candara" w:eastAsia="Candara" w:hAnsi="Candara"/>
+        </w:rPr>
+      </w:pPr>
+      <w:r>
+        <w:rPr>
+          <w:rtl w:val="0"/>
+        </w:rPr>
+      </w:r>
+    </w:p>
+    <w:p>
+      <w:pPr>
+        <w:spacing w:line="276" w:lineRule="auto"/>
+        <w:rPr>
+          <w:rFonts w:ascii="Candara" w:cs="Candara" w:eastAsia="Candara" w:hAnsi="Candara"/>
+        </w:rPr>
+      </w:pPr>
+      <w:r>
+        <w:rPr>
+          <w:rFonts w:ascii="Candara" w:cs="Candara" w:eastAsia="Candara" w:hAnsi="Candara"/>
+          <w:rtl w:val="0"/>
+        </w:rPr>
+        <w:t xml:space="preserve">Task Assignments:</w:t>
+      </w:r>
+    </w:p>
+    <w:tbl>
+      <w:tblPr>
+        <w:tblStyle w:val="Table9"/>
+        <w:tblW w:w="9360.0" w:type="dxa"/>
+        <w:jc w:val="left"/>
+        <w:tblInd w:w="100.0" w:type="pct"/>
+        <w:tblBorders>
+          <w:top w:color="000000" w:space="0" w:sz="8" w:val="single"/>
+          <w:left w:color="000000" w:space="0" w:sz="8" w:val="single"/>
+          <w:bottom w:color="000000" w:space="0" w:sz="8" w:val="single"/>
+          <w:right w:color="000000" w:space="0" w:sz="8" w:val="single"/>
+          <w:insideH w:color="000000" w:space="0" w:sz="8" w:val="single"/>
+          <w:insideV w:color="000000" w:space="0" w:sz="8" w:val="single"/>
+        </w:tblBorders>
+        <w:tblLayout w:type="fixed"/>
+        <w:tblLook w:val="0600"/>
+      </w:tblPr>
+      <w:tblGrid>
+        <w:gridCol w:w="6960"/>
+        <w:gridCol w:w="2400"/>
+        <w:tblGridChange w:id="0">
+          <w:tblGrid>
+            <w:gridCol w:w="6960"/>
+            <w:gridCol w:w="2400"/>
+          </w:tblGrid>
+        </w:tblGridChange>
+      </w:tblGrid>
+      <w:tr>
+        <w:trPr>
+          <w:cantSplit w:val="0"/>
+          <w:tblHeader w:val="0"/>
+        </w:trPr>
+        <w:tc>
+          <w:tcPr>
+            <w:shd w:fill="auto" w:val="clear"/>
+            <w:tcMar>
+              <w:top w:w="100.0" w:type="dxa"/>
+              <w:left w:w="100.0" w:type="dxa"/>
+              <w:bottom w:w="100.0" w:type="dxa"/>
+              <w:right w:w="100.0" w:type="dxa"/>
+            </w:tcMar>
+            <w:vAlign w:val="top"/>
+          </w:tcPr>
+          <w:p>
+            <w:pPr>
+              <w:widowControl w:val="0"/>
+              <w:spacing w:line="240" w:lineRule="auto"/>
+              <w:rPr>
+                <w:rFonts w:ascii="Candara" w:cs="Candara" w:eastAsia="Candara" w:hAnsi="Candara"/>
+                <w:b w:val="1"/>
+              </w:rPr>
+            </w:pPr>
+            <w:r>
+              <w:rPr>
+                <w:rFonts w:ascii="Candara" w:cs="Candara" w:eastAsia="Candara" w:hAnsi="Candara"/>
+                <w:b w:val="1"/>
+                <w:rtl w:val="0"/>
+              </w:rPr>
+              <w:t xml:space="preserve">Task Description</w:t>
+            </w:r>
+          </w:p>
+        </w:tc>
+        <w:tc>
+          <w:tcPr>
+            <w:shd w:fill="auto" w:val="clear"/>
+            <w:tcMar>
+              <w:top w:w="100.0" w:type="dxa"/>
+              <w:left w:w="100.0" w:type="dxa"/>
+              <w:bottom w:w="100.0" w:type="dxa"/>
+              <w:right w:w="100.0" w:type="dxa"/>
+            </w:tcMar>
+            <w:vAlign w:val="top"/>
+          </w:tcPr>
+          <w:p>
+            <w:pPr>
+              <w:widowControl w:val="0"/>
+              <w:spacing w:line="240" w:lineRule="auto"/>
+              <w:rPr>
+                <w:rFonts w:ascii="Candara" w:cs="Candara" w:eastAsia="Candara" w:hAnsi="Candara"/>
+                <w:b w:val="1"/>
+              </w:rPr>
+            </w:pPr>
+            <w:r>
+              <w:rPr>
+                <w:rFonts w:ascii="Candara" w:cs="Candara" w:eastAsia="Candara" w:hAnsi="Candara"/>
+                <w:b w:val="1"/>
+                <w:rtl w:val="0"/>
+              </w:rPr>
+              <w:t xml:space="preserve">Assigned to</w:t>
+            </w:r>
+          </w:p>
+        </w:tc>
+      </w:tr>
+      <w:tr>
+        <w:trPr>
+          <w:cantSplit w:val="0"/>
+          <w:tblHeader w:val="0"/>
+        </w:trPr>
+        <w:tc>
+          <w:tcPr>
+            <w:shd w:fill="auto" w:val="clear"/>
+            <w:tcMar>
+              <w:top w:w="100.0" w:type="dxa"/>
+              <w:left w:w="100.0" w:type="dxa"/>
+              <w:bottom w:w="100.0" w:type="dxa"/>
+              <w:right w:w="100.0" w:type="dxa"/>
+            </w:tcMar>
+            <w:vAlign w:val="top"/>
+          </w:tcPr>
+          <w:p>
+            <w:pPr>
+              <w:widowControl w:val="0"/>
+              <w:spacing w:line="240" w:lineRule="auto"/>
+              <w:rPr>
+                <w:rFonts w:ascii="Candara" w:cs="Candara" w:eastAsia="Candara" w:hAnsi="Candara"/>
+              </w:rPr>
+            </w:pPr>
+            <w:r>
+              <w:rPr>
+                <w:rFonts w:ascii="Candara" w:cs="Candara" w:eastAsia="Candara" w:hAnsi="Candara"/>
+                <w:rtl w:val="0"/>
+              </w:rPr>
+              <w:t xml:space="preserve">National Parks and weather API calls</w:t>
+            </w:r>
+          </w:p>
+        </w:tc>
+        <w:tc>
+          <w:tcPr>
+            <w:shd w:fill="auto" w:val="clear"/>
+            <w:tcMar>
+              <w:top w:w="100.0" w:type="dxa"/>
+              <w:left w:w="100.0" w:type="dxa"/>
+              <w:bottom w:w="100.0" w:type="dxa"/>
+              <w:right w:w="100.0" w:type="dxa"/>
+            </w:tcMar>
+            <w:vAlign w:val="top"/>
+          </w:tcPr>
+          <w:p>
+            <w:pPr>
+              <w:widowControl w:val="0"/>
+              <w:spacing w:line="240" w:lineRule="auto"/>
+              <w:rPr>
+                <w:rFonts w:ascii="Candara" w:cs="Candara" w:eastAsia="Candara" w:hAnsi="Candara"/>
+              </w:rPr>
+            </w:pPr>
+            <w:r>
+              <w:rPr>
+                <w:rFonts w:ascii="Candara" w:cs="Candara" w:eastAsia="Candara" w:hAnsi="Candara"/>
+                <w:rtl w:val="0"/>
+              </w:rPr>
+              <w:t xml:space="preserve">Erik</w:t>
+            </w:r>
+          </w:p>
+        </w:tc>
+      </w:tr>
+      <w:tr>
+        <w:trPr>
+          <w:cantSplit w:val="0"/>
+          <w:tblHeader w:val="0"/>
+        </w:trPr>
+        <w:tc>
+          <w:tcPr>
+            <w:shd w:fill="auto" w:val="clear"/>
+            <w:tcMar>
+              <w:top w:w="100.0" w:type="dxa"/>
+              <w:left w:w="100.0" w:type="dxa"/>
+              <w:bottom w:w="100.0" w:type="dxa"/>
+              <w:right w:w="100.0" w:type="dxa"/>
+            </w:tcMar>
+            <w:vAlign w:val="top"/>
+          </w:tcPr>
+          <w:p>
+            <w:pPr>
+              <w:widowControl w:val="0"/>
+              <w:spacing w:line="240" w:lineRule="auto"/>
+              <w:rPr>
+                <w:rFonts w:ascii="Candara" w:cs="Candara" w:eastAsia="Candara" w:hAnsi="Candara"/>
+              </w:rPr>
+            </w:pPr>
+            <w:r>
+              <w:rPr>
+                <w:rFonts w:ascii="Candara" w:cs="Candara" w:eastAsia="Candara" w:hAnsi="Candara"/>
+                <w:rtl w:val="0"/>
+              </w:rPr>
+              <w:t xml:space="preserve">Place weather icons along the route</w:t>
+            </w:r>
+          </w:p>
+        </w:tc>
+        <w:tc>
+          <w:tcPr>
+            <w:shd w:fill="auto" w:val="clear"/>
+            <w:tcMar>
+              <w:top w:w="100.0" w:type="dxa"/>
+              <w:left w:w="100.0" w:type="dxa"/>
+              <w:bottom w:w="100.0" w:type="dxa"/>
+              <w:right w:w="100.0" w:type="dxa"/>
+            </w:tcMar>
+            <w:vAlign w:val="top"/>
+          </w:tcPr>
+          <w:p>
+            <w:pPr>
+              <w:widowControl w:val="0"/>
+              <w:spacing w:line="240" w:lineRule="auto"/>
+              <w:rPr>
+                <w:rFonts w:ascii="Candara" w:cs="Candara" w:eastAsia="Candara" w:hAnsi="Candara"/>
+              </w:rPr>
+            </w:pPr>
+            <w:r>
+              <w:rPr>
+                <w:rFonts w:ascii="Candara" w:cs="Candara" w:eastAsia="Candara" w:hAnsi="Candara"/>
+                <w:rtl w:val="0"/>
+              </w:rPr>
+              <w:t xml:space="preserve">Jiwon</w:t>
+            </w:r>
+          </w:p>
+        </w:tc>
+      </w:tr>
+      <w:tr>
+        <w:trPr>
+          <w:cantSplit w:val="0"/>
+          <w:tblHeader w:val="0"/>
+        </w:trPr>
+        <w:tc>
+          <w:tcPr>
+            <w:shd w:fill="auto" w:val="clear"/>
+            <w:tcMar>
+              <w:top w:w="100.0" w:type="dxa"/>
+              <w:left w:w="100.0" w:type="dxa"/>
+              <w:bottom w:w="100.0" w:type="dxa"/>
+              <w:right w:w="100.0" w:type="dxa"/>
+            </w:tcMar>
+            <w:vAlign w:val="top"/>
+          </w:tcPr>
+          <w:p>
+            <w:pPr>
+              <w:widowControl w:val="0"/>
+              <w:spacing w:line="240" w:lineRule="auto"/>
+              <w:rPr>
+                <w:rFonts w:ascii="Candara" w:cs="Candara" w:eastAsia="Candara" w:hAnsi="Candara"/>
+              </w:rPr>
+            </w:pPr>
+            <w:r>
+              <w:rPr>
+                <w:rFonts w:ascii="Candara" w:cs="Candara" w:eastAsia="Candara" w:hAnsi="Candara"/>
+                <w:rtl w:val="0"/>
+              </w:rPr>
+              <w:t xml:space="preserve">Asynchronous waiting issue</w:t>
+            </w:r>
+          </w:p>
+        </w:tc>
+        <w:tc>
+          <w:tcPr>
+            <w:shd w:fill="auto" w:val="clear"/>
+            <w:tcMar>
+              <w:top w:w="100.0" w:type="dxa"/>
+              <w:left w:w="100.0" w:type="dxa"/>
+              <w:bottom w:w="100.0" w:type="dxa"/>
+              <w:right w:w="100.0" w:type="dxa"/>
+            </w:tcMar>
+            <w:vAlign w:val="top"/>
+          </w:tcPr>
+          <w:p>
+            <w:pPr>
+              <w:widowControl w:val="0"/>
+              <w:spacing w:line="240" w:lineRule="auto"/>
+              <w:rPr>
+                <w:rFonts w:ascii="Candara" w:cs="Candara" w:eastAsia="Candara" w:hAnsi="Candara"/>
+              </w:rPr>
+            </w:pPr>
+            <w:r>
+              <w:rPr>
+                <w:rFonts w:ascii="Candara" w:cs="Candara" w:eastAsia="Candara" w:hAnsi="Candara"/>
+                <w:rtl w:val="0"/>
+              </w:rPr>
+              <w:t xml:space="preserve">Everyone</w:t>
+            </w:r>
+          </w:p>
+        </w:tc>
+      </w:tr>
+      <w:tr>
+        <w:trPr>
+          <w:cantSplit w:val="0"/>
+          <w:tblHeader w:val="0"/>
+        </w:trPr>
+        <w:tc>
+          <w:tcPr>
+            <w:shd w:fill="auto" w:val="clear"/>
+            <w:tcMar>
+              <w:top w:w="100.0" w:type="dxa"/>
+              <w:left w:w="100.0" w:type="dxa"/>
+              <w:bottom w:w="100.0" w:type="dxa"/>
+              <w:right w:w="100.0" w:type="dxa"/>
+            </w:tcMar>
+            <w:vAlign w:val="top"/>
+          </w:tcPr>
+          <w:p>
+            <w:pPr>
+              <w:widowControl w:val="0"/>
+              <w:spacing w:line="240" w:lineRule="auto"/>
+              <w:rPr>
+                <w:rFonts w:ascii="Candara" w:cs="Candara" w:eastAsia="Candara" w:hAnsi="Candara"/>
+              </w:rPr>
+            </w:pPr>
+            <w:r>
+              <w:rPr>
+                <w:rFonts w:ascii="Candara" w:cs="Candara" w:eastAsia="Candara" w:hAnsi="Candara"/>
+                <w:rtl w:val="0"/>
+              </w:rPr>
+              <w:t xml:space="preserve">Create accessibility button</w:t>
+            </w:r>
+          </w:p>
+        </w:tc>
+        <w:tc>
+          <w:tcPr>
+            <w:shd w:fill="auto" w:val="clear"/>
+            <w:tcMar>
+              <w:top w:w="100.0" w:type="dxa"/>
+              <w:left w:w="100.0" w:type="dxa"/>
+              <w:bottom w:w="100.0" w:type="dxa"/>
+              <w:right w:w="100.0" w:type="dxa"/>
+            </w:tcMar>
+            <w:vAlign w:val="top"/>
+          </w:tcPr>
+          <w:p>
+            <w:pPr>
+              <w:widowControl w:val="0"/>
+              <w:spacing w:line="240" w:lineRule="auto"/>
+              <w:rPr>
+                <w:rFonts w:ascii="Candara" w:cs="Candara" w:eastAsia="Candara" w:hAnsi="Candara"/>
+              </w:rPr>
+            </w:pPr>
+            <w:r>
+              <w:rPr>
+                <w:rFonts w:ascii="Candara" w:cs="Candara" w:eastAsia="Candara" w:hAnsi="Candara"/>
+                <w:rtl w:val="0"/>
+              </w:rPr>
+              <w:t xml:space="preserve">Zach</w:t>
+            </w:r>
+          </w:p>
+        </w:tc>
+      </w:tr>
+    </w:tbl>
+    <w:p>
+      <w:pPr>
+        <w:pStyle w:val="Heading2"/>
+        <w:spacing w:line="276" w:lineRule="auto"/>
+        <w:rPr>
+          <w:rFonts w:ascii="Candara" w:cs="Candara" w:eastAsia="Candara" w:hAnsi="Candara"/>
+        </w:rPr>
+      </w:pPr>
+      <w:bookmarkStart w:colFirst="0" w:colLast="0" w:name="_ca2r287lzemj" w:id="25"/>
+      <w:bookmarkEnd w:id="25"/>
+      <w:r>
+        <w:rPr>
+          <w:rFonts w:ascii="Candara" w:cs="Candara" w:eastAsia="Candara" w:hAnsi="Candara"/>
+          <w:rtl w:val="0"/>
+        </w:rPr>
+        <w:t xml:space="preserve">Minutes from Previous Meeting</w:t>
+      </w:r>
+    </w:p>
+    <w:p>
+      <w:pPr>
+        <w:rPr>
+          <w:rFonts w:ascii="Candara" w:cs="Candara" w:eastAsia="Candara" w:hAnsi="Candara"/>
+        </w:rPr>
+      </w:pPr>
+      <w:r>
+        <w:rPr>
+          <w:rFonts w:ascii="Candara" w:cs="Candara" w:eastAsia="Candara" w:hAnsi="Candara"/>
+          <w:rtl w:val="0"/>
+        </w:rPr>
+        <w:t xml:space="preserve">We need to begin writing functions for the other API calls in python. We also need to review our user studies and make the appropriate changes to create a better product. We also discovered that we accidentally had our map in “cyclist” mode instead of “driving” mode, so it was routing users to weird backroads. Before the next sprint, we need to fix our user study issues and we need to fix the mapping errors.</w:t>
+      </w:r>
+    </w:p>
+    <w:p>
+      <w:pPr>
+        <w:spacing w:line="276" w:lineRule="auto"/>
+        <w:rPr>
+          <w:rFonts w:ascii="Candara" w:cs="Candara" w:eastAsia="Candara" w:hAnsi="Candara"/>
+        </w:rPr>
+      </w:pPr>
+      <w:r>
+        <w:rPr>
+          <w:rtl w:val="0"/>
+        </w:rPr>
+      </w:r>
+    </w:p>
+    <w:p>
+      <w:pPr>
+        <w:spacing w:line="276" w:lineRule="auto"/>
+        <w:rPr>
+          <w:rFonts w:ascii="Candara" w:cs="Candara" w:eastAsia="Candara" w:hAnsi="Candara"/>
+        </w:rPr>
+      </w:pPr>
+      <w:r>
+        <w:br w:type="page"/>
+      </w:r>
+      <w:r>
+        <w:rPr>
+          <w:rtl w:val="0"/>
+        </w:rPr>
+      </w:r>
+    </w:p>
+    <w:p>
+      <w:pPr>
+        <w:spacing w:line="276" w:lineRule="auto"/>
+        <w:rPr>
+          <w:rFonts w:ascii="Candara" w:cs="Candara" w:eastAsia="Candara" w:hAnsi="Candara"/>
+          <w:color w:val="ff0000"/>
+        </w:rPr>
+      </w:pPr>
+      <w:r>
+        <w:rPr>
+          <w:rFonts w:ascii="Candara" w:cs="Candara" w:eastAsia="Candara" w:hAnsi="Candara"/>
+          <w:rtl w:val="0"/>
+        </w:rPr>
+        <w:t xml:space="preserve">SCRUM Meeting 3 for RouteOut</w:t>
+      </w:r>
+      <w:r>
+        <w:rPr>
+          <w:rtl w:val="0"/>
+        </w:rPr>
+      </w:r>
+    </w:p>
+    <w:p>
+      <w:pPr>
+        <w:spacing w:line="276" w:lineRule="auto"/>
+        <w:rPr>
+          <w:rFonts w:ascii="Candara" w:cs="Candara" w:eastAsia="Candara" w:hAnsi="Candara"/>
+        </w:rPr>
+      </w:pPr>
+      <w:r>
+        <w:rPr>
+          <w:rFonts w:ascii="Candara" w:cs="Candara" w:eastAsia="Candara" w:hAnsi="Candara"/>
+          <w:rtl w:val="0"/>
+        </w:rPr>
+        <w:t xml:space="preserve">Prepared by: Zachary Robinson</w:t>
+      </w:r>
+    </w:p>
+    <w:p>
+      <w:pPr>
+        <w:spacing w:line="276" w:lineRule="auto"/>
+        <w:rPr>
+          <w:rFonts w:ascii="Candara" w:cs="Candara" w:eastAsia="Candara" w:hAnsi="Candara"/>
+        </w:rPr>
+      </w:pPr>
+      <w:r>
+        <w:rPr>
+          <w:rFonts w:ascii="Candara" w:cs="Candara" w:eastAsia="Candara" w:hAnsi="Candara"/>
+          <w:rtl w:val="0"/>
+        </w:rPr>
+        <w:t xml:space="preserve">Meeting Date: 04/18/22</w:t>
+      </w:r>
+    </w:p>
+    <w:p>
+      <w:pPr>
+        <w:pStyle w:val="Heading2"/>
+        <w:spacing w:line="276" w:lineRule="auto"/>
+        <w:rPr>
+          <w:rFonts w:ascii="Candara" w:cs="Candara" w:eastAsia="Candara" w:hAnsi="Candara"/>
+        </w:rPr>
+      </w:pPr>
+      <w:bookmarkStart w:colFirst="0" w:colLast="0" w:name="_db9lsxds18xg" w:id="26"/>
+      <w:bookmarkEnd w:id="26"/>
+      <w:r>
+        <w:rPr>
+          <w:rFonts w:ascii="Candara" w:cs="Candara" w:eastAsia="Candara" w:hAnsi="Candara"/>
+          <w:rtl w:val="0"/>
+        </w:rPr>
+        <w:t xml:space="preserve">Meeting Attendees</w:t>
+      </w:r>
+    </w:p>
+    <w:p>
+      <w:pPr>
+        <w:numPr>
+          <w:ilvl w:val="0"/>
+          <w:numId w:val="9"/>
+        </w:numPr>
+        <w:spacing w:line="276" w:lineRule="auto"/>
+        <w:ind w:left="720" w:hanging="360"/>
+        <w:rPr>
+          <w:rFonts w:ascii="Candara" w:cs="Candara" w:eastAsia="Candara" w:hAnsi="Candara"/>
+        </w:rPr>
+      </w:pPr>
+      <w:r>
+        <w:rPr>
+          <w:rFonts w:ascii="Candara" w:cs="Candara" w:eastAsia="Candara" w:hAnsi="Candara"/>
+          <w:rtl w:val="0"/>
+        </w:rPr>
+        <w:t xml:space="preserve">Zachary Robinson</w:t>
+      </w:r>
+    </w:p>
+    <w:p>
+      <w:pPr>
+        <w:numPr>
+          <w:ilvl w:val="0"/>
+          <w:numId w:val="9"/>
+        </w:numPr>
+        <w:spacing w:line="276" w:lineRule="auto"/>
+        <w:ind w:left="720" w:hanging="360"/>
+        <w:rPr>
+          <w:rFonts w:ascii="Candara" w:cs="Candara" w:eastAsia="Candara" w:hAnsi="Candara"/>
+        </w:rPr>
+      </w:pPr>
+      <w:r>
+        <w:rPr>
+          <w:rFonts w:ascii="Candara" w:cs="Candara" w:eastAsia="Candara" w:hAnsi="Candara"/>
+          <w:rtl w:val="0"/>
+        </w:rPr>
+        <w:t xml:space="preserve">Jiwon Lee </w:t>
+      </w:r>
+    </w:p>
+    <w:p>
+      <w:pPr>
+        <w:numPr>
+          <w:ilvl w:val="0"/>
+          <w:numId w:val="9"/>
+        </w:numPr>
+        <w:spacing w:line="276" w:lineRule="auto"/>
+        <w:ind w:left="720" w:hanging="360"/>
+        <w:rPr>
+          <w:rFonts w:ascii="Candara" w:cs="Candara" w:eastAsia="Candara" w:hAnsi="Candara"/>
+        </w:rPr>
+      </w:pPr>
+      <w:r>
+        <w:rPr>
+          <w:rFonts w:ascii="Candara" w:cs="Candara" w:eastAsia="Candara" w:hAnsi="Candara"/>
+          <w:rtl w:val="0"/>
+        </w:rPr>
+        <w:t xml:space="preserve">Erik Priest </w:t>
+      </w:r>
+    </w:p>
+    <w:p>
+      <w:pPr>
+        <w:pStyle w:val="Heading2"/>
+        <w:spacing w:line="276" w:lineRule="auto"/>
+        <w:rPr>
+          <w:rFonts w:ascii="Candara" w:cs="Candara" w:eastAsia="Candara" w:hAnsi="Candara"/>
+        </w:rPr>
+      </w:pPr>
+      <w:bookmarkStart w:colFirst="0" w:colLast="0" w:name="_5ttrpinqpacc" w:id="27"/>
+      <w:bookmarkEnd w:id="27"/>
+      <w:r>
+        <w:rPr>
+          <w:rFonts w:ascii="Candara" w:cs="Candara" w:eastAsia="Candara" w:hAnsi="Candara"/>
+          <w:rtl w:val="0"/>
+        </w:rPr>
+        <w:t xml:space="preserve">Meeting Agenda Items</w:t>
+      </w:r>
+    </w:p>
+    <w:p>
+      <w:pPr>
+        <w:numPr>
+          <w:ilvl w:val="0"/>
+          <w:numId w:val="6"/>
+        </w:numPr>
+        <w:spacing w:line="276" w:lineRule="auto"/>
+        <w:ind w:left="720" w:hanging="360"/>
+        <w:rPr>
+          <w:rFonts w:ascii="Candara" w:cs="Candara" w:eastAsia="Candara" w:hAnsi="Candara"/>
+        </w:rPr>
+      </w:pPr>
+      <w:r>
+        <w:rPr>
+          <w:rFonts w:ascii="Candara" w:cs="Candara" w:eastAsia="Candara" w:hAnsi="Candara"/>
+          <w:rtl w:val="0"/>
+        </w:rPr>
+        <w:t xml:space="preserve">Asynchronous call issues</w:t>
+      </w:r>
+    </w:p>
+    <w:p>
+      <w:pPr>
+        <w:numPr>
+          <w:ilvl w:val="0"/>
+          <w:numId w:val="6"/>
+        </w:numPr>
+        <w:spacing w:line="276" w:lineRule="auto"/>
+        <w:ind w:left="720" w:hanging="360"/>
+        <w:rPr>
+          <w:rFonts w:ascii="Candara" w:cs="Candara" w:eastAsia="Candara" w:hAnsi="Candara"/>
+        </w:rPr>
+      </w:pPr>
+      <w:r>
+        <w:rPr>
+          <w:rFonts w:ascii="Candara" w:cs="Candara" w:eastAsia="Candara" w:hAnsi="Candara"/>
+          <w:rtl w:val="0"/>
+        </w:rPr>
+        <w:t xml:space="preserve">National weather service API issues</w:t>
+      </w:r>
+    </w:p>
+    <w:p>
+      <w:pPr>
+        <w:pStyle w:val="Heading2"/>
+        <w:spacing w:line="276" w:lineRule="auto"/>
+        <w:rPr>
+          <w:rFonts w:ascii="Candara" w:cs="Candara" w:eastAsia="Candara" w:hAnsi="Candara"/>
+        </w:rPr>
+      </w:pPr>
+      <w:bookmarkStart w:colFirst="0" w:colLast="0" w:name="_3lgweg7hwb22" w:id="28"/>
+      <w:bookmarkEnd w:id="28"/>
+      <w:r>
+        <w:rPr>
+          <w:rFonts w:ascii="Candara" w:cs="Candara" w:eastAsia="Candara" w:hAnsi="Candara"/>
+          <w:rtl w:val="0"/>
+        </w:rPr>
+        <w:t xml:space="preserve">Status Update Since Last Meeting</w:t>
+      </w:r>
+    </w:p>
+    <w:p>
+      <w:pPr>
+        <w:spacing w:line="276" w:lineRule="auto"/>
+        <w:rPr>
+          <w:rFonts w:ascii="Candara" w:cs="Candara" w:eastAsia="Candara" w:hAnsi="Candara"/>
+        </w:rPr>
+      </w:pPr>
+      <w:r>
+        <w:rPr>
+          <w:rFonts w:ascii="Candara" w:cs="Candara" w:eastAsia="Candara" w:hAnsi="Candara"/>
+          <w:rtl w:val="0"/>
+        </w:rPr>
+        <w:t xml:space="preserve">Accomplishments:</w:t>
+      </w:r>
+    </w:p>
+    <w:p>
+      <w:pPr>
+        <w:numPr>
+          <w:ilvl w:val="0"/>
+          <w:numId w:val="3"/>
+        </w:numPr>
+        <w:spacing w:line="276" w:lineRule="auto"/>
+        <w:ind w:left="720" w:hanging="360"/>
+        <w:rPr>
+          <w:rFonts w:ascii="Candara" w:cs="Candara" w:eastAsia="Candara" w:hAnsi="Candara"/>
+        </w:rPr>
+      </w:pPr>
+      <w:r>
+        <w:rPr>
+          <w:rFonts w:ascii="Candara" w:cs="Candara" w:eastAsia="Candara" w:hAnsi="Candara"/>
+          <w:rtl w:val="0"/>
+        </w:rPr>
+        <w:t xml:space="preserve">Accessibility button has been created (missing functionality)</w:t>
+      </w:r>
+    </w:p>
+    <w:p>
+      <w:pPr>
+        <w:numPr>
+          <w:ilvl w:val="0"/>
+          <w:numId w:val="3"/>
+        </w:numPr>
+        <w:spacing w:line="276" w:lineRule="auto"/>
+        <w:ind w:left="720" w:hanging="360"/>
+        <w:rPr>
+          <w:rFonts w:ascii="Candara" w:cs="Candara" w:eastAsia="Candara" w:hAnsi="Candara"/>
+        </w:rPr>
+      </w:pPr>
+      <w:r>
+        <w:rPr>
+          <w:rFonts w:ascii="Candara" w:cs="Candara" w:eastAsia="Candara" w:hAnsi="Candara"/>
+          <w:rtl w:val="0"/>
+        </w:rPr>
+        <w:t xml:space="preserve">Weather API calls now working</w:t>
+      </w:r>
+    </w:p>
+    <w:p>
+      <w:pPr>
+        <w:spacing w:line="276" w:lineRule="auto"/>
+        <w:rPr>
+          <w:rFonts w:ascii="Candara" w:cs="Candara" w:eastAsia="Candara" w:hAnsi="Candara"/>
+        </w:rPr>
+      </w:pPr>
+      <w:r>
+        <w:rPr>
+          <w:rtl w:val="0"/>
+        </w:rPr>
+      </w:r>
+    </w:p>
+    <w:p>
+      <w:pPr>
+        <w:spacing w:line="276" w:lineRule="auto"/>
+        <w:rPr>
+          <w:rFonts w:ascii="Candara" w:cs="Candara" w:eastAsia="Candara" w:hAnsi="Candara"/>
+        </w:rPr>
+      </w:pPr>
+      <w:r>
+        <w:rPr>
+          <w:rFonts w:ascii="Candara" w:cs="Candara" w:eastAsia="Candara" w:hAnsi="Candara"/>
+          <w:rtl w:val="0"/>
+        </w:rPr>
+        <w:t xml:space="preserve">Tasks Completed:</w:t>
+      </w:r>
+    </w:p>
+    <w:tbl>
+      <w:tblPr>
+        <w:tblStyle w:val="Table10"/>
+        <w:tblW w:w="9360.0" w:type="dxa"/>
+        <w:jc w:val="left"/>
+        <w:tblInd w:w="100.0" w:type="pct"/>
+        <w:tblBorders>
+          <w:top w:color="000000" w:space="0" w:sz="8" w:val="single"/>
+          <w:left w:color="000000" w:space="0" w:sz="8" w:val="single"/>
+          <w:bottom w:color="000000" w:space="0" w:sz="8" w:val="single"/>
+          <w:right w:color="000000" w:space="0" w:sz="8" w:val="single"/>
+          <w:insideH w:color="000000" w:space="0" w:sz="8" w:val="single"/>
+          <w:insideV w:color="000000" w:space="0" w:sz="8" w:val="single"/>
+        </w:tblBorders>
+        <w:tblLayout w:type="fixed"/>
+        <w:tblLook w:val="0600"/>
+      </w:tblPr>
+      <w:tblGrid>
+        <w:gridCol w:w="4920"/>
+        <w:gridCol w:w="2205"/>
+        <w:gridCol w:w="2235"/>
+        <w:tblGridChange w:id="0">
+          <w:tblGrid>
+            <w:gridCol w:w="4920"/>
+            <w:gridCol w:w="2205"/>
+            <w:gridCol w:w="2235"/>
+          </w:tblGrid>
+        </w:tblGridChange>
+      </w:tblGrid>
+      <w:tr>
+        <w:trPr>
+          <w:cantSplit w:val="0"/>
+          <w:tblHeader w:val="0"/>
+        </w:trPr>
+        <w:tc>
+          <w:tcPr>
+            <w:shd w:fill="auto" w:val="clear"/>
+            <w:tcMar>
+              <w:top w:w="100.0" w:type="dxa"/>
+              <w:left w:w="100.0" w:type="dxa"/>
+              <w:bottom w:w="100.0" w:type="dxa"/>
+              <w:right w:w="100.0" w:type="dxa"/>
+            </w:tcMar>
+            <w:vAlign w:val="top"/>
+          </w:tcPr>
+          <w:p>
+            <w:pPr>
+              <w:widowControl w:val="0"/>
+              <w:spacing w:line="240" w:lineRule="auto"/>
+              <w:rPr>
+                <w:rFonts w:ascii="Candara" w:cs="Candara" w:eastAsia="Candara" w:hAnsi="Candara"/>
+                <w:b w:val="1"/>
+              </w:rPr>
+            </w:pPr>
+            <w:r>
+              <w:rPr>
+                <w:rFonts w:ascii="Candara" w:cs="Candara" w:eastAsia="Candara" w:hAnsi="Candara"/>
+                <w:b w:val="1"/>
+                <w:rtl w:val="0"/>
+              </w:rPr>
+              <w:t xml:space="preserve">Task Description</w:t>
+            </w:r>
+          </w:p>
+        </w:tc>
+        <w:tc>
+          <w:tcPr>
+            <w:shd w:fill="auto" w:val="clear"/>
+            <w:tcMar>
+              <w:top w:w="100.0" w:type="dxa"/>
+              <w:left w:w="100.0" w:type="dxa"/>
+              <w:bottom w:w="100.0" w:type="dxa"/>
+              <w:right w:w="100.0" w:type="dxa"/>
+            </w:tcMar>
+            <w:vAlign w:val="top"/>
+          </w:tcPr>
+          <w:p>
+            <w:pPr>
+              <w:widowControl w:val="0"/>
+              <w:spacing w:line="240" w:lineRule="auto"/>
+              <w:rPr>
+                <w:rFonts w:ascii="Candara" w:cs="Candara" w:eastAsia="Candara" w:hAnsi="Candara"/>
+                <w:b w:val="1"/>
+              </w:rPr>
+            </w:pPr>
+            <w:r>
+              <w:rPr>
+                <w:rFonts w:ascii="Candara" w:cs="Candara" w:eastAsia="Candara" w:hAnsi="Candara"/>
+                <w:b w:val="1"/>
+                <w:rtl w:val="0"/>
+              </w:rPr>
+              <w:t xml:space="preserve">Assigned to</w:t>
+            </w:r>
+          </w:p>
+        </w:tc>
+        <w:tc>
+          <w:tcPr>
+            <w:shd w:fill="auto" w:val="clear"/>
+            <w:tcMar>
+              <w:top w:w="100.0" w:type="dxa"/>
+              <w:left w:w="100.0" w:type="dxa"/>
+              <w:bottom w:w="100.0" w:type="dxa"/>
+              <w:right w:w="100.0" w:type="dxa"/>
+            </w:tcMar>
+            <w:vAlign w:val="top"/>
+          </w:tcPr>
+          <w:p>
+            <w:pPr>
+              <w:widowControl w:val="0"/>
+              <w:spacing w:line="240" w:lineRule="auto"/>
+              <w:rPr>
+                <w:rFonts w:ascii="Candara" w:cs="Candara" w:eastAsia="Candara" w:hAnsi="Candara"/>
+                <w:b w:val="1"/>
+              </w:rPr>
+            </w:pPr>
+            <w:r>
+              <w:rPr>
+                <w:rFonts w:ascii="Candara" w:cs="Candara" w:eastAsia="Candara" w:hAnsi="Candara"/>
+                <w:b w:val="1"/>
+                <w:rtl w:val="0"/>
+              </w:rPr>
+              <w:t xml:space="preserve">Completed? (yes/no)</w:t>
+            </w:r>
+          </w:p>
+        </w:tc>
+      </w:tr>
+      <w:tr>
+        <w:trPr>
+          <w:cantSplit w:val="0"/>
+          <w:tblHeader w:val="0"/>
+        </w:trPr>
+        <w:tc>
+          <w:tcPr>
+            <w:shd w:fill="auto" w:val="clear"/>
+            <w:tcMar>
+              <w:top w:w="100.0" w:type="dxa"/>
+              <w:left w:w="100.0" w:type="dxa"/>
+              <w:bottom w:w="100.0" w:type="dxa"/>
+              <w:right w:w="100.0" w:type="dxa"/>
+            </w:tcMar>
+            <w:vAlign w:val="top"/>
+          </w:tcPr>
+          <w:p>
+            <w:pPr>
+              <w:widowControl w:val="0"/>
+              <w:spacing w:line="240" w:lineRule="auto"/>
+              <w:rPr>
+                <w:rFonts w:ascii="Candara" w:cs="Candara" w:eastAsia="Candara" w:hAnsi="Candara"/>
+              </w:rPr>
+            </w:pPr>
+            <w:r>
+              <w:rPr>
+                <w:rFonts w:ascii="Candara" w:cs="Candara" w:eastAsia="Candara" w:hAnsi="Candara"/>
+                <w:rtl w:val="0"/>
+              </w:rPr>
+              <w:t xml:space="preserve">Created accessibility button</w:t>
+            </w:r>
+          </w:p>
+        </w:tc>
+        <w:tc>
+          <w:tcPr>
+            <w:shd w:fill="auto" w:val="clear"/>
+            <w:tcMar>
+              <w:top w:w="100.0" w:type="dxa"/>
+              <w:left w:w="100.0" w:type="dxa"/>
+              <w:bottom w:w="100.0" w:type="dxa"/>
+              <w:right w:w="100.0" w:type="dxa"/>
+            </w:tcMar>
+            <w:vAlign w:val="top"/>
+          </w:tcPr>
+          <w:p>
+            <w:pPr>
+              <w:widowControl w:val="0"/>
+              <w:spacing w:line="240" w:lineRule="auto"/>
+              <w:rPr>
+                <w:rFonts w:ascii="Candara" w:cs="Candara" w:eastAsia="Candara" w:hAnsi="Candara"/>
+              </w:rPr>
+            </w:pPr>
+            <w:r>
+              <w:rPr>
+                <w:rFonts w:ascii="Candara" w:cs="Candara" w:eastAsia="Candara" w:hAnsi="Candara"/>
+                <w:rtl w:val="0"/>
+              </w:rPr>
+              <w:t xml:space="preserve">Zach</w:t>
+            </w:r>
+          </w:p>
+        </w:tc>
+        <w:tc>
+          <w:tcPr>
+            <w:shd w:fill="auto" w:val="clear"/>
+            <w:tcMar>
+              <w:top w:w="100.0" w:type="dxa"/>
+              <w:left w:w="100.0" w:type="dxa"/>
+              <w:bottom w:w="100.0" w:type="dxa"/>
+              <w:right w:w="100.0" w:type="dxa"/>
+            </w:tcMar>
+            <w:vAlign w:val="top"/>
+          </w:tcPr>
+          <w:p>
+            <w:pPr>
+              <w:widowControl w:val="0"/>
+              <w:spacing w:line="240" w:lineRule="auto"/>
+              <w:rPr>
+                <w:rFonts w:ascii="Candara" w:cs="Candara" w:eastAsia="Candara" w:hAnsi="Candara"/>
+              </w:rPr>
+            </w:pPr>
+            <w:r>
+              <w:rPr>
+                <w:rFonts w:ascii="Candara" w:cs="Candara" w:eastAsia="Candara" w:hAnsi="Candara"/>
+                <w:rtl w:val="0"/>
+              </w:rPr>
+              <w:t xml:space="preserve">yes</w:t>
+            </w:r>
+          </w:p>
+        </w:tc>
+      </w:tr>
+      <w:tr>
+        <w:trPr>
+          <w:cantSplit w:val="0"/>
+          <w:tblHeader w:val="0"/>
+        </w:trPr>
+        <w:tc>
+          <w:tcPr>
+            <w:shd w:fill="auto" w:val="clear"/>
+            <w:tcMar>
+              <w:top w:w="100.0" w:type="dxa"/>
+              <w:left w:w="100.0" w:type="dxa"/>
+              <w:bottom w:w="100.0" w:type="dxa"/>
+              <w:right w:w="100.0" w:type="dxa"/>
+            </w:tcMar>
+            <w:vAlign w:val="top"/>
+          </w:tcPr>
+          <w:p>
+            <w:pPr>
+              <w:widowControl w:val="0"/>
+              <w:spacing w:line="240" w:lineRule="auto"/>
+              <w:rPr>
+                <w:rFonts w:ascii="Candara" w:cs="Candara" w:eastAsia="Candara" w:hAnsi="Candara"/>
+              </w:rPr>
+            </w:pPr>
+            <w:r>
+              <w:rPr>
+                <w:rFonts w:ascii="Candara" w:cs="Candara" w:eastAsia="Candara" w:hAnsi="Candara"/>
+                <w:rtl w:val="0"/>
+              </w:rPr>
+              <w:t xml:space="preserve">Finished weather API call based on input location</w:t>
+            </w:r>
+          </w:p>
+        </w:tc>
+        <w:tc>
+          <w:tcPr>
+            <w:shd w:fill="auto" w:val="clear"/>
+            <w:tcMar>
+              <w:top w:w="100.0" w:type="dxa"/>
+              <w:left w:w="100.0" w:type="dxa"/>
+              <w:bottom w:w="100.0" w:type="dxa"/>
+              <w:right w:w="100.0" w:type="dxa"/>
+            </w:tcMar>
+            <w:vAlign w:val="top"/>
+          </w:tcPr>
+          <w:p>
+            <w:pPr>
+              <w:widowControl w:val="0"/>
+              <w:spacing w:line="240" w:lineRule="auto"/>
+              <w:rPr>
+                <w:rFonts w:ascii="Candara" w:cs="Candara" w:eastAsia="Candara" w:hAnsi="Candara"/>
+              </w:rPr>
+            </w:pPr>
+            <w:r>
+              <w:rPr>
+                <w:rFonts w:ascii="Candara" w:cs="Candara" w:eastAsia="Candara" w:hAnsi="Candara"/>
+                <w:rtl w:val="0"/>
+              </w:rPr>
+              <w:t xml:space="preserve">Erik</w:t>
+            </w:r>
+          </w:p>
+        </w:tc>
+        <w:tc>
+          <w:tcPr>
+            <w:shd w:fill="auto" w:val="clear"/>
+            <w:tcMar>
+              <w:top w:w="100.0" w:type="dxa"/>
+              <w:left w:w="100.0" w:type="dxa"/>
+              <w:bottom w:w="100.0" w:type="dxa"/>
+              <w:right w:w="100.0" w:type="dxa"/>
+            </w:tcMar>
+            <w:vAlign w:val="top"/>
+          </w:tcPr>
+          <w:p>
+            <w:pPr>
+              <w:widowControl w:val="0"/>
+              <w:spacing w:line="240" w:lineRule="auto"/>
+              <w:rPr>
+                <w:rFonts w:ascii="Candara" w:cs="Candara" w:eastAsia="Candara" w:hAnsi="Candara"/>
+              </w:rPr>
+            </w:pPr>
+            <w:r>
+              <w:rPr>
+                <w:rFonts w:ascii="Candara" w:cs="Candara" w:eastAsia="Candara" w:hAnsi="Candara"/>
+                <w:rtl w:val="0"/>
+              </w:rPr>
+              <w:t xml:space="preserve">yes</w:t>
+            </w:r>
+          </w:p>
+        </w:tc>
+      </w:tr>
+    </w:tbl>
+    <w:p>
+      <w:pPr>
+        <w:pStyle w:val="Heading2"/>
+        <w:spacing w:line="276" w:lineRule="auto"/>
+        <w:rPr>
+          <w:rFonts w:ascii="Candara" w:cs="Candara" w:eastAsia="Candara" w:hAnsi="Candara"/>
+        </w:rPr>
+      </w:pPr>
+      <w:bookmarkStart w:colFirst="0" w:colLast="0" w:name="_r8lgfv9tsukq" w:id="29"/>
+      <w:bookmarkEnd w:id="29"/>
+      <w:r>
+        <w:rPr>
+          <w:rFonts w:ascii="Candara" w:cs="Candara" w:eastAsia="Candara" w:hAnsi="Candara"/>
+          <w:rtl w:val="0"/>
+        </w:rPr>
+        <w:t xml:space="preserve">Before The Next Meeting</w:t>
+      </w:r>
+    </w:p>
+    <w:p>
+      <w:pPr>
+        <w:spacing w:line="276" w:lineRule="auto"/>
+        <w:rPr>
+          <w:rFonts w:ascii="Candara" w:cs="Candara" w:eastAsia="Candara" w:hAnsi="Candara"/>
+        </w:rPr>
+      </w:pPr>
+      <w:r>
+        <w:rPr>
+          <w:rFonts w:ascii="Candara" w:cs="Candara" w:eastAsia="Candara" w:hAnsi="Candara"/>
+          <w:rtl w:val="0"/>
+        </w:rPr>
+        <w:t xml:space="preserve">Plans:</w:t>
+      </w:r>
+    </w:p>
+    <w:p>
+      <w:pPr>
+        <w:numPr>
+          <w:ilvl w:val="0"/>
+          <w:numId w:val="11"/>
+        </w:numPr>
+        <w:spacing w:line="276" w:lineRule="auto"/>
+        <w:ind w:left="720" w:hanging="360"/>
+        <w:rPr>
+          <w:rFonts w:ascii="Candara" w:cs="Candara" w:eastAsia="Candara" w:hAnsi="Candara"/>
+        </w:rPr>
+      </w:pPr>
+      <w:r>
+        <w:rPr>
+          <w:rFonts w:ascii="Candara" w:cs="Candara" w:eastAsia="Candara" w:hAnsi="Candara"/>
+          <w:rtl w:val="0"/>
+        </w:rPr>
+        <w:t xml:space="preserve">Fix asynchronous issues</w:t>
+      </w:r>
+    </w:p>
+    <w:p>
+      <w:pPr>
+        <w:numPr>
+          <w:ilvl w:val="0"/>
+          <w:numId w:val="11"/>
+        </w:numPr>
+        <w:spacing w:line="276" w:lineRule="auto"/>
+        <w:ind w:left="720" w:hanging="360"/>
+        <w:rPr>
+          <w:rFonts w:ascii="Candara" w:cs="Candara" w:eastAsia="Candara" w:hAnsi="Candara"/>
+        </w:rPr>
+      </w:pPr>
+      <w:r>
+        <w:rPr>
+          <w:rFonts w:ascii="Candara" w:cs="Candara" w:eastAsia="Candara" w:hAnsi="Candara"/>
+          <w:rtl w:val="0"/>
+        </w:rPr>
+        <w:t xml:space="preserve">Get weather to display along route using the API</w:t>
+      </w:r>
+    </w:p>
+    <w:p>
+      <w:pPr>
+        <w:numPr>
+          <w:ilvl w:val="0"/>
+          <w:numId w:val="11"/>
+        </w:numPr>
+        <w:spacing w:line="276" w:lineRule="auto"/>
+        <w:ind w:left="720" w:hanging="360"/>
+        <w:rPr>
+          <w:rFonts w:ascii="Candara" w:cs="Candara" w:eastAsia="Candara" w:hAnsi="Candara"/>
+        </w:rPr>
+      </w:pPr>
+      <w:r>
+        <w:rPr>
+          <w:rFonts w:ascii="Candara" w:cs="Candara" w:eastAsia="Candara" w:hAnsi="Candara"/>
+          <w:rtl w:val="0"/>
+        </w:rPr>
+        <w:t xml:space="preserve">Add accessibility text enlargement</w:t>
+      </w:r>
+    </w:p>
+    <w:p>
+      <w:pPr>
+        <w:spacing w:line="276" w:lineRule="auto"/>
+        <w:rPr>
+          <w:rFonts w:ascii="Candara" w:cs="Candara" w:eastAsia="Candara" w:hAnsi="Candara"/>
+        </w:rPr>
+      </w:pPr>
+      <w:r>
+        <w:rPr>
+          <w:rtl w:val="0"/>
+        </w:rPr>
+      </w:r>
+    </w:p>
+    <w:p>
+      <w:pPr>
+        <w:spacing w:line="276" w:lineRule="auto"/>
+        <w:rPr>
+          <w:rFonts w:ascii="Candara" w:cs="Candara" w:eastAsia="Candara" w:hAnsi="Candara"/>
+        </w:rPr>
+      </w:pPr>
+      <w:r>
+        <w:rPr>
+          <w:rFonts w:ascii="Candara" w:cs="Candara" w:eastAsia="Candara" w:hAnsi="Candara"/>
+          <w:rtl w:val="0"/>
+        </w:rPr>
+        <w:t xml:space="preserve">Task Assignments:</w:t>
+      </w:r>
+    </w:p>
+    <w:tbl>
+      <w:tblPr>
+        <w:tblStyle w:val="Table11"/>
+        <w:tblW w:w="9360.0" w:type="dxa"/>
+        <w:jc w:val="left"/>
+        <w:tblInd w:w="100.0" w:type="pct"/>
+        <w:tblBorders>
+          <w:top w:color="000000" w:space="0" w:sz="8" w:val="single"/>
+          <w:left w:color="000000" w:space="0" w:sz="8" w:val="single"/>
+          <w:bottom w:color="000000" w:space="0" w:sz="8" w:val="single"/>
+          <w:right w:color="000000" w:space="0" w:sz="8" w:val="single"/>
+          <w:insideH w:color="000000" w:space="0" w:sz="8" w:val="single"/>
+          <w:insideV w:color="000000" w:space="0" w:sz="8" w:val="single"/>
+        </w:tblBorders>
+        <w:tblLayout w:type="fixed"/>
+        <w:tblLook w:val="0600"/>
+      </w:tblPr>
+      <w:tblGrid>
+        <w:gridCol w:w="6960"/>
+        <w:gridCol w:w="2400"/>
+        <w:tblGridChange w:id="0">
+          <w:tblGrid>
+            <w:gridCol w:w="6960"/>
+            <w:gridCol w:w="2400"/>
+          </w:tblGrid>
+        </w:tblGridChange>
+      </w:tblGrid>
+      <w:tr>
+        <w:trPr>
+          <w:cantSplit w:val="0"/>
+          <w:tblHeader w:val="0"/>
+        </w:trPr>
+        <w:tc>
+          <w:tcPr>
+            <w:shd w:fill="auto" w:val="clear"/>
+            <w:tcMar>
+              <w:top w:w="100.0" w:type="dxa"/>
+              <w:left w:w="100.0" w:type="dxa"/>
+              <w:bottom w:w="100.0" w:type="dxa"/>
+              <w:right w:w="100.0" w:type="dxa"/>
+            </w:tcMar>
+            <w:vAlign w:val="top"/>
+          </w:tcPr>
+          <w:p>
+            <w:pPr>
+              <w:widowControl w:val="0"/>
+              <w:spacing w:line="240" w:lineRule="auto"/>
+              <w:rPr>
+                <w:rFonts w:ascii="Candara" w:cs="Candara" w:eastAsia="Candara" w:hAnsi="Candara"/>
+                <w:b w:val="1"/>
+              </w:rPr>
+            </w:pPr>
+            <w:r>
+              <w:rPr>
+                <w:rFonts w:ascii="Candara" w:cs="Candara" w:eastAsia="Candara" w:hAnsi="Candara"/>
+                <w:b w:val="1"/>
+                <w:rtl w:val="0"/>
+              </w:rPr>
+              <w:t xml:space="preserve">Task Description</w:t>
+            </w:r>
+          </w:p>
+        </w:tc>
+        <w:tc>
+          <w:tcPr>
+            <w:shd w:fill="auto" w:val="clear"/>
+            <w:tcMar>
+              <w:top w:w="100.0" w:type="dxa"/>
+              <w:left w:w="100.0" w:type="dxa"/>
+              <w:bottom w:w="100.0" w:type="dxa"/>
+              <w:right w:w="100.0" w:type="dxa"/>
+            </w:tcMar>
+            <w:vAlign w:val="top"/>
+          </w:tcPr>
+          <w:p>
+            <w:pPr>
+              <w:widowControl w:val="0"/>
+              <w:spacing w:line="240" w:lineRule="auto"/>
+              <w:rPr>
+                <w:rFonts w:ascii="Candara" w:cs="Candara" w:eastAsia="Candara" w:hAnsi="Candara"/>
+                <w:b w:val="1"/>
+              </w:rPr>
+            </w:pPr>
+            <w:r>
+              <w:rPr>
+                <w:rFonts w:ascii="Candara" w:cs="Candara" w:eastAsia="Candara" w:hAnsi="Candara"/>
+                <w:b w:val="1"/>
+                <w:rtl w:val="0"/>
+              </w:rPr>
+              <w:t xml:space="preserve">Assigned to</w:t>
+            </w:r>
+          </w:p>
+        </w:tc>
+      </w:tr>
+      <w:tr>
+        <w:trPr>
+          <w:cantSplit w:val="0"/>
+          <w:tblHeader w:val="0"/>
+        </w:trPr>
+        <w:tc>
+          <w:tcPr>
+            <w:shd w:fill="auto" w:val="clear"/>
+            <w:tcMar>
+              <w:top w:w="100.0" w:type="dxa"/>
+              <w:left w:w="100.0" w:type="dxa"/>
+              <w:bottom w:w="100.0" w:type="dxa"/>
+              <w:right w:w="100.0" w:type="dxa"/>
+            </w:tcMar>
+            <w:vAlign w:val="top"/>
+          </w:tcPr>
+          <w:p>
+            <w:pPr>
+              <w:widowControl w:val="0"/>
+              <w:spacing w:line="240" w:lineRule="auto"/>
+              <w:rPr>
+                <w:rFonts w:ascii="Candara" w:cs="Candara" w:eastAsia="Candara" w:hAnsi="Candara"/>
+              </w:rPr>
+            </w:pPr>
+            <w:r>
+              <w:rPr>
+                <w:rFonts w:ascii="Candara" w:cs="Candara" w:eastAsia="Candara" w:hAnsi="Candara"/>
+                <w:rtl w:val="0"/>
+              </w:rPr>
+              <w:t xml:space="preserve">Fix asynchronous issues</w:t>
+            </w:r>
+          </w:p>
+        </w:tc>
+        <w:tc>
+          <w:tcPr>
+            <w:shd w:fill="auto" w:val="clear"/>
+            <w:tcMar>
+              <w:top w:w="100.0" w:type="dxa"/>
+              <w:left w:w="100.0" w:type="dxa"/>
+              <w:bottom w:w="100.0" w:type="dxa"/>
+              <w:right w:w="100.0" w:type="dxa"/>
+            </w:tcMar>
+            <w:vAlign w:val="top"/>
+          </w:tcPr>
+          <w:p>
+            <w:pPr>
+              <w:widowControl w:val="0"/>
+              <w:spacing w:line="240" w:lineRule="auto"/>
+              <w:rPr>
+                <w:rFonts w:ascii="Candara" w:cs="Candara" w:eastAsia="Candara" w:hAnsi="Candara"/>
+              </w:rPr>
+            </w:pPr>
+            <w:r>
+              <w:rPr>
+                <w:rFonts w:ascii="Candara" w:cs="Candara" w:eastAsia="Candara" w:hAnsi="Candara"/>
+                <w:rtl w:val="0"/>
+              </w:rPr>
+              <w:t xml:space="preserve">Erik</w:t>
+            </w:r>
+          </w:p>
+        </w:tc>
+      </w:tr>
+      <w:tr>
+        <w:trPr>
+          <w:cantSplit w:val="0"/>
+          <w:tblHeader w:val="0"/>
+        </w:trPr>
+        <w:tc>
+          <w:tcPr>
+            <w:shd w:fill="auto" w:val="clear"/>
+            <w:tcMar>
+              <w:top w:w="100.0" w:type="dxa"/>
+              <w:left w:w="100.0" w:type="dxa"/>
+              <w:bottom w:w="100.0" w:type="dxa"/>
+              <w:right w:w="100.0" w:type="dxa"/>
+            </w:tcMar>
+            <w:vAlign w:val="top"/>
+          </w:tcPr>
+          <w:p>
+            <w:pPr>
+              <w:widowControl w:val="0"/>
+              <w:spacing w:line="240" w:lineRule="auto"/>
+              <w:rPr>
+                <w:rFonts w:ascii="Candara" w:cs="Candara" w:eastAsia="Candara" w:hAnsi="Candara"/>
+              </w:rPr>
+            </w:pPr>
+            <w:r>
+              <w:rPr>
+                <w:rFonts w:ascii="Candara" w:cs="Candara" w:eastAsia="Candara" w:hAnsi="Candara"/>
+                <w:rtl w:val="0"/>
+              </w:rPr>
+              <w:t xml:space="preserve">Display weather along route using weather API</w:t>
+            </w:r>
+          </w:p>
+        </w:tc>
+        <w:tc>
+          <w:tcPr>
+            <w:shd w:fill="auto" w:val="clear"/>
+            <w:tcMar>
+              <w:top w:w="100.0" w:type="dxa"/>
+              <w:left w:w="100.0" w:type="dxa"/>
+              <w:bottom w:w="100.0" w:type="dxa"/>
+              <w:right w:w="100.0" w:type="dxa"/>
+            </w:tcMar>
+            <w:vAlign w:val="top"/>
+          </w:tcPr>
+          <w:p>
+            <w:pPr>
+              <w:widowControl w:val="0"/>
+              <w:spacing w:line="240" w:lineRule="auto"/>
+              <w:rPr>
+                <w:rFonts w:ascii="Candara" w:cs="Candara" w:eastAsia="Candara" w:hAnsi="Candara"/>
+              </w:rPr>
+            </w:pPr>
+            <w:r>
+              <w:rPr>
+                <w:rFonts w:ascii="Candara" w:cs="Candara" w:eastAsia="Candara" w:hAnsi="Candara"/>
+                <w:rtl w:val="0"/>
+              </w:rPr>
+              <w:t xml:space="preserve">Jiwon</w:t>
+            </w:r>
+          </w:p>
+        </w:tc>
+      </w:tr>
+      <w:tr>
+        <w:trPr>
+          <w:cantSplit w:val="0"/>
+          <w:tblHeader w:val="0"/>
+        </w:trPr>
+        <w:tc>
+          <w:tcPr>
+            <w:shd w:fill="auto" w:val="clear"/>
+            <w:tcMar>
+              <w:top w:w="100.0" w:type="dxa"/>
+              <w:left w:w="100.0" w:type="dxa"/>
+              <w:bottom w:w="100.0" w:type="dxa"/>
+              <w:right w:w="100.0" w:type="dxa"/>
+            </w:tcMar>
+            <w:vAlign w:val="top"/>
+          </w:tcPr>
+          <w:p>
+            <w:pPr>
+              <w:widowControl w:val="0"/>
+              <w:spacing w:line="240" w:lineRule="auto"/>
+              <w:rPr>
+                <w:rFonts w:ascii="Candara" w:cs="Candara" w:eastAsia="Candara" w:hAnsi="Candara"/>
+              </w:rPr>
+            </w:pPr>
+            <w:r>
+              <w:rPr>
+                <w:rFonts w:ascii="Candara" w:cs="Candara" w:eastAsia="Candara" w:hAnsi="Candara"/>
+                <w:rtl w:val="0"/>
+              </w:rPr>
+              <w:t xml:space="preserve">Add text enlargement to accessibility button</w:t>
+            </w:r>
+          </w:p>
+        </w:tc>
+        <w:tc>
+          <w:tcPr>
+            <w:shd w:fill="auto" w:val="clear"/>
+            <w:tcMar>
+              <w:top w:w="100.0" w:type="dxa"/>
+              <w:left w:w="100.0" w:type="dxa"/>
+              <w:bottom w:w="100.0" w:type="dxa"/>
+              <w:right w:w="100.0" w:type="dxa"/>
+            </w:tcMar>
+            <w:vAlign w:val="top"/>
+          </w:tcPr>
+          <w:p>
+            <w:pPr>
+              <w:widowControl w:val="0"/>
+              <w:spacing w:line="240" w:lineRule="auto"/>
+              <w:rPr>
+                <w:rFonts w:ascii="Candara" w:cs="Candara" w:eastAsia="Candara" w:hAnsi="Candara"/>
+              </w:rPr>
+            </w:pPr>
+            <w:r>
+              <w:rPr>
+                <w:rFonts w:ascii="Candara" w:cs="Candara" w:eastAsia="Candara" w:hAnsi="Candara"/>
+                <w:rtl w:val="0"/>
+              </w:rPr>
+              <w:t xml:space="preserve">Zach</w:t>
+            </w:r>
+          </w:p>
+        </w:tc>
+      </w:tr>
+    </w:tbl>
+    <w:p>
+      <w:pPr>
+        <w:pStyle w:val="Heading2"/>
+        <w:spacing w:line="276" w:lineRule="auto"/>
+        <w:rPr>
+          <w:rFonts w:ascii="Candara" w:cs="Candara" w:eastAsia="Candara" w:hAnsi="Candara"/>
+        </w:rPr>
+      </w:pPr>
+      <w:bookmarkStart w:colFirst="0" w:colLast="0" w:name="_p4hcx3hse2a5" w:id="30"/>
+      <w:bookmarkEnd w:id="30"/>
+      <w:r>
+        <w:rPr>
+          <w:rFonts w:ascii="Candara" w:cs="Candara" w:eastAsia="Candara" w:hAnsi="Candara"/>
+          <w:rtl w:val="0"/>
+        </w:rPr>
+        <w:t xml:space="preserve">Minutes from Previous Meeting</w:t>
+      </w:r>
+    </w:p>
+    <w:p>
+      <w:pPr>
+        <w:rPr>
+          <w:rFonts w:ascii="Candara" w:cs="Candara" w:eastAsia="Candara" w:hAnsi="Candara"/>
+        </w:rPr>
+      </w:pPr>
+      <w:r>
+        <w:rPr>
+          <w:rFonts w:ascii="Candara" w:cs="Candara" w:eastAsia="Candara" w:hAnsi="Candara"/>
+          <w:rtl w:val="0"/>
+        </w:rPr>
+        <w:t xml:space="preserve">The user study issues were fixed by adding a descriptive navigation bar and editing the text in the location and date entry boxes to ask for a specific format. We need to get started on accessing the national weather service and trying to display the weather along the route on mapbox. We also need to see how we can display icons on the mapbox API.</w:t>
+      </w:r>
+    </w:p>
+    <w:p>
+      <w:pPr>
         <w:rPr/>
       </w:pPr>
       <w:r>
         <w:rPr>
-          <w:rFonts w:ascii="Candara" w:cs="Candara" w:eastAsia="Candara" w:hAnsi="Candara"/>
-          <w:rtl w:val="0"/>
-        </w:rPr>
-        <w:t xml:space="preserve">Two functions were made to input a common name like a city name and get coordinates. The current roadblock is trying to communicate between the HTML buttons and the Python code that is running the API calls. We want to get the text input from the submission box in the HTML and send it over to the Python backend.</w:t>
-      </w:r>
+          <w:rtl w:val="0"/>
+        </w:rPr>
+      </w:r>
+    </w:p>
+    <w:p>
+      <w:pPr>
+        <w:spacing w:line="276" w:lineRule="auto"/>
+        <w:rPr>
+          <w:rFonts w:ascii="Candara" w:cs="Candara" w:eastAsia="Candara" w:hAnsi="Candara"/>
+        </w:rPr>
+      </w:pPr>
       <w:r>
         <w:rPr>
           <w:rtl w:val="0"/>
@@ -3142,6 +6451,116 @@
   <w:abstractNum w:abstractNumId="3">
     <w:lvl w:ilvl="0">
       <w:start w:val="1"/>
+      <w:numFmt w:val="bullet"/>
+      <w:lvlText w:val="●"/>
+      <w:lvlJc w:val="left"/>
+      <w:pPr>
+        <w:ind w:left="720" w:hanging="360"/>
+      </w:pPr>
+      <w:rPr>
+        <w:u w:val="none"/>
+      </w:rPr>
+    </w:lvl>
+    <w:lvl w:ilvl="1">
+      <w:start w:val="1"/>
+      <w:numFmt w:val="bullet"/>
+      <w:lvlText w:val="○"/>
+      <w:lvlJc w:val="left"/>
+      <w:pPr>
+        <w:ind w:left="1440" w:hanging="360"/>
+      </w:pPr>
+      <w:rPr>
+        <w:u w:val="none"/>
+      </w:rPr>
+    </w:lvl>
+    <w:lvl w:ilvl="2">
+      <w:start w:val="1"/>
+      <w:numFmt w:val="bullet"/>
+      <w:lvlText w:val="■"/>
+      <w:lvlJc w:val="left"/>
+      <w:pPr>
+        <w:ind w:left="2160" w:hanging="360"/>
+      </w:pPr>
+      <w:rPr>
+        <w:u w:val="none"/>
+      </w:rPr>
+    </w:lvl>
+    <w:lvl w:ilvl="3">
+      <w:start w:val="1"/>
+      <w:numFmt w:val="bullet"/>
+      <w:lvlText w:val="●"/>
+      <w:lvlJc w:val="left"/>
+      <w:pPr>
+        <w:ind w:left="2880" w:hanging="360"/>
+      </w:pPr>
+      <w:rPr>
+        <w:u w:val="none"/>
+      </w:rPr>
+    </w:lvl>
+    <w:lvl w:ilvl="4">
+      <w:start w:val="1"/>
+      <w:numFmt w:val="bullet"/>
+      <w:lvlText w:val="○"/>
+      <w:lvlJc w:val="left"/>
+      <w:pPr>
+        <w:ind w:left="3600" w:hanging="360"/>
+      </w:pPr>
+      <w:rPr>
+        <w:u w:val="none"/>
+      </w:rPr>
+    </w:lvl>
+    <w:lvl w:ilvl="5">
+      <w:start w:val="1"/>
+      <w:numFmt w:val="bullet"/>
+      <w:lvlText w:val="■"/>
+      <w:lvlJc w:val="left"/>
+      <w:pPr>
+        <w:ind w:left="4320" w:hanging="360"/>
+      </w:pPr>
+      <w:rPr>
+        <w:u w:val="none"/>
+      </w:rPr>
+    </w:lvl>
+    <w:lvl w:ilvl="6">
+      <w:start w:val="1"/>
+      <w:numFmt w:val="bullet"/>
+      <w:lvlText w:val="●"/>
+      <w:lvlJc w:val="left"/>
+      <w:pPr>
+        <w:ind w:left="5040" w:hanging="360"/>
+      </w:pPr>
+      <w:rPr>
+        <w:u w:val="none"/>
+      </w:rPr>
+    </w:lvl>
+    <w:lvl w:ilvl="7">
+      <w:start w:val="1"/>
+      <w:numFmt w:val="bullet"/>
+      <w:lvlText w:val="○"/>
+      <w:lvlJc w:val="left"/>
+      <w:pPr>
+        <w:ind w:left="5760" w:hanging="360"/>
+      </w:pPr>
+      <w:rPr>
+        <w:u w:val="none"/>
+      </w:rPr>
+    </w:lvl>
+    <w:lvl w:ilvl="8">
+      <w:start w:val="1"/>
+      <w:numFmt w:val="bullet"/>
+      <w:lvlText w:val="■"/>
+      <w:lvlJc w:val="left"/>
+      <w:pPr>
+        <w:ind w:left="6480" w:hanging="360"/>
+      </w:pPr>
+      <w:rPr>
+        <w:u w:val="none"/>
+      </w:rPr>
+    </w:lvl>
+  </w:abstractNum>
+  <w:abstractNum w:abstractNumId="4">
+    <w:lvl w:ilvl="0">
+      <w:start w:val="1"/>
       <w:numFmt w:val="decimal"/>
       <w:lvlText w:val="%1."/>
       <w:lvlJc w:val="left"/>
@@ -3249,116 +6668,6 @@
       </w:rPr>
     </w:lvl>
   </w:abstractNum>
-  <w:abstractNum w:abstractNumId="4">
-    <w:lvl w:ilvl="0">
-      <w:start w:val="1"/>
-      <w:numFmt w:val="bullet"/>
-      <w:lvlText w:val="●"/>
-      <w:lvlJc w:val="left"/>
-      <w:pPr>
-        <w:ind w:left="720" w:hanging="360"/>
-      </w:pPr>
-      <w:rPr>
-        <w:u w:val="none"/>
-      </w:rPr>
-    </w:lvl>
-    <w:lvl w:ilvl="1">
-      <w:start w:val="1"/>
-      <w:numFmt w:val="bullet"/>
-      <w:lvlText w:val="○"/>
-      <w:lvlJc w:val="left"/>
-      <w:pPr>
-        <w:ind w:left="1440" w:hanging="360"/>
-      </w:pPr>
-      <w:rPr>
-        <w:u w:val="none"/>
-      </w:rPr>
-    </w:lvl>
-    <w:lvl w:ilvl="2">
-      <w:start w:val="1"/>
-      <w:numFmt w:val="bullet"/>
-      <w:lvlText w:val="■"/>
-      <w:lvlJc w:val="left"/>
-      <w:pPr>
-        <w:ind w:left="2160" w:hanging="360"/>
-      </w:pPr>
-      <w:rPr>
-        <w:u w:val="none"/>
-      </w:rPr>
-    </w:lvl>
-    <w:lvl w:ilvl="3">
-      <w:start w:val="1"/>
-      <w:numFmt w:val="bullet"/>
-      <w:lvlText w:val="●"/>
-      <w:lvlJc w:val="left"/>
-      <w:pPr>
-        <w:ind w:left="2880" w:hanging="360"/>
-      </w:pPr>
-      <w:rPr>
-        <w:u w:val="none"/>
-      </w:rPr>
-    </w:lvl>
-    <w:lvl w:ilvl="4">
-      <w:start w:val="1"/>
-      <w:numFmt w:val="bullet"/>
-      <w:lvlText w:val="○"/>
-      <w:lvlJc w:val="left"/>
-      <w:pPr>
-        <w:ind w:left="3600" w:hanging="360"/>
-      </w:pPr>
-      <w:rPr>
-        <w:u w:val="none"/>
-      </w:rPr>
-    </w:lvl>
-    <w:lvl w:ilvl="5">
-      <w:start w:val="1"/>
-      <w:numFmt w:val="bullet"/>
-      <w:lvlText w:val="■"/>
-      <w:lvlJc w:val="left"/>
-      <w:pPr>
-        <w:ind w:left="4320" w:hanging="360"/>
-      </w:pPr>
-      <w:rPr>
-        <w:u w:val="none"/>
-      </w:rPr>
-    </w:lvl>
-    <w:lvl w:ilvl="6">
-      <w:start w:val="1"/>
-      <w:numFmt w:val="bullet"/>
-      <w:lvlText w:val="●"/>
-      <w:lvlJc w:val="left"/>
-      <w:pPr>
-        <w:ind w:left="5040" w:hanging="360"/>
-      </w:pPr>
-      <w:rPr>
-        <w:u w:val="none"/>
-      </w:rPr>
-    </w:lvl>
-    <w:lvl w:ilvl="7">
-      <w:start w:val="1"/>
-      <w:numFmt w:val="bullet"/>
-      <w:lvlText w:val="○"/>
-      <w:lvlJc w:val="left"/>
-      <w:pPr>
-        <w:ind w:left="5760" w:hanging="360"/>
-      </w:pPr>
-      <w:rPr>
-        <w:u w:val="none"/>
-      </w:rPr>
-    </w:lvl>
-    <w:lvl w:ilvl="8">
-      <w:start w:val="1"/>
-      <w:numFmt w:val="bullet"/>
-      <w:lvlText w:val="■"/>
-      <w:lvlJc w:val="left"/>
-      <w:pPr>
-        <w:ind w:left="6480" w:hanging="360"/>
-      </w:pPr>
-      <w:rPr>
-        <w:u w:val="none"/>
-      </w:rPr>
-    </w:lvl>
-  </w:abstractNum>
   <w:abstractNum w:abstractNumId="5">
     <w:lvl w:ilvl="0">
       <w:start w:val="1"/>
@@ -3470,6 +6779,666 @@
     </w:lvl>
   </w:abstractNum>
   <w:abstractNum w:abstractNumId="6">
+    <w:lvl w:ilvl="0">
+      <w:start w:val="1"/>
+      <w:numFmt w:val="bullet"/>
+      <w:lvlText w:val="●"/>
+      <w:lvlJc w:val="left"/>
+      <w:pPr>
+        <w:ind w:left="720" w:hanging="360"/>
+      </w:pPr>
+      <w:rPr>
+        <w:u w:val="none"/>
+      </w:rPr>
+    </w:lvl>
+    <w:lvl w:ilvl="1">
+      <w:start w:val="1"/>
+      <w:numFmt w:val="bullet"/>
+      <w:lvlText w:val="○"/>
+      <w:lvlJc w:val="left"/>
+      <w:pPr>
+        <w:ind w:left="1440" w:hanging="360"/>
+      </w:pPr>
+      <w:rPr>
+        <w:u w:val="none"/>
+      </w:rPr>
+    </w:lvl>
+    <w:lvl w:ilvl="2">
+      <w:start w:val="1"/>
+      <w:numFmt w:val="bullet"/>
+      <w:lvlText w:val="■"/>
+      <w:lvlJc w:val="left"/>
+      <w:pPr>
+        <w:ind w:left="2160" w:hanging="360"/>
+      </w:pPr>
+      <w:rPr>
+        <w:u w:val="none"/>
+      </w:rPr>
+    </w:lvl>
+    <w:lvl w:ilvl="3">
+      <w:start w:val="1"/>
+      <w:numFmt w:val="bullet"/>
+      <w:lvlText w:val="●"/>
+      <w:lvlJc w:val="left"/>
+      <w:pPr>
+        <w:ind w:left="2880" w:hanging="360"/>
+      </w:pPr>
+      <w:rPr>
+        <w:u w:val="none"/>
+      </w:rPr>
+    </w:lvl>
+    <w:lvl w:ilvl="4">
+      <w:start w:val="1"/>
+      <w:numFmt w:val="bullet"/>
+      <w:lvlText w:val="○"/>
+      <w:lvlJc w:val="left"/>
+      <w:pPr>
+        <w:ind w:left="3600" w:hanging="360"/>
+      </w:pPr>
+      <w:rPr>
+        <w:u w:val="none"/>
+      </w:rPr>
+    </w:lvl>
+    <w:lvl w:ilvl="5">
+      <w:start w:val="1"/>
+      <w:numFmt w:val="bullet"/>
+      <w:lvlText w:val="■"/>
+      <w:lvlJc w:val="left"/>
+      <w:pPr>
+        <w:ind w:left="4320" w:hanging="360"/>
+      </w:pPr>
+      <w:rPr>
+        <w:u w:val="none"/>
+      </w:rPr>
+    </w:lvl>
+    <w:lvl w:ilvl="6">
+      <w:start w:val="1"/>
+      <w:numFmt w:val="bullet"/>
+      <w:lvlText w:val="●"/>
+      <w:lvlJc w:val="left"/>
+      <w:pPr>
+        <w:ind w:left="5040" w:hanging="360"/>
+      </w:pPr>
+      <w:rPr>
+        <w:u w:val="none"/>
+      </w:rPr>
+    </w:lvl>
+    <w:lvl w:ilvl="7">
+      <w:start w:val="1"/>
+      <w:numFmt w:val="bullet"/>
+      <w:lvlText w:val="○"/>
+      <w:lvlJc w:val="left"/>
+      <w:pPr>
+        <w:ind w:left="5760" w:hanging="360"/>
+      </w:pPr>
+      <w:rPr>
+        <w:u w:val="none"/>
+      </w:rPr>
+    </w:lvl>
+    <w:lvl w:ilvl="8">
+      <w:start w:val="1"/>
+      <w:numFmt w:val="bullet"/>
+      <w:lvlText w:val="■"/>
+      <w:lvlJc w:val="left"/>
+      <w:pPr>
+        <w:ind w:left="6480" w:hanging="360"/>
+      </w:pPr>
+      <w:rPr>
+        <w:u w:val="none"/>
+      </w:rPr>
+    </w:lvl>
+  </w:abstractNum>
+  <w:abstractNum w:abstractNumId="7">
+    <w:lvl w:ilvl="0">
+      <w:start w:val="1"/>
+      <w:numFmt w:val="decimal"/>
+      <w:lvlText w:val="%1."/>
+      <w:lvlJc w:val="left"/>
+      <w:pPr>
+        <w:ind w:left="720" w:hanging="360"/>
+      </w:pPr>
+      <w:rPr>
+        <w:u w:val="none"/>
+      </w:rPr>
+    </w:lvl>
+    <w:lvl w:ilvl="1">
+      <w:start w:val="1"/>
+      <w:numFmt w:val="lowerLetter"/>
+      <w:lvlText w:val="%2."/>
+      <w:lvlJc w:val="left"/>
+      <w:pPr>
+        <w:ind w:left="1440" w:hanging="360"/>
+      </w:pPr>
+      <w:rPr>
+        <w:u w:val="none"/>
+      </w:rPr>
+    </w:lvl>
+    <w:lvl w:ilvl="2">
+      <w:start w:val="1"/>
+      <w:numFmt w:val="lowerRoman"/>
+      <w:lvlText w:val="%3."/>
+      <w:lvlJc w:val="right"/>
+      <w:pPr>
+        <w:ind w:left="2160" w:hanging="360"/>
+      </w:pPr>
+      <w:rPr>
+        <w:u w:val="none"/>
+      </w:rPr>
+    </w:lvl>
+    <w:lvl w:ilvl="3">
+      <w:start w:val="1"/>
+      <w:numFmt w:val="decimal"/>
+      <w:lvlText w:val="%4."/>
+      <w:lvlJc w:val="left"/>
+      <w:pPr>
+        <w:ind w:left="2880" w:hanging="360"/>
+      </w:pPr>
+      <w:rPr>
+        <w:u w:val="none"/>
+      </w:rPr>
+    </w:lvl>
+    <w:lvl w:ilvl="4">
+      <w:start w:val="1"/>
+      <w:numFmt w:val="lowerLetter"/>
+      <w:lvlText w:val="%5."/>
+      <w:lvlJc w:val="left"/>
+      <w:pPr>
+        <w:ind w:left="3600" w:hanging="360"/>
+      </w:pPr>
+      <w:rPr>
+        <w:u w:val="none"/>
+      </w:rPr>
+    </w:lvl>
+    <w:lvl w:ilvl="5">
+      <w:start w:val="1"/>
+      <w:numFmt w:val="lowerRoman"/>
+      <w:lvlText w:val="%6."/>
+      <w:lvlJc w:val="right"/>
+      <w:pPr>
+        <w:ind w:left="4320" w:hanging="360"/>
+      </w:pPr>
+      <w:rPr>
+        <w:u w:val="none"/>
+      </w:rPr>
+    </w:lvl>
+    <w:lvl w:ilvl="6">
+      <w:start w:val="1"/>
+      <w:numFmt w:val="decimal"/>
+      <w:lvlText w:val="%7."/>
+      <w:lvlJc w:val="left"/>
+      <w:pPr>
+        <w:ind w:left="5040" w:hanging="360"/>
+      </w:pPr>
+      <w:rPr>
+        <w:u w:val="none"/>
+      </w:rPr>
+    </w:lvl>
+    <w:lvl w:ilvl="7">
+      <w:start w:val="1"/>
+      <w:numFmt w:val="lowerLetter"/>
+      <w:lvlText w:val="%8."/>
+      <w:lvlJc w:val="left"/>
+      <w:pPr>
+        <w:ind w:left="5760" w:hanging="360"/>
+      </w:pPr>
+      <w:rPr>
+        <w:u w:val="none"/>
+      </w:rPr>
+    </w:lvl>
+    <w:lvl w:ilvl="8">
+      <w:start w:val="1"/>
+      <w:numFmt w:val="lowerRoman"/>
+      <w:lvlText w:val="%9."/>
+      <w:lvlJc w:val="right"/>
+      <w:pPr>
+        <w:ind w:left="6480" w:hanging="360"/>
+      </w:pPr>
+      <w:rPr>
+        <w:u w:val="none"/>
+      </w:rPr>
+    </w:lvl>
+  </w:abstractNum>
+  <w:abstractNum w:abstractNumId="8">
+    <w:lvl w:ilvl="0">
+      <w:start w:val="1"/>
+      <w:numFmt w:val="bullet"/>
+      <w:lvlText w:val="●"/>
+      <w:lvlJc w:val="left"/>
+      <w:pPr>
+        <w:ind w:left="720" w:hanging="360"/>
+      </w:pPr>
+      <w:rPr>
+        <w:u w:val="none"/>
+      </w:rPr>
+    </w:lvl>
+    <w:lvl w:ilvl="1">
+      <w:start w:val="1"/>
+      <w:numFmt w:val="bullet"/>
+      <w:lvlText w:val="○"/>
+      <w:lvlJc w:val="left"/>
+      <w:pPr>
+        <w:ind w:left="1440" w:hanging="360"/>
+      </w:pPr>
+      <w:rPr>
+        <w:u w:val="none"/>
+      </w:rPr>
+    </w:lvl>
+    <w:lvl w:ilvl="2">
+      <w:start w:val="1"/>
+      <w:numFmt w:val="bullet"/>
+      <w:lvlText w:val="■"/>
+      <w:lvlJc w:val="left"/>
+      <w:pPr>
+        <w:ind w:left="2160" w:hanging="360"/>
+      </w:pPr>
+      <w:rPr>
+        <w:u w:val="none"/>
+      </w:rPr>
+    </w:lvl>
+    <w:lvl w:ilvl="3">
+      <w:start w:val="1"/>
+      <w:numFmt w:val="bullet"/>
+      <w:lvlText w:val="●"/>
+      <w:lvlJc w:val="left"/>
+      <w:pPr>
+        <w:ind w:left="2880" w:hanging="360"/>
+      </w:pPr>
+      <w:rPr>
+        <w:u w:val="none"/>
+      </w:rPr>
+    </w:lvl>
+    <w:lvl w:ilvl="4">
+      <w:start w:val="1"/>
+      <w:numFmt w:val="bullet"/>
+      <w:lvlText w:val="○"/>
+      <w:lvlJc w:val="left"/>
+      <w:pPr>
+        <w:ind w:left="3600" w:hanging="360"/>
+      </w:pPr>
+      <w:rPr>
+        <w:u w:val="none"/>
+      </w:rPr>
+    </w:lvl>
+    <w:lvl w:ilvl="5">
+      <w:start w:val="1"/>
+      <w:numFmt w:val="bullet"/>
+      <w:lvlText w:val="■"/>
+      <w:lvlJc w:val="left"/>
+      <w:pPr>
+        <w:ind w:left="4320" w:hanging="360"/>
+      </w:pPr>
+      <w:rPr>
+        <w:u w:val="none"/>
+      </w:rPr>
+    </w:lvl>
+    <w:lvl w:ilvl="6">
+      <w:start w:val="1"/>
+      <w:numFmt w:val="bullet"/>
+      <w:lvlText w:val="●"/>
+      <w:lvlJc w:val="left"/>
+      <w:pPr>
+        <w:ind w:left="5040" w:hanging="360"/>
+      </w:pPr>
+      <w:rPr>
+        <w:u w:val="none"/>
+      </w:rPr>
+    </w:lvl>
+    <w:lvl w:ilvl="7">
+      <w:start w:val="1"/>
+      <w:numFmt w:val="bullet"/>
+      <w:lvlText w:val="○"/>
+      <w:lvlJc w:val="left"/>
+      <w:pPr>
+        <w:ind w:left="5760" w:hanging="360"/>
+      </w:pPr>
+      <w:rPr>
+        <w:u w:val="none"/>
+      </w:rPr>
+    </w:lvl>
+    <w:lvl w:ilvl="8">
+      <w:start w:val="1"/>
+      <w:numFmt w:val="bullet"/>
+      <w:lvlText w:val="■"/>
+      <w:lvlJc w:val="left"/>
+      <w:pPr>
+        <w:ind w:left="6480" w:hanging="360"/>
+      </w:pPr>
+      <w:rPr>
+        <w:u w:val="none"/>
+      </w:rPr>
+    </w:lvl>
+  </w:abstractNum>
+  <w:abstractNum w:abstractNumId="9">
+    <w:lvl w:ilvl="0">
+      <w:start w:val="1"/>
+      <w:numFmt w:val="decimal"/>
+      <w:lvlText w:val="%1."/>
+      <w:lvlJc w:val="left"/>
+      <w:pPr>
+        <w:ind w:left="720" w:hanging="360"/>
+      </w:pPr>
+      <w:rPr>
+        <w:u w:val="none"/>
+      </w:rPr>
+    </w:lvl>
+    <w:lvl w:ilvl="1">
+      <w:start w:val="1"/>
+      <w:numFmt w:val="lowerLetter"/>
+      <w:lvlText w:val="%2."/>
+      <w:lvlJc w:val="left"/>
+      <w:pPr>
+        <w:ind w:left="1440" w:hanging="360"/>
+      </w:pPr>
+      <w:rPr>
+        <w:u w:val="none"/>
+      </w:rPr>
+    </w:lvl>
+    <w:lvl w:ilvl="2">
+      <w:start w:val="1"/>
+      <w:numFmt w:val="lowerRoman"/>
+      <w:lvlText w:val="%3."/>
+      <w:lvlJc w:val="right"/>
+      <w:pPr>
+        <w:ind w:left="2160" w:hanging="360"/>
+      </w:pPr>
+      <w:rPr>
+        <w:u w:val="none"/>
+      </w:rPr>
+    </w:lvl>
+    <w:lvl w:ilvl="3">
+      <w:start w:val="1"/>
+      <w:numFmt w:val="decimal"/>
+      <w:lvlText w:val="%4."/>
+      <w:lvlJc w:val="left"/>
+      <w:pPr>
+        <w:ind w:left="2880" w:hanging="360"/>
+      </w:pPr>
+      <w:rPr>
+        <w:u w:val="none"/>
+      </w:rPr>
+    </w:lvl>
+    <w:lvl w:ilvl="4">
+      <w:start w:val="1"/>
+      <w:numFmt w:val="lowerLetter"/>
+      <w:lvlText w:val="%5."/>
+      <w:lvlJc w:val="left"/>
+      <w:pPr>
+        <w:ind w:left="3600" w:hanging="360"/>
+      </w:pPr>
+      <w:rPr>
+        <w:u w:val="none"/>
+      </w:rPr>
+    </w:lvl>
+    <w:lvl w:ilvl="5">
+      <w:start w:val="1"/>
+      <w:numFmt w:val="lowerRoman"/>
+      <w:lvlText w:val="%6."/>
+      <w:lvlJc w:val="right"/>
+      <w:pPr>
+        <w:ind w:left="4320" w:hanging="360"/>
+      </w:pPr>
+      <w:rPr>
+        <w:u w:val="none"/>
+      </w:rPr>
+    </w:lvl>
+    <w:lvl w:ilvl="6">
+      <w:start w:val="1"/>
+      <w:numFmt w:val="decimal"/>
+      <w:lvlText w:val="%7."/>
+      <w:lvlJc w:val="left"/>
+      <w:pPr>
+        <w:ind w:left="5040" w:hanging="360"/>
+      </w:pPr>
+      <w:rPr>
+        <w:u w:val="none"/>
+      </w:rPr>
+    </w:lvl>
+    <w:lvl w:ilvl="7">
+      <w:start w:val="1"/>
+      <w:numFmt w:val="lowerLetter"/>
+      <w:lvlText w:val="%8."/>
+      <w:lvlJc w:val="left"/>
+      <w:pPr>
+        <w:ind w:left="5760" w:hanging="360"/>
+      </w:pPr>
+      <w:rPr>
+        <w:u w:val="none"/>
+      </w:rPr>
+    </w:lvl>
+    <w:lvl w:ilvl="8">
+      <w:start w:val="1"/>
+      <w:numFmt w:val="lowerRoman"/>
+      <w:lvlText w:val="%9."/>
+      <w:lvlJc w:val="right"/>
+      <w:pPr>
+        <w:ind w:left="6480" w:hanging="360"/>
+      </w:pPr>
+      <w:rPr>
+        <w:u w:val="none"/>
+      </w:rPr>
+    </w:lvl>
+  </w:abstractNum>
+  <w:abstractNum w:abstractNumId="10">
+    <w:lvl w:ilvl="0">
+      <w:start w:val="1"/>
+      <w:numFmt w:val="decimal"/>
+      <w:lvlText w:val="%1."/>
+      <w:lvlJc w:val="left"/>
+      <w:pPr>
+        <w:ind w:left="720" w:hanging="360"/>
+      </w:pPr>
+      <w:rPr>
+        <w:u w:val="none"/>
+      </w:rPr>
+    </w:lvl>
+    <w:lvl w:ilvl="1">
+      <w:start w:val="1"/>
+      <w:numFmt w:val="lowerLetter"/>
+      <w:lvlText w:val="%2."/>
+      <w:lvlJc w:val="left"/>
+      <w:pPr>
+        <w:ind w:left="1440" w:hanging="360"/>
+      </w:pPr>
+      <w:rPr>
+        <w:u w:val="none"/>
+      </w:rPr>
+    </w:lvl>
+    <w:lvl w:ilvl="2">
+      <w:start w:val="1"/>
+      <w:numFmt w:val="lowerRoman"/>
+      <w:lvlText w:val="%3."/>
+      <w:lvlJc w:val="right"/>
+      <w:pPr>
+        <w:ind w:left="2160" w:hanging="360"/>
+      </w:pPr>
+      <w:rPr>
+        <w:u w:val="none"/>
+      </w:rPr>
+    </w:lvl>
+    <w:lvl w:ilvl="3">
+      <w:start w:val="1"/>
+      <w:numFmt w:val="decimal"/>
+      <w:lvlText w:val="%4."/>
+      <w:lvlJc w:val="left"/>
+      <w:pPr>
+        <w:ind w:left="2880" w:hanging="360"/>
+      </w:pPr>
+      <w:rPr>
+        <w:u w:val="none"/>
+      </w:rPr>
+    </w:lvl>
+    <w:lvl w:ilvl="4">
+      <w:start w:val="1"/>
+      <w:numFmt w:val="lowerLetter"/>
+      <w:lvlText w:val="%5."/>
+      <w:lvlJc w:val="left"/>
+      <w:pPr>
+        <w:ind w:left="3600" w:hanging="360"/>
+      </w:pPr>
+      <w:rPr>
+        <w:u w:val="none"/>
+      </w:rPr>
+    </w:lvl>
+    <w:lvl w:ilvl="5">
+      <w:start w:val="1"/>
+      <w:numFmt w:val="lowerRoman"/>
+      <w:lvlText w:val="%6."/>
+      <w:lvlJc w:val="right"/>
+      <w:pPr>
+        <w:ind w:left="4320" w:hanging="360"/>
+      </w:pPr>
+      <w:rPr>
+        <w:u w:val="none"/>
+      </w:rPr>
+    </w:lvl>
+    <w:lvl w:ilvl="6">
+      <w:start w:val="1"/>
+      <w:numFmt w:val="decimal"/>
+      <w:lvlText w:val="%7."/>
+      <w:lvlJc w:val="left"/>
+      <w:pPr>
+        <w:ind w:left="5040" w:hanging="360"/>
+      </w:pPr>
+      <w:rPr>
+        <w:u w:val="none"/>
+      </w:rPr>
+    </w:lvl>
+    <w:lvl w:ilvl="7">
+      <w:start w:val="1"/>
+      <w:numFmt w:val="lowerLetter"/>
+      <w:lvlText w:val="%8."/>
+      <w:lvlJc w:val="left"/>
+      <w:pPr>
+        <w:ind w:left="5760" w:hanging="360"/>
+      </w:pPr>
+      <w:rPr>
+        <w:u w:val="none"/>
+      </w:rPr>
+    </w:lvl>
+    <w:lvl w:ilvl="8">
+      <w:start w:val="1"/>
+      <w:numFmt w:val="lowerRoman"/>
+      <w:lvlText w:val="%9."/>
+      <w:lvlJc w:val="right"/>
+      <w:pPr>
+        <w:ind w:left="6480" w:hanging="360"/>
+      </w:pPr>
+      <w:rPr>
+        <w:u w:val="none"/>
+      </w:rPr>
+    </w:lvl>
+  </w:abstractNum>
+  <w:abstractNum w:abstractNumId="11">
+    <w:lvl w:ilvl="0">
+      <w:start w:val="1"/>
+      <w:numFmt w:val="bullet"/>
+      <w:lvlText w:val="●"/>
+      <w:lvlJc w:val="left"/>
+      <w:pPr>
+        <w:ind w:left="720" w:hanging="360"/>
+      </w:pPr>
+      <w:rPr>
+        <w:u w:val="none"/>
+      </w:rPr>
+    </w:lvl>
+    <w:lvl w:ilvl="1">
+      <w:start w:val="1"/>
+      <w:numFmt w:val="bullet"/>
+      <w:lvlText w:val="○"/>
+      <w:lvlJc w:val="left"/>
+      <w:pPr>
+        <w:ind w:left="1440" w:hanging="360"/>
+      </w:pPr>
+      <w:rPr>
+        <w:u w:val="none"/>
+      </w:rPr>
+    </w:lvl>
+    <w:lvl w:ilvl="2">
+      <w:start w:val="1"/>
+      <w:numFmt w:val="bullet"/>
+      <w:lvlText w:val="■"/>
+      <w:lvlJc w:val="left"/>
+      <w:pPr>
+        <w:ind w:left="2160" w:hanging="360"/>
+      </w:pPr>
+      <w:rPr>
+        <w:u w:val="none"/>
+      </w:rPr>
+    </w:lvl>
+    <w:lvl w:ilvl="3">
+      <w:start w:val="1"/>
+      <w:numFmt w:val="bullet"/>
+      <w:lvlText w:val="●"/>
+      <w:lvlJc w:val="left"/>
+      <w:pPr>
+        <w:ind w:left="2880" w:hanging="360"/>
+      </w:pPr>
+      <w:rPr>
+        <w:u w:val="none"/>
+      </w:rPr>
+    </w:lvl>
+    <w:lvl w:ilvl="4">
+      <w:start w:val="1"/>
+      <w:numFmt w:val="bullet"/>
+      <w:lvlText w:val="○"/>
+      <w:lvlJc w:val="left"/>
+      <w:pPr>
+        <w:ind w:left="3600" w:hanging="360"/>
+      </w:pPr>
+      <w:rPr>
+        <w:u w:val="none"/>
+      </w:rPr>
+    </w:lvl>
+    <w:lvl w:ilvl="5">
+      <w:start w:val="1"/>
+      <w:numFmt w:val="bullet"/>
+      <w:lvlText w:val="■"/>
+      <w:lvlJc w:val="left"/>
+      <w:pPr>
+        <w:ind w:left="4320" w:hanging="360"/>
+      </w:pPr>
+      <w:rPr>
+        <w:u w:val="none"/>
+      </w:rPr>
+    </w:lvl>
+    <w:lvl w:ilvl="6">
+      <w:start w:val="1"/>
+      <w:numFmt w:val="bullet"/>
+      <w:lvlText w:val="●"/>
+      <w:lvlJc w:val="left"/>
+      <w:pPr>
+        <w:ind w:left="5040" w:hanging="360"/>
+      </w:pPr>
+      <w:rPr>
+        <w:u w:val="none"/>
+      </w:rPr>
+    </w:lvl>
+    <w:lvl w:ilvl="7">
+      <w:start w:val="1"/>
+      <w:numFmt w:val="bullet"/>
+      <w:lvlText w:val="○"/>
+      <w:lvlJc w:val="left"/>
+      <w:pPr>
+        <w:ind w:left="5760" w:hanging="360"/>
+      </w:pPr>
+      <w:rPr>
+        <w:u w:val="none"/>
+      </w:rPr>
+    </w:lvl>
+    <w:lvl w:ilvl="8">
+      <w:start w:val="1"/>
+      <w:numFmt w:val="bullet"/>
+      <w:lvlText w:val="■"/>
+      <w:lvlJc w:val="left"/>
+      <w:pPr>
+        <w:ind w:left="6480" w:hanging="360"/>
+      </w:pPr>
+      <w:rPr>
+        <w:u w:val="none"/>
+      </w:rPr>
+    </w:lvl>
+  </w:abstractNum>
+  <w:abstractNum w:abstractNumId="12">
     <w:lvl w:ilvl="0">
       <w:start w:val="1"/>
       <w:numFmt w:val="decimal"/>
@@ -3596,6 +7565,24 @@
   </w:num>
   <w:num w:numId="6">
     <w:abstractNumId w:val="6"/>
+  </w:num>
+  <w:num w:numId="7">
+    <w:abstractNumId w:val="7"/>
+  </w:num>
+  <w:num w:numId="8">
+    <w:abstractNumId w:val="8"/>
+  </w:num>
+  <w:num w:numId="9">
+    <w:abstractNumId w:val="9"/>
+  </w:num>
+  <w:num w:numId="10">
+    <w:abstractNumId w:val="10"/>
+  </w:num>
+  <w:num w:numId="11">
+    <w:abstractNumId w:val="11"/>
+  </w:num>
+  <w:num w:numId="12">
+    <w:abstractNumId w:val="12"/>
   </w:num>
 </w:numbering>
 </file>
@@ -3806,6 +7793,84 @@
     </w:tblPr>
   </w:style>
   <w:style w:type="table" w:styleId="Table5">
+    <w:basedOn w:val="TableNormal"/>
+    <w:tblPr>
+      <w:tblStyleRowBandSize w:val="1"/>
+      <w:tblStyleColBandSize w:val="1"/>
+      <w:tblCellMar>
+        <w:top w:w="100.0" w:type="dxa"/>
+        <w:left w:w="100.0" w:type="dxa"/>
+        <w:bottom w:w="100.0" w:type="dxa"/>
+        <w:right w:w="100.0" w:type="dxa"/>
+      </w:tblCellMar>
+    </w:tblPr>
+  </w:style>
+  <w:style w:type="table" w:styleId="Table6">
+    <w:basedOn w:val="TableNormal"/>
+    <w:tblPr>
+      <w:tblStyleRowBandSize w:val="1"/>
+      <w:tblStyleColBandSize w:val="1"/>
+      <w:tblCellMar>
+        <w:top w:w="100.0" w:type="dxa"/>
+        <w:left w:w="100.0" w:type="dxa"/>
+        <w:bottom w:w="100.0" w:type="dxa"/>
+        <w:right w:w="100.0" w:type="dxa"/>
+      </w:tblCellMar>
+    </w:tblPr>
+  </w:style>
+  <w:style w:type="table" w:styleId="Table7">
+    <w:basedOn w:val="TableNormal"/>
+    <w:tblPr>
+      <w:tblStyleRowBandSize w:val="1"/>
+      <w:tblStyleColBandSize w:val="1"/>
+      <w:tblCellMar>
+        <w:top w:w="100.0" w:type="dxa"/>
+        <w:left w:w="100.0" w:type="dxa"/>
+        <w:bottom w:w="100.0" w:type="dxa"/>
+        <w:right w:w="100.0" w:type="dxa"/>
+      </w:tblCellMar>
+    </w:tblPr>
+  </w:style>
+  <w:style w:type="table" w:styleId="Table8">
+    <w:basedOn w:val="TableNormal"/>
+    <w:tblPr>
+      <w:tblStyleRowBandSize w:val="1"/>
+      <w:tblStyleColBandSize w:val="1"/>
+      <w:tblCellMar>
+        <w:top w:w="100.0" w:type="dxa"/>
+        <w:left w:w="100.0" w:type="dxa"/>
+        <w:bottom w:w="100.0" w:type="dxa"/>
+        <w:right w:w="100.0" w:type="dxa"/>
+      </w:tblCellMar>
+    </w:tblPr>
+  </w:style>
+  <w:style w:type="table" w:styleId="Table9">
+    <w:basedOn w:val="TableNormal"/>
+    <w:tblPr>
+      <w:tblStyleRowBandSize w:val="1"/>
+      <w:tblStyleColBandSize w:val="1"/>
+      <w:tblCellMar>
+        <w:top w:w="100.0" w:type="dxa"/>
+        <w:left w:w="100.0" w:type="dxa"/>
+        <w:bottom w:w="100.0" w:type="dxa"/>
+        <w:right w:w="100.0" w:type="dxa"/>
+      </w:tblCellMar>
+    </w:tblPr>
+  </w:style>
+  <w:style w:type="table" w:styleId="Table10">
+    <w:basedOn w:val="TableNormal"/>
+    <w:tblPr>
+      <w:tblStyleRowBandSize w:val="1"/>
+      <w:tblStyleColBandSize w:val="1"/>
+      <w:tblCellMar>
+        <w:top w:w="100.0" w:type="dxa"/>
+        <w:left w:w="100.0" w:type="dxa"/>
+        <w:bottom w:w="100.0" w:type="dxa"/>
+        <w:right w:w="100.0" w:type="dxa"/>
+      </w:tblCellMar>
+    </w:tblPr>
+  </w:style>
+  <w:style w:type="table" w:styleId="Table11">
     <w:basedOn w:val="TableNormal"/>
     <w:tblPr>
       <w:tblStyleRowBandSize w:val="1"/>

</xml_diff>

<commit_message>
Added Sprint 3 Minutes
</commit_message>
<xml_diff>
--- a/Scrum Agenda and Minutes.docx
+++ b/Scrum Agenda and Minutes.docx
@@ -109,7 +109,7 @@
       <w:pPr>
         <w:numPr>
           <w:ilvl w:val="0"/>
-          <w:numId w:val="7"/>
+          <w:numId w:val="5"/>
         </w:numPr>
         <w:spacing w:line="276" w:lineRule="auto"/>
         <w:ind w:left="720" w:hanging="360"/>
@@ -129,7 +129,7 @@
       <w:pPr>
         <w:numPr>
           <w:ilvl w:val="0"/>
-          <w:numId w:val="7"/>
+          <w:numId w:val="5"/>
         </w:numPr>
         <w:spacing w:line="276" w:lineRule="auto"/>
         <w:ind w:left="720" w:hanging="360"/>
@@ -149,7 +149,7 @@
       <w:pPr>
         <w:numPr>
           <w:ilvl w:val="0"/>
-          <w:numId w:val="7"/>
+          <w:numId w:val="5"/>
         </w:numPr>
         <w:spacing w:line="276" w:lineRule="auto"/>
         <w:ind w:left="720" w:hanging="360"/>
@@ -181,79 +181,6 @@
           <w:rtl w:val="0"/>
         </w:rPr>
         <w:t xml:space="preserve">Meeting Agenda Items</w:t>
-      </w:r>
-    </w:p>
-    <w:p>
-      <w:pPr>
-        <w:numPr>
-          <w:ilvl w:val="0"/>
-          <w:numId w:val="1"/>
-        </w:numPr>
-        <w:spacing w:line="276" w:lineRule="auto"/>
-        <w:ind w:left="720" w:hanging="360"/>
-        <w:rPr>
-          <w:rFonts w:ascii="Candara" w:cs="Candara" w:eastAsia="Candara" w:hAnsi="Candara"/>
-        </w:rPr>
-      </w:pPr>
-      <w:r>
-        <w:rPr>
-          <w:rFonts w:ascii="Candara" w:cs="Candara" w:eastAsia="Candara" w:hAnsi="Candara"/>
-          <w:rtl w:val="0"/>
-        </w:rPr>
-        <w:t xml:space="preserve">Basic front end (visuals only)</w:t>
-      </w:r>
-    </w:p>
-    <w:p>
-      <w:pPr>
-        <w:numPr>
-          <w:ilvl w:val="0"/>
-          <w:numId w:val="1"/>
-        </w:numPr>
-        <w:spacing w:line="276" w:lineRule="auto"/>
-        <w:ind w:left="720" w:hanging="360"/>
-        <w:rPr>
-          <w:rFonts w:ascii="Candara" w:cs="Candara" w:eastAsia="Candara" w:hAnsi="Candara"/>
-        </w:rPr>
-      </w:pPr>
-      <w:r>
-        <w:rPr>
-          <w:rFonts w:ascii="Candara" w:cs="Candara" w:eastAsia="Candara" w:hAnsi="Candara"/>
-          <w:rtl w:val="0"/>
-        </w:rPr>
-        <w:t xml:space="preserve">Play around with APIs</w:t>
-      </w:r>
-    </w:p>
-    <w:p>
-      <w:pPr>
-        <w:pStyle w:val="Heading2"/>
-        <w:spacing w:line="276" w:lineRule="auto"/>
-        <w:rPr>
-          <w:rFonts w:ascii="Candara" w:cs="Candara" w:eastAsia="Candara" w:hAnsi="Candara"/>
-        </w:rPr>
-      </w:pPr>
-      <w:bookmarkStart w:colFirst="0" w:colLast="0" w:name="_3rdcrjn" w:id="3"/>
-      <w:bookmarkEnd w:id="3"/>
-      <w:r>
-        <w:rPr>
-          <w:rFonts w:ascii="Candara" w:cs="Candara" w:eastAsia="Candara" w:hAnsi="Candara"/>
-          <w:rtl w:val="0"/>
-        </w:rPr>
-        <w:t xml:space="preserve">Before The Next Meeting</w:t>
-      </w:r>
-    </w:p>
-    <w:p>
-      <w:pPr>
-        <w:spacing w:line="276" w:lineRule="auto"/>
-        <w:rPr>
-          <w:rFonts w:ascii="Candara" w:cs="Candara" w:eastAsia="Candara" w:hAnsi="Candara"/>
-        </w:rPr>
-      </w:pPr>
-      <w:r>
-        <w:rPr>
-          <w:rFonts w:ascii="Candara" w:cs="Candara" w:eastAsia="Candara" w:hAnsi="Candara"/>
-          <w:rtl w:val="0"/>
-        </w:rPr>
-        <w:t xml:space="preserve">Plans:</w:t>
       </w:r>
     </w:p>
     <w:p>
@@ -273,7 +200,7 @@
           <w:rFonts w:ascii="Candara" w:cs="Candara" w:eastAsia="Candara" w:hAnsi="Candara"/>
           <w:rtl w:val="0"/>
         </w:rPr>
-        <w:t xml:space="preserve">Create basic html and css for the front end pages</w:t>
+        <w:t xml:space="preserve">Basic front end (visuals only)</w:t>
       </w:r>
     </w:p>
     <w:p>
@@ -293,14 +220,47 @@
           <w:rFonts w:ascii="Candara" w:cs="Candara" w:eastAsia="Candara" w:hAnsi="Candara"/>
           <w:rtl w:val="0"/>
         </w:rPr>
-        <w:t xml:space="preserve">Begin basic back end API access for map box.</w:t>
+        <w:t xml:space="preserve">Play around with APIs</w:t>
+      </w:r>
+    </w:p>
+    <w:p>
+      <w:pPr>
+        <w:pStyle w:val="Heading2"/>
+        <w:spacing w:line="276" w:lineRule="auto"/>
+        <w:rPr>
+          <w:rFonts w:ascii="Candara" w:cs="Candara" w:eastAsia="Candara" w:hAnsi="Candara"/>
+        </w:rPr>
+      </w:pPr>
+      <w:bookmarkStart w:colFirst="0" w:colLast="0" w:name="_3rdcrjn" w:id="3"/>
+      <w:bookmarkEnd w:id="3"/>
+      <w:r>
+        <w:rPr>
+          <w:rFonts w:ascii="Candara" w:cs="Candara" w:eastAsia="Candara" w:hAnsi="Candara"/>
+          <w:rtl w:val="0"/>
+        </w:rPr>
+        <w:t xml:space="preserve">Before The Next Meeting</w:t>
+      </w:r>
+    </w:p>
+    <w:p>
+      <w:pPr>
+        <w:spacing w:line="276" w:lineRule="auto"/>
+        <w:rPr>
+          <w:rFonts w:ascii="Candara" w:cs="Candara" w:eastAsia="Candara" w:hAnsi="Candara"/>
+        </w:rPr>
+      </w:pPr>
+      <w:r>
+        <w:rPr>
+          <w:rFonts w:ascii="Candara" w:cs="Candara" w:eastAsia="Candara" w:hAnsi="Candara"/>
+          <w:rtl w:val="0"/>
+        </w:rPr>
+        <w:t xml:space="preserve">Plans:</w:t>
       </w:r>
     </w:p>
     <w:p>
       <w:pPr>
         <w:numPr>
           <w:ilvl w:val="0"/>
-          <w:numId w:val="2"/>
+          <w:numId w:val="3"/>
         </w:numPr>
         <w:spacing w:line="276" w:lineRule="auto"/>
         <w:ind w:left="720" w:hanging="360"/>
@@ -313,14 +273,54 @@
           <w:rFonts w:ascii="Candara" w:cs="Candara" w:eastAsia="Candara" w:hAnsi="Candara"/>
           <w:rtl w:val="0"/>
         </w:rPr>
-        <w:t xml:space="preserve">Redo product backlog and sprint 1 backlog with new template</w:t>
+        <w:t xml:space="preserve">Create basic html and css for the front end pages</w:t>
       </w:r>
     </w:p>
     <w:p>
       <w:pPr>
         <w:numPr>
           <w:ilvl w:val="0"/>
-          <w:numId w:val="2"/>
+          <w:numId w:val="3"/>
+        </w:numPr>
+        <w:spacing w:line="276" w:lineRule="auto"/>
+        <w:ind w:left="720" w:hanging="360"/>
+        <w:rPr>
+          <w:rFonts w:ascii="Candara" w:cs="Candara" w:eastAsia="Candara" w:hAnsi="Candara"/>
+        </w:rPr>
+      </w:pPr>
+      <w:r>
+        <w:rPr>
+          <w:rFonts w:ascii="Candara" w:cs="Candara" w:eastAsia="Candara" w:hAnsi="Candara"/>
+          <w:rtl w:val="0"/>
+        </w:rPr>
+        <w:t xml:space="preserve">Begin basic back end API access for map box.</w:t>
+      </w:r>
+    </w:p>
+    <w:p>
+      <w:pPr>
+        <w:numPr>
+          <w:ilvl w:val="0"/>
+          <w:numId w:val="3"/>
+        </w:numPr>
+        <w:spacing w:line="276" w:lineRule="auto"/>
+        <w:ind w:left="720" w:hanging="360"/>
+        <w:rPr>
+          <w:rFonts w:ascii="Candara" w:cs="Candara" w:eastAsia="Candara" w:hAnsi="Candara"/>
+        </w:rPr>
+      </w:pPr>
+      <w:r>
+        <w:rPr>
+          <w:rFonts w:ascii="Candara" w:cs="Candara" w:eastAsia="Candara" w:hAnsi="Candara"/>
+          <w:rtl w:val="0"/>
+        </w:rPr>
+        <w:t xml:space="preserve">Redo product backlog and sprint 1 backlog with new template</w:t>
+      </w:r>
+    </w:p>
+    <w:p>
+      <w:pPr>
+        <w:numPr>
+          <w:ilvl w:val="0"/>
+          <w:numId w:val="3"/>
         </w:numPr>
         <w:spacing w:line="276" w:lineRule="auto"/>
         <w:ind w:left="720" w:hanging="360"/>
@@ -779,7 +779,7 @@
       <w:pPr>
         <w:numPr>
           <w:ilvl w:val="0"/>
-          <w:numId w:val="10"/>
+          <w:numId w:val="7"/>
         </w:numPr>
         <w:spacing w:line="276" w:lineRule="auto"/>
         <w:ind w:left="720" w:hanging="360"/>
@@ -799,7 +799,7 @@
       <w:pPr>
         <w:numPr>
           <w:ilvl w:val="0"/>
-          <w:numId w:val="10"/>
+          <w:numId w:val="7"/>
         </w:numPr>
         <w:spacing w:line="276" w:lineRule="auto"/>
         <w:ind w:left="720" w:hanging="360"/>
@@ -819,7 +819,7 @@
       <w:pPr>
         <w:numPr>
           <w:ilvl w:val="0"/>
-          <w:numId w:val="10"/>
+          <w:numId w:val="7"/>
         </w:numPr>
         <w:spacing w:line="276" w:lineRule="auto"/>
         <w:ind w:left="720" w:hanging="360"/>
@@ -857,7 +857,7 @@
       <w:pPr>
         <w:numPr>
           <w:ilvl w:val="0"/>
-          <w:numId w:val="1"/>
+          <w:numId w:val="2"/>
         </w:numPr>
         <w:spacing w:line="276" w:lineRule="auto"/>
         <w:ind w:left="720" w:hanging="360"/>
@@ -877,7 +877,7 @@
       <w:pPr>
         <w:numPr>
           <w:ilvl w:val="0"/>
-          <w:numId w:val="1"/>
+          <w:numId w:val="2"/>
         </w:numPr>
         <w:spacing w:line="276" w:lineRule="auto"/>
         <w:ind w:left="720" w:hanging="360"/>
@@ -897,7 +897,7 @@
       <w:pPr>
         <w:numPr>
           <w:ilvl w:val="0"/>
-          <w:numId w:val="1"/>
+          <w:numId w:val="2"/>
         </w:numPr>
         <w:spacing w:line="276" w:lineRule="auto"/>
         <w:ind w:left="720" w:hanging="360"/>
@@ -950,7 +950,7 @@
       <w:pPr>
         <w:numPr>
           <w:ilvl w:val="0"/>
-          <w:numId w:val="8"/>
+          <w:numId w:val="15"/>
         </w:numPr>
         <w:spacing w:line="276" w:lineRule="auto"/>
         <w:ind w:left="720" w:hanging="360"/>
@@ -970,7 +970,7 @@
       <w:pPr>
         <w:numPr>
           <w:ilvl w:val="0"/>
-          <w:numId w:val="8"/>
+          <w:numId w:val="15"/>
         </w:numPr>
         <w:spacing w:line="276" w:lineRule="auto"/>
         <w:ind w:left="720" w:hanging="360"/>
@@ -990,7 +990,7 @@
       <w:pPr>
         <w:numPr>
           <w:ilvl w:val="0"/>
-          <w:numId w:val="8"/>
+          <w:numId w:val="15"/>
         </w:numPr>
         <w:spacing w:line="276" w:lineRule="auto"/>
         <w:ind w:left="720" w:hanging="360"/>
@@ -1467,7 +1467,7 @@
       <w:pPr>
         <w:numPr>
           <w:ilvl w:val="0"/>
-          <w:numId w:val="2"/>
+          <w:numId w:val="3"/>
         </w:numPr>
         <w:spacing w:line="276" w:lineRule="auto"/>
         <w:ind w:left="720" w:hanging="360"/>
@@ -1487,7 +1487,7 @@
       <w:pPr>
         <w:numPr>
           <w:ilvl w:val="0"/>
-          <w:numId w:val="2"/>
+          <w:numId w:val="3"/>
         </w:numPr>
         <w:spacing w:line="276" w:lineRule="auto"/>
         <w:ind w:left="720" w:hanging="360"/>
@@ -1507,7 +1507,7 @@
       <w:pPr>
         <w:numPr>
           <w:ilvl w:val="0"/>
-          <w:numId w:val="2"/>
+          <w:numId w:val="3"/>
         </w:numPr>
         <w:spacing w:line="276" w:lineRule="auto"/>
         <w:ind w:left="720" w:hanging="360"/>
@@ -1974,7 +1974,7 @@
       <w:pPr>
         <w:numPr>
           <w:ilvl w:val="0"/>
-          <w:numId w:val="12"/>
+          <w:numId w:val="18"/>
         </w:numPr>
         <w:spacing w:line="276" w:lineRule="auto"/>
         <w:ind w:left="720" w:hanging="360"/>
@@ -1994,7 +1994,7 @@
       <w:pPr>
         <w:numPr>
           <w:ilvl w:val="0"/>
-          <w:numId w:val="12"/>
+          <w:numId w:val="18"/>
         </w:numPr>
         <w:spacing w:line="276" w:lineRule="auto"/>
         <w:ind w:left="720" w:hanging="360"/>
@@ -2014,7 +2014,7 @@
       <w:pPr>
         <w:numPr>
           <w:ilvl w:val="0"/>
-          <w:numId w:val="12"/>
+          <w:numId w:val="18"/>
         </w:numPr>
         <w:spacing w:line="276" w:lineRule="auto"/>
         <w:ind w:left="720" w:hanging="360"/>
@@ -2052,7 +2052,7 @@
       <w:pPr>
         <w:numPr>
           <w:ilvl w:val="0"/>
-          <w:numId w:val="1"/>
+          <w:numId w:val="2"/>
         </w:numPr>
         <w:spacing w:line="276" w:lineRule="auto"/>
         <w:ind w:left="720" w:hanging="360"/>
@@ -2072,7 +2072,7 @@
       <w:pPr>
         <w:numPr>
           <w:ilvl w:val="0"/>
-          <w:numId w:val="1"/>
+          <w:numId w:val="2"/>
         </w:numPr>
         <w:spacing w:line="276" w:lineRule="auto"/>
         <w:ind w:left="720" w:hanging="360"/>
@@ -2125,7 +2125,7 @@
       <w:pPr>
         <w:numPr>
           <w:ilvl w:val="0"/>
-          <w:numId w:val="8"/>
+          <w:numId w:val="15"/>
         </w:numPr>
         <w:spacing w:line="276" w:lineRule="auto"/>
         <w:ind w:left="720" w:hanging="360"/>
@@ -2145,7 +2145,7 @@
       <w:pPr>
         <w:numPr>
           <w:ilvl w:val="0"/>
-          <w:numId w:val="8"/>
+          <w:numId w:val="15"/>
         </w:numPr>
         <w:spacing w:line="276" w:lineRule="auto"/>
         <w:ind w:left="720" w:hanging="360"/>
@@ -2524,7 +2524,7 @@
       <w:pPr>
         <w:numPr>
           <w:ilvl w:val="0"/>
-          <w:numId w:val="2"/>
+          <w:numId w:val="3"/>
         </w:numPr>
         <w:spacing w:line="276" w:lineRule="auto"/>
         <w:ind w:left="720" w:hanging="360"/>
@@ -2544,7 +2544,7 @@
       <w:pPr>
         <w:numPr>
           <w:ilvl w:val="0"/>
-          <w:numId w:val="2"/>
+          <w:numId w:val="3"/>
         </w:numPr>
         <w:spacing w:line="276" w:lineRule="auto"/>
         <w:ind w:left="720" w:hanging="360"/>
@@ -3020,7 +3020,7 @@
       <w:pPr>
         <w:numPr>
           <w:ilvl w:val="0"/>
-          <w:numId w:val="5"/>
+          <w:numId w:val="13"/>
         </w:numPr>
         <w:spacing w:line="276" w:lineRule="auto"/>
         <w:ind w:left="720" w:hanging="360"/>
@@ -3040,7 +3040,7 @@
       <w:pPr>
         <w:numPr>
           <w:ilvl w:val="0"/>
-          <w:numId w:val="5"/>
+          <w:numId w:val="13"/>
         </w:numPr>
         <w:spacing w:line="276" w:lineRule="auto"/>
         <w:ind w:left="720" w:hanging="360"/>
@@ -3060,7 +3060,7 @@
       <w:pPr>
         <w:numPr>
           <w:ilvl w:val="0"/>
-          <w:numId w:val="5"/>
+          <w:numId w:val="13"/>
         </w:numPr>
         <w:spacing w:line="276" w:lineRule="auto"/>
         <w:ind w:left="720" w:hanging="360"/>
@@ -3098,7 +3098,7 @@
       <w:pPr>
         <w:numPr>
           <w:ilvl w:val="0"/>
-          <w:numId w:val="6"/>
+          <w:numId w:val="4"/>
         </w:numPr>
         <w:spacing w:line="276" w:lineRule="auto"/>
         <w:ind w:left="720" w:hanging="360"/>
@@ -3118,7 +3118,7 @@
       <w:pPr>
         <w:numPr>
           <w:ilvl w:val="0"/>
-          <w:numId w:val="6"/>
+          <w:numId w:val="4"/>
         </w:numPr>
         <w:spacing w:line="276" w:lineRule="auto"/>
         <w:ind w:left="720" w:hanging="360"/>
@@ -3138,7 +3138,7 @@
       <w:pPr>
         <w:numPr>
           <w:ilvl w:val="0"/>
-          <w:numId w:val="6"/>
+          <w:numId w:val="4"/>
         </w:numPr>
         <w:spacing w:line="276" w:lineRule="auto"/>
         <w:ind w:left="720" w:hanging="360"/>
@@ -3191,7 +3191,7 @@
       <w:pPr>
         <w:numPr>
           <w:ilvl w:val="0"/>
-          <w:numId w:val="3"/>
+          <w:numId w:val="10"/>
         </w:numPr>
         <w:spacing w:line="276" w:lineRule="auto"/>
         <w:ind w:left="720" w:hanging="360"/>
@@ -3211,7 +3211,7 @@
       <w:pPr>
         <w:numPr>
           <w:ilvl w:val="0"/>
-          <w:numId w:val="3"/>
+          <w:numId w:val="10"/>
         </w:numPr>
         <w:spacing w:line="276" w:lineRule="auto"/>
         <w:ind w:left="720" w:hanging="360"/>
@@ -3598,7 +3598,7 @@
       <w:pPr>
         <w:numPr>
           <w:ilvl w:val="0"/>
-          <w:numId w:val="11"/>
+          <w:numId w:val="16"/>
         </w:numPr>
         <w:spacing w:line="276" w:lineRule="auto"/>
         <w:ind w:left="720" w:hanging="360"/>
@@ -3618,7 +3618,7 @@
       <w:pPr>
         <w:numPr>
           <w:ilvl w:val="0"/>
-          <w:numId w:val="11"/>
+          <w:numId w:val="16"/>
         </w:numPr>
         <w:spacing w:line="276" w:lineRule="auto"/>
         <w:ind w:left="720" w:hanging="360"/>
@@ -3638,7 +3638,7 @@
       <w:pPr>
         <w:numPr>
           <w:ilvl w:val="0"/>
-          <w:numId w:val="11"/>
+          <w:numId w:val="16"/>
         </w:numPr>
         <w:spacing w:line="276" w:lineRule="auto"/>
         <w:ind w:left="720" w:hanging="360"/>
@@ -4102,7 +4102,7 @@
       <w:pPr>
         <w:numPr>
           <w:ilvl w:val="0"/>
-          <w:numId w:val="4"/>
+          <w:numId w:val="12"/>
         </w:numPr>
         <w:spacing w:line="276" w:lineRule="auto"/>
         <w:ind w:left="720" w:hanging="360"/>
@@ -4116,6 +4116,64 @@
           <w:rtl w:val="0"/>
         </w:rPr>
         <w:t xml:space="preserve">Zachary Robinson</w:t>
+      </w:r>
+    </w:p>
+    <w:p>
+      <w:pPr>
+        <w:numPr>
+          <w:ilvl w:val="0"/>
+          <w:numId w:val="12"/>
+        </w:numPr>
+        <w:spacing w:line="276" w:lineRule="auto"/>
+        <w:ind w:left="720" w:hanging="360"/>
+        <w:rPr>
+          <w:rFonts w:ascii="Candara" w:cs="Candara" w:eastAsia="Candara" w:hAnsi="Candara"/>
+        </w:rPr>
+      </w:pPr>
+      <w:r>
+        <w:rPr>
+          <w:rFonts w:ascii="Candara" w:cs="Candara" w:eastAsia="Candara" w:hAnsi="Candara"/>
+          <w:rtl w:val="0"/>
+        </w:rPr>
+        <w:t xml:space="preserve">Jiwon Lee </w:t>
+      </w:r>
+    </w:p>
+    <w:p>
+      <w:pPr>
+        <w:numPr>
+          <w:ilvl w:val="0"/>
+          <w:numId w:val="12"/>
+        </w:numPr>
+        <w:spacing w:line="276" w:lineRule="auto"/>
+        <w:ind w:left="720" w:hanging="360"/>
+        <w:rPr>
+          <w:rFonts w:ascii="Candara" w:cs="Candara" w:eastAsia="Candara" w:hAnsi="Candara"/>
+        </w:rPr>
+      </w:pPr>
+      <w:r>
+        <w:rPr>
+          <w:rFonts w:ascii="Candara" w:cs="Candara" w:eastAsia="Candara" w:hAnsi="Candara"/>
+          <w:rtl w:val="0"/>
+        </w:rPr>
+        <w:t xml:space="preserve">Erik Priest </w:t>
+      </w:r>
+    </w:p>
+    <w:p>
+      <w:pPr>
+        <w:pStyle w:val="Heading2"/>
+        <w:spacing w:line="276" w:lineRule="auto"/>
+        <w:rPr>
+          <w:rFonts w:ascii="Candara" w:cs="Candara" w:eastAsia="Candara" w:hAnsi="Candara"/>
+        </w:rPr>
+      </w:pPr>
+      <w:bookmarkStart w:colFirst="0" w:colLast="0" w:name="_xdbx367paow2" w:id="22"/>
+      <w:bookmarkEnd w:id="22"/>
+      <w:r>
+        <w:rPr>
+          <w:rFonts w:ascii="Candara" w:cs="Candara" w:eastAsia="Candara" w:hAnsi="Candara"/>
+          <w:rtl w:val="0"/>
+        </w:rPr>
+        <w:t xml:space="preserve">Meeting Agenda Items</w:t>
       </w:r>
     </w:p>
     <w:p>
@@ -4135,7 +4193,7 @@
           <w:rFonts w:ascii="Candara" w:cs="Candara" w:eastAsia="Candara" w:hAnsi="Candara"/>
           <w:rtl w:val="0"/>
         </w:rPr>
-        <w:t xml:space="preserve">Jiwon Lee </w:t>
+        <w:t xml:space="preserve">Display mapbox icons along map</w:t>
       </w:r>
     </w:p>
     <w:p>
@@ -4155,7 +4213,7 @@
           <w:rFonts w:ascii="Candara" w:cs="Candara" w:eastAsia="Candara" w:hAnsi="Candara"/>
           <w:rtl w:val="0"/>
         </w:rPr>
-        <w:t xml:space="preserve">Erik Priest </w:t>
+        <w:t xml:space="preserve">National Parks API calls</w:t>
       </w:r>
     </w:p>
     <w:p>
@@ -4166,21 +4224,36 @@
           <w:rFonts w:ascii="Candara" w:cs="Candara" w:eastAsia="Candara" w:hAnsi="Candara"/>
         </w:rPr>
       </w:pPr>
-      <w:bookmarkStart w:colFirst="0" w:colLast="0" w:name="_xdbx367paow2" w:id="22"/>
-      <w:bookmarkEnd w:id="22"/>
-      <w:r>
-        <w:rPr>
-          <w:rFonts w:ascii="Candara" w:cs="Candara" w:eastAsia="Candara" w:hAnsi="Candara"/>
-          <w:rtl w:val="0"/>
-        </w:rPr>
-        <w:t xml:space="preserve">Meeting Agenda Items</w:t>
+      <w:bookmarkStart w:colFirst="0" w:colLast="0" w:name="_ywswh2uyfdn" w:id="23"/>
+      <w:bookmarkEnd w:id="23"/>
+      <w:r>
+        <w:rPr>
+          <w:rFonts w:ascii="Candara" w:cs="Candara" w:eastAsia="Candara" w:hAnsi="Candara"/>
+          <w:rtl w:val="0"/>
+        </w:rPr>
+        <w:t xml:space="preserve">Status Update Since Last Meeting</w:t>
+      </w:r>
+    </w:p>
+    <w:p>
+      <w:pPr>
+        <w:spacing w:line="276" w:lineRule="auto"/>
+        <w:rPr>
+          <w:rFonts w:ascii="Candara" w:cs="Candara" w:eastAsia="Candara" w:hAnsi="Candara"/>
+        </w:rPr>
+      </w:pPr>
+      <w:r>
+        <w:rPr>
+          <w:rFonts w:ascii="Candara" w:cs="Candara" w:eastAsia="Candara" w:hAnsi="Candara"/>
+          <w:rtl w:val="0"/>
+        </w:rPr>
+        <w:t xml:space="preserve">Accomplishments:</w:t>
       </w:r>
     </w:p>
     <w:p>
       <w:pPr>
         <w:numPr>
           <w:ilvl w:val="0"/>
-          <w:numId w:val="6"/>
+          <w:numId w:val="10"/>
         </w:numPr>
         <w:spacing w:line="276" w:lineRule="auto"/>
         <w:ind w:left="720" w:hanging="360"/>
@@ -4193,87 +4266,14 @@
           <w:rFonts w:ascii="Candara" w:cs="Candara" w:eastAsia="Candara" w:hAnsi="Candara"/>
           <w:rtl w:val="0"/>
         </w:rPr>
-        <w:t xml:space="preserve">Display mapbox icons along map</w:t>
+        <w:t xml:space="preserve">User study issues were fixed</w:t>
       </w:r>
     </w:p>
     <w:p>
       <w:pPr>
         <w:numPr>
           <w:ilvl w:val="0"/>
-          <w:numId w:val="6"/>
-        </w:numPr>
-        <w:spacing w:line="276" w:lineRule="auto"/>
-        <w:ind w:left="720" w:hanging="360"/>
-        <w:rPr>
-          <w:rFonts w:ascii="Candara" w:cs="Candara" w:eastAsia="Candara" w:hAnsi="Candara"/>
-        </w:rPr>
-      </w:pPr>
-      <w:r>
-        <w:rPr>
-          <w:rFonts w:ascii="Candara" w:cs="Candara" w:eastAsia="Candara" w:hAnsi="Candara"/>
-          <w:rtl w:val="0"/>
-        </w:rPr>
-        <w:t xml:space="preserve">National Parks API calls</w:t>
-      </w:r>
-    </w:p>
-    <w:p>
-      <w:pPr>
-        <w:pStyle w:val="Heading2"/>
-        <w:spacing w:line="276" w:lineRule="auto"/>
-        <w:rPr>
-          <w:rFonts w:ascii="Candara" w:cs="Candara" w:eastAsia="Candara" w:hAnsi="Candara"/>
-        </w:rPr>
-      </w:pPr>
-      <w:bookmarkStart w:colFirst="0" w:colLast="0" w:name="_ywswh2uyfdn" w:id="23"/>
-      <w:bookmarkEnd w:id="23"/>
-      <w:r>
-        <w:rPr>
-          <w:rFonts w:ascii="Candara" w:cs="Candara" w:eastAsia="Candara" w:hAnsi="Candara"/>
-          <w:rtl w:val="0"/>
-        </w:rPr>
-        <w:t xml:space="preserve">Status Update Since Last Meeting</w:t>
-      </w:r>
-    </w:p>
-    <w:p>
-      <w:pPr>
-        <w:spacing w:line="276" w:lineRule="auto"/>
-        <w:rPr>
-          <w:rFonts w:ascii="Candara" w:cs="Candara" w:eastAsia="Candara" w:hAnsi="Candara"/>
-        </w:rPr>
-      </w:pPr>
-      <w:r>
-        <w:rPr>
-          <w:rFonts w:ascii="Candara" w:cs="Candara" w:eastAsia="Candara" w:hAnsi="Candara"/>
-          <w:rtl w:val="0"/>
-        </w:rPr>
-        <w:t xml:space="preserve">Accomplishments:</w:t>
-      </w:r>
-    </w:p>
-    <w:p>
-      <w:pPr>
-        <w:numPr>
-          <w:ilvl w:val="0"/>
-          <w:numId w:val="3"/>
-        </w:numPr>
-        <w:spacing w:line="276" w:lineRule="auto"/>
-        <w:ind w:left="720" w:hanging="360"/>
-        <w:rPr>
-          <w:rFonts w:ascii="Candara" w:cs="Candara" w:eastAsia="Candara" w:hAnsi="Candara"/>
-        </w:rPr>
-      </w:pPr>
-      <w:r>
-        <w:rPr>
-          <w:rFonts w:ascii="Candara" w:cs="Candara" w:eastAsia="Candara" w:hAnsi="Candara"/>
-          <w:rtl w:val="0"/>
-        </w:rPr>
-        <w:t xml:space="preserve">User study issues were fixed</w:t>
-      </w:r>
-    </w:p>
-    <w:p>
-      <w:pPr>
-        <w:numPr>
-          <w:ilvl w:val="0"/>
-          <w:numId w:val="3"/>
+          <w:numId w:val="10"/>
         </w:numPr>
         <w:spacing w:line="276" w:lineRule="auto"/>
         <w:ind w:left="720" w:hanging="360"/>
@@ -4660,7 +4660,7 @@
       <w:pPr>
         <w:numPr>
           <w:ilvl w:val="0"/>
-          <w:numId w:val="11"/>
+          <w:numId w:val="16"/>
         </w:numPr>
         <w:spacing w:line="276" w:lineRule="auto"/>
         <w:ind w:left="720" w:hanging="360"/>
@@ -4680,7 +4680,7 @@
       <w:pPr>
         <w:numPr>
           <w:ilvl w:val="0"/>
-          <w:numId w:val="11"/>
+          <w:numId w:val="16"/>
         </w:numPr>
         <w:spacing w:line="276" w:lineRule="auto"/>
         <w:ind w:left="720" w:hanging="360"/>
@@ -4700,7 +4700,7 @@
       <w:pPr>
         <w:numPr>
           <w:ilvl w:val="0"/>
-          <w:numId w:val="11"/>
+          <w:numId w:val="16"/>
         </w:numPr>
         <w:spacing w:line="276" w:lineRule="auto"/>
         <w:ind w:left="720" w:hanging="360"/>
@@ -4720,7 +4720,7 @@
       <w:pPr>
         <w:numPr>
           <w:ilvl w:val="0"/>
-          <w:numId w:val="11"/>
+          <w:numId w:val="16"/>
         </w:numPr>
         <w:spacing w:line="276" w:lineRule="auto"/>
         <w:ind w:left="720" w:hanging="360"/>
@@ -5240,7 +5240,7 @@
       <w:pPr>
         <w:numPr>
           <w:ilvl w:val="0"/>
-          <w:numId w:val="9"/>
+          <w:numId w:val="6"/>
         </w:numPr>
         <w:spacing w:line="276" w:lineRule="auto"/>
         <w:ind w:left="720" w:hanging="360"/>
@@ -5254,64 +5254,6 @@
           <w:rtl w:val="0"/>
         </w:rPr>
         <w:t xml:space="preserve">Zachary Robinson</w:t>
-      </w:r>
-    </w:p>
-    <w:p>
-      <w:pPr>
-        <w:numPr>
-          <w:ilvl w:val="0"/>
-          <w:numId w:val="9"/>
-        </w:numPr>
-        <w:spacing w:line="276" w:lineRule="auto"/>
-        <w:ind w:left="720" w:hanging="360"/>
-        <w:rPr>
-          <w:rFonts w:ascii="Candara" w:cs="Candara" w:eastAsia="Candara" w:hAnsi="Candara"/>
-        </w:rPr>
-      </w:pPr>
-      <w:r>
-        <w:rPr>
-          <w:rFonts w:ascii="Candara" w:cs="Candara" w:eastAsia="Candara" w:hAnsi="Candara"/>
-          <w:rtl w:val="0"/>
-        </w:rPr>
-        <w:t xml:space="preserve">Jiwon Lee </w:t>
-      </w:r>
-    </w:p>
-    <w:p>
-      <w:pPr>
-        <w:numPr>
-          <w:ilvl w:val="0"/>
-          <w:numId w:val="9"/>
-        </w:numPr>
-        <w:spacing w:line="276" w:lineRule="auto"/>
-        <w:ind w:left="720" w:hanging="360"/>
-        <w:rPr>
-          <w:rFonts w:ascii="Candara" w:cs="Candara" w:eastAsia="Candara" w:hAnsi="Candara"/>
-        </w:rPr>
-      </w:pPr>
-      <w:r>
-        <w:rPr>
-          <w:rFonts w:ascii="Candara" w:cs="Candara" w:eastAsia="Candara" w:hAnsi="Candara"/>
-          <w:rtl w:val="0"/>
-        </w:rPr>
-        <w:t xml:space="preserve">Erik Priest </w:t>
-      </w:r>
-    </w:p>
-    <w:p>
-      <w:pPr>
-        <w:pStyle w:val="Heading2"/>
-        <w:spacing w:line="276" w:lineRule="auto"/>
-        <w:rPr>
-          <w:rFonts w:ascii="Candara" w:cs="Candara" w:eastAsia="Candara" w:hAnsi="Candara"/>
-        </w:rPr>
-      </w:pPr>
-      <w:bookmarkStart w:colFirst="0" w:colLast="0" w:name="_5ttrpinqpacc" w:id="27"/>
-      <w:bookmarkEnd w:id="27"/>
-      <w:r>
-        <w:rPr>
-          <w:rFonts w:ascii="Candara" w:cs="Candara" w:eastAsia="Candara" w:hAnsi="Candara"/>
-          <w:rtl w:val="0"/>
-        </w:rPr>
-        <w:t xml:space="preserve">Meeting Agenda Items</w:t>
       </w:r>
     </w:p>
     <w:p>
@@ -5331,7 +5273,7 @@
           <w:rFonts w:ascii="Candara" w:cs="Candara" w:eastAsia="Candara" w:hAnsi="Candara"/>
           <w:rtl w:val="0"/>
         </w:rPr>
-        <w:t xml:space="preserve">Asynchronous call issues</w:t>
+        <w:t xml:space="preserve">Jiwon Lee </w:t>
       </w:r>
     </w:p>
     <w:p>
@@ -5351,6 +5293,64 @@
           <w:rFonts w:ascii="Candara" w:cs="Candara" w:eastAsia="Candara" w:hAnsi="Candara"/>
           <w:rtl w:val="0"/>
         </w:rPr>
+        <w:t xml:space="preserve">Erik Priest </w:t>
+      </w:r>
+    </w:p>
+    <w:p>
+      <w:pPr>
+        <w:pStyle w:val="Heading2"/>
+        <w:spacing w:line="276" w:lineRule="auto"/>
+        <w:rPr>
+          <w:rFonts w:ascii="Candara" w:cs="Candara" w:eastAsia="Candara" w:hAnsi="Candara"/>
+        </w:rPr>
+      </w:pPr>
+      <w:bookmarkStart w:colFirst="0" w:colLast="0" w:name="_5ttrpinqpacc" w:id="27"/>
+      <w:bookmarkEnd w:id="27"/>
+      <w:r>
+        <w:rPr>
+          <w:rFonts w:ascii="Candara" w:cs="Candara" w:eastAsia="Candara" w:hAnsi="Candara"/>
+          <w:rtl w:val="0"/>
+        </w:rPr>
+        <w:t xml:space="preserve">Meeting Agenda Items</w:t>
+      </w:r>
+    </w:p>
+    <w:p>
+      <w:pPr>
+        <w:numPr>
+          <w:ilvl w:val="0"/>
+          <w:numId w:val="4"/>
+        </w:numPr>
+        <w:spacing w:line="276" w:lineRule="auto"/>
+        <w:ind w:left="720" w:hanging="360"/>
+        <w:rPr>
+          <w:rFonts w:ascii="Candara" w:cs="Candara" w:eastAsia="Candara" w:hAnsi="Candara"/>
+        </w:rPr>
+      </w:pPr>
+      <w:r>
+        <w:rPr>
+          <w:rFonts w:ascii="Candara" w:cs="Candara" w:eastAsia="Candara" w:hAnsi="Candara"/>
+          <w:rtl w:val="0"/>
+        </w:rPr>
+        <w:t xml:space="preserve">Asynchronous call issues</w:t>
+      </w:r>
+    </w:p>
+    <w:p>
+      <w:pPr>
+        <w:numPr>
+          <w:ilvl w:val="0"/>
+          <w:numId w:val="4"/>
+        </w:numPr>
+        <w:spacing w:line="276" w:lineRule="auto"/>
+        <w:ind w:left="720" w:hanging="360"/>
+        <w:rPr>
+          <w:rFonts w:ascii="Candara" w:cs="Candara" w:eastAsia="Candara" w:hAnsi="Candara"/>
+        </w:rPr>
+      </w:pPr>
+      <w:r>
+        <w:rPr>
+          <w:rFonts w:ascii="Candara" w:cs="Candara" w:eastAsia="Candara" w:hAnsi="Candara"/>
+          <w:rtl w:val="0"/>
+        </w:rPr>
         <w:t xml:space="preserve">National weather service API issues</w:t>
       </w:r>
     </w:p>
@@ -5391,7 +5391,7 @@
       <w:pPr>
         <w:numPr>
           <w:ilvl w:val="0"/>
-          <w:numId w:val="3"/>
+          <w:numId w:val="10"/>
         </w:numPr>
         <w:spacing w:line="276" w:lineRule="auto"/>
         <w:ind w:left="720" w:hanging="360"/>
@@ -5411,7 +5411,7 @@
       <w:pPr>
         <w:numPr>
           <w:ilvl w:val="0"/>
-          <w:numId w:val="3"/>
+          <w:numId w:val="10"/>
         </w:numPr>
         <w:spacing w:line="276" w:lineRule="auto"/>
         <w:ind w:left="720" w:hanging="360"/>
@@ -5798,7 +5798,7 @@
       <w:pPr>
         <w:numPr>
           <w:ilvl w:val="0"/>
-          <w:numId w:val="11"/>
+          <w:numId w:val="16"/>
         </w:numPr>
         <w:spacing w:line="276" w:lineRule="auto"/>
         <w:ind w:left="720" w:hanging="360"/>
@@ -5818,7 +5818,7 @@
       <w:pPr>
         <w:numPr>
           <w:ilvl w:val="0"/>
-          <w:numId w:val="11"/>
+          <w:numId w:val="16"/>
         </w:numPr>
         <w:spacing w:line="276" w:lineRule="auto"/>
         <w:ind w:left="720" w:hanging="360"/>
@@ -5838,7 +5838,7 @@
       <w:pPr>
         <w:numPr>
           <w:ilvl w:val="0"/>
-          <w:numId w:val="11"/>
+          <w:numId w:val="16"/>
         </w:numPr>
         <w:spacing w:line="276" w:lineRule="auto"/>
         <w:ind w:left="720" w:hanging="360"/>
@@ -6193,6 +6193,2549 @@
         </w:rPr>
         <w:t xml:space="preserve">The user study issues were fixed by adding a descriptive navigation bar and editing the text in the location and date entry boxes to ask for a specific format. We need to get started on accessing the national weather service and trying to display the weather along the route on mapbox. We also need to see how we can display icons on the mapbox API.</w:t>
       </w:r>
+      <w:r>
+        <w:br w:type="page"/>
+      </w:r>
+      <w:r>
+        <w:rPr>
+          <w:rtl w:val="0"/>
+        </w:rPr>
+      </w:r>
+    </w:p>
+    <w:p>
+      <w:pPr>
+        <w:pStyle w:val="Subtitle"/>
+        <w:spacing w:after="0" w:line="276" w:lineRule="auto"/>
+        <w:jc w:val="center"/>
+        <w:rPr>
+          <w:rFonts w:ascii="Candara" w:cs="Candara" w:eastAsia="Candara" w:hAnsi="Candara"/>
+          <w:color w:val="000000"/>
+        </w:rPr>
+      </w:pPr>
+      <w:bookmarkStart w:colFirst="0" w:colLast="0" w:name="_eptrxddwjh3i" w:id="31"/>
+      <w:bookmarkEnd w:id="31"/>
+      <w:r>
+        <w:rPr>
+          <w:rFonts w:ascii="Candara" w:cs="Candara" w:eastAsia="Candara" w:hAnsi="Candara"/>
+          <w:color w:val="000000"/>
+          <w:rtl w:val="0"/>
+        </w:rPr>
+        <w:t xml:space="preserve">Sprint 3: SCRUM Meeting Agendas and Minutes</w:t>
+      </w:r>
+    </w:p>
+    <w:p>
+      <w:pPr>
+        <w:spacing w:line="276" w:lineRule="auto"/>
+        <w:rPr>
+          <w:rFonts w:ascii="Candara" w:cs="Candara" w:eastAsia="Candara" w:hAnsi="Candara"/>
+        </w:rPr>
+      </w:pPr>
+      <w:r>
+        <w:rPr>
+          <w:rtl w:val="0"/>
+        </w:rPr>
+      </w:r>
+    </w:p>
+    <w:p>
+      <w:pPr>
+        <w:spacing w:line="276" w:lineRule="auto"/>
+        <w:rPr>
+          <w:rFonts w:ascii="Candara" w:cs="Candara" w:eastAsia="Candara" w:hAnsi="Candara"/>
+          <w:color w:val="ff0000"/>
+        </w:rPr>
+      </w:pPr>
+      <w:r>
+        <w:rPr>
+          <w:rFonts w:ascii="Candara" w:cs="Candara" w:eastAsia="Candara" w:hAnsi="Candara"/>
+          <w:rtl w:val="0"/>
+        </w:rPr>
+        <w:t xml:space="preserve">SCRUM Meeting 1 for RouteOut</w:t>
+      </w:r>
+      <w:r>
+        <w:rPr>
+          <w:rtl w:val="0"/>
+        </w:rPr>
+      </w:r>
+    </w:p>
+    <w:p>
+      <w:pPr>
+        <w:spacing w:line="276" w:lineRule="auto"/>
+        <w:rPr>
+          <w:rFonts w:ascii="Candara" w:cs="Candara" w:eastAsia="Candara" w:hAnsi="Candara"/>
+        </w:rPr>
+      </w:pPr>
+      <w:r>
+        <w:rPr>
+          <w:rFonts w:ascii="Candara" w:cs="Candara" w:eastAsia="Candara" w:hAnsi="Candara"/>
+          <w:rtl w:val="0"/>
+        </w:rPr>
+        <w:t xml:space="preserve">Prepared by: Zachary Robinson</w:t>
+      </w:r>
+    </w:p>
+    <w:p>
+      <w:pPr>
+        <w:spacing w:line="276" w:lineRule="auto"/>
+        <w:rPr>
+          <w:rFonts w:ascii="Candara" w:cs="Candara" w:eastAsia="Candara" w:hAnsi="Candara"/>
+        </w:rPr>
+      </w:pPr>
+      <w:r>
+        <w:rPr>
+          <w:rFonts w:ascii="Candara" w:cs="Candara" w:eastAsia="Candara" w:hAnsi="Candara"/>
+          <w:rtl w:val="0"/>
+        </w:rPr>
+        <w:t xml:space="preserve">Meeting Date: 04/21/22</w:t>
+      </w:r>
+    </w:p>
+    <w:p>
+      <w:pPr>
+        <w:pStyle w:val="Heading2"/>
+        <w:spacing w:line="276" w:lineRule="auto"/>
+        <w:rPr>
+          <w:rFonts w:ascii="Candara" w:cs="Candara" w:eastAsia="Candara" w:hAnsi="Candara"/>
+        </w:rPr>
+      </w:pPr>
+      <w:bookmarkStart w:colFirst="0" w:colLast="0" w:name="_wccsflif7ktk" w:id="32"/>
+      <w:bookmarkEnd w:id="32"/>
+      <w:r>
+        <w:rPr>
+          <w:rFonts w:ascii="Candara" w:cs="Candara" w:eastAsia="Candara" w:hAnsi="Candara"/>
+          <w:rtl w:val="0"/>
+        </w:rPr>
+        <w:t xml:space="preserve">Meeting Attendees</w:t>
+      </w:r>
+    </w:p>
+    <w:p>
+      <w:pPr>
+        <w:numPr>
+          <w:ilvl w:val="0"/>
+          <w:numId w:val="1"/>
+        </w:numPr>
+        <w:spacing w:line="276" w:lineRule="auto"/>
+        <w:ind w:left="720" w:hanging="360"/>
+        <w:rPr>
+          <w:rFonts w:ascii="Candara" w:cs="Candara" w:eastAsia="Candara" w:hAnsi="Candara"/>
+        </w:rPr>
+      </w:pPr>
+      <w:r>
+        <w:rPr>
+          <w:rFonts w:ascii="Candara" w:cs="Candara" w:eastAsia="Candara" w:hAnsi="Candara"/>
+          <w:rtl w:val="0"/>
+        </w:rPr>
+        <w:t xml:space="preserve">Zachary Robinson</w:t>
+      </w:r>
+    </w:p>
+    <w:p>
+      <w:pPr>
+        <w:numPr>
+          <w:ilvl w:val="0"/>
+          <w:numId w:val="1"/>
+        </w:numPr>
+        <w:spacing w:line="276" w:lineRule="auto"/>
+        <w:ind w:left="720" w:hanging="360"/>
+        <w:rPr>
+          <w:rFonts w:ascii="Candara" w:cs="Candara" w:eastAsia="Candara" w:hAnsi="Candara"/>
+        </w:rPr>
+      </w:pPr>
+      <w:r>
+        <w:rPr>
+          <w:rFonts w:ascii="Candara" w:cs="Candara" w:eastAsia="Candara" w:hAnsi="Candara"/>
+          <w:rtl w:val="0"/>
+        </w:rPr>
+        <w:t xml:space="preserve">Jiwon Lee</w:t>
+      </w:r>
+    </w:p>
+    <w:p>
+      <w:pPr>
+        <w:numPr>
+          <w:ilvl w:val="0"/>
+          <w:numId w:val="1"/>
+        </w:numPr>
+        <w:spacing w:line="276" w:lineRule="auto"/>
+        <w:ind w:left="720" w:hanging="360"/>
+        <w:rPr>
+          <w:rFonts w:ascii="Candara" w:cs="Candara" w:eastAsia="Candara" w:hAnsi="Candara"/>
+        </w:rPr>
+      </w:pPr>
+      <w:r>
+        <w:rPr>
+          <w:rFonts w:ascii="Candara" w:cs="Candara" w:eastAsia="Candara" w:hAnsi="Candara"/>
+          <w:rtl w:val="0"/>
+        </w:rPr>
+        <w:t xml:space="preserve">Erik Priest</w:t>
+      </w:r>
+    </w:p>
+    <w:p>
+      <w:pPr>
+        <w:pStyle w:val="Heading2"/>
+        <w:spacing w:line="276" w:lineRule="auto"/>
+        <w:rPr>
+          <w:rFonts w:ascii="Candara" w:cs="Candara" w:eastAsia="Candara" w:hAnsi="Candara"/>
+        </w:rPr>
+      </w:pPr>
+      <w:bookmarkStart w:colFirst="0" w:colLast="0" w:name="_b7lk9a5y62sv" w:id="33"/>
+      <w:bookmarkEnd w:id="33"/>
+      <w:r>
+        <w:rPr>
+          <w:rFonts w:ascii="Candara" w:cs="Candara" w:eastAsia="Candara" w:hAnsi="Candara"/>
+          <w:rtl w:val="0"/>
+        </w:rPr>
+        <w:t xml:space="preserve">Meeting Agenda Items</w:t>
+      </w:r>
+    </w:p>
+    <w:p>
+      <w:pPr>
+        <w:numPr>
+          <w:ilvl w:val="0"/>
+          <w:numId w:val="17"/>
+        </w:numPr>
+        <w:spacing w:line="276" w:lineRule="auto"/>
+        <w:ind w:left="720" w:hanging="360"/>
+        <w:rPr>
+          <w:rFonts w:ascii="Candara" w:cs="Candara" w:eastAsia="Candara" w:hAnsi="Candara"/>
+        </w:rPr>
+      </w:pPr>
+      <w:r>
+        <w:rPr>
+          <w:rFonts w:ascii="Candara" w:cs="Candara" w:eastAsia="Candara" w:hAnsi="Candara"/>
+          <w:rtl w:val="0"/>
+        </w:rPr>
+        <w:t xml:space="preserve">Add national parks to map </w:t>
+      </w:r>
+    </w:p>
+    <w:p>
+      <w:pPr>
+        <w:numPr>
+          <w:ilvl w:val="0"/>
+          <w:numId w:val="17"/>
+        </w:numPr>
+        <w:spacing w:line="276" w:lineRule="auto"/>
+        <w:ind w:left="720" w:hanging="360"/>
+        <w:rPr>
+          <w:rFonts w:ascii="Candara" w:cs="Candara" w:eastAsia="Candara" w:hAnsi="Candara"/>
+        </w:rPr>
+      </w:pPr>
+      <w:r>
+        <w:rPr>
+          <w:rFonts w:ascii="Candara" w:cs="Candara" w:eastAsia="Candara" w:hAnsi="Candara"/>
+          <w:rtl w:val="0"/>
+        </w:rPr>
+        <w:t xml:space="preserve">Create National Parks API call</w:t>
+      </w:r>
+    </w:p>
+    <w:p>
+      <w:pPr>
+        <w:pStyle w:val="Heading2"/>
+        <w:spacing w:line="276" w:lineRule="auto"/>
+        <w:rPr>
+          <w:rFonts w:ascii="Candara" w:cs="Candara" w:eastAsia="Candara" w:hAnsi="Candara"/>
+        </w:rPr>
+      </w:pPr>
+      <w:bookmarkStart w:colFirst="0" w:colLast="0" w:name="_jwabpovjjahd" w:id="34"/>
+      <w:bookmarkEnd w:id="34"/>
+      <w:r>
+        <w:rPr>
+          <w:rFonts w:ascii="Candara" w:cs="Candara" w:eastAsia="Candara" w:hAnsi="Candara"/>
+          <w:rtl w:val="0"/>
+        </w:rPr>
+        <w:t xml:space="preserve">Status Update Since Last Meeting</w:t>
+      </w:r>
+    </w:p>
+    <w:p>
+      <w:pPr>
+        <w:spacing w:line="276" w:lineRule="auto"/>
+        <w:rPr>
+          <w:rFonts w:ascii="Candara" w:cs="Candara" w:eastAsia="Candara" w:hAnsi="Candara"/>
+        </w:rPr>
+      </w:pPr>
+      <w:r>
+        <w:rPr>
+          <w:rFonts w:ascii="Candara" w:cs="Candara" w:eastAsia="Candara" w:hAnsi="Candara"/>
+          <w:rtl w:val="0"/>
+        </w:rPr>
+        <w:t xml:space="preserve">Accomplishments:</w:t>
+      </w:r>
+    </w:p>
+    <w:p>
+      <w:pPr>
+        <w:numPr>
+          <w:ilvl w:val="0"/>
+          <w:numId w:val="9"/>
+        </w:numPr>
+        <w:spacing w:line="276" w:lineRule="auto"/>
+        <w:ind w:left="720" w:hanging="360"/>
+        <w:rPr>
+          <w:rFonts w:ascii="Candara" w:cs="Candara" w:eastAsia="Candara" w:hAnsi="Candara"/>
+        </w:rPr>
+      </w:pPr>
+      <w:r>
+        <w:rPr>
+          <w:rFonts w:ascii="Candara" w:cs="Candara" w:eastAsia="Candara" w:hAnsi="Candara"/>
+          <w:rtl w:val="0"/>
+        </w:rPr>
+        <w:t xml:space="preserve"> Added accurate weather icons to map</w:t>
+      </w:r>
+    </w:p>
+    <w:p>
+      <w:pPr>
+        <w:spacing w:line="276" w:lineRule="auto"/>
+        <w:rPr>
+          <w:rFonts w:ascii="Candara" w:cs="Candara" w:eastAsia="Candara" w:hAnsi="Candara"/>
+        </w:rPr>
+      </w:pPr>
+      <w:r>
+        <w:rPr>
+          <w:rtl w:val="0"/>
+        </w:rPr>
+      </w:r>
+    </w:p>
+    <w:p>
+      <w:pPr>
+        <w:spacing w:line="276" w:lineRule="auto"/>
+        <w:rPr>
+          <w:rFonts w:ascii="Candara" w:cs="Candara" w:eastAsia="Candara" w:hAnsi="Candara"/>
+        </w:rPr>
+      </w:pPr>
+      <w:r>
+        <w:rPr>
+          <w:rFonts w:ascii="Candara" w:cs="Candara" w:eastAsia="Candara" w:hAnsi="Candara"/>
+          <w:rtl w:val="0"/>
+        </w:rPr>
+        <w:t xml:space="preserve">Tasks Completed:</w:t>
+      </w:r>
+    </w:p>
+    <w:tbl>
+      <w:tblPr>
+        <w:tblStyle w:val="Table12"/>
+        <w:tblW w:w="9360.0" w:type="dxa"/>
+        <w:jc w:val="left"/>
+        <w:tblInd w:w="100.0" w:type="pct"/>
+        <w:tblBorders>
+          <w:top w:color="000000" w:space="0" w:sz="8" w:val="single"/>
+          <w:left w:color="000000" w:space="0" w:sz="8" w:val="single"/>
+          <w:bottom w:color="000000" w:space="0" w:sz="8" w:val="single"/>
+          <w:right w:color="000000" w:space="0" w:sz="8" w:val="single"/>
+          <w:insideH w:color="000000" w:space="0" w:sz="8" w:val="single"/>
+          <w:insideV w:color="000000" w:space="0" w:sz="8" w:val="single"/>
+        </w:tblBorders>
+        <w:tblLayout w:type="fixed"/>
+        <w:tblLook w:val="0600"/>
+      </w:tblPr>
+      <w:tblGrid>
+        <w:gridCol w:w="4920"/>
+        <w:gridCol w:w="2205"/>
+        <w:gridCol w:w="2235"/>
+        <w:tblGridChange w:id="0">
+          <w:tblGrid>
+            <w:gridCol w:w="4920"/>
+            <w:gridCol w:w="2205"/>
+            <w:gridCol w:w="2235"/>
+          </w:tblGrid>
+        </w:tblGridChange>
+      </w:tblGrid>
+      <w:tr>
+        <w:trPr>
+          <w:cantSplit w:val="0"/>
+          <w:tblHeader w:val="0"/>
+        </w:trPr>
+        <w:tc>
+          <w:tcPr>
+            <w:shd w:fill="auto" w:val="clear"/>
+            <w:tcMar>
+              <w:top w:w="100.0" w:type="dxa"/>
+              <w:left w:w="100.0" w:type="dxa"/>
+              <w:bottom w:w="100.0" w:type="dxa"/>
+              <w:right w:w="100.0" w:type="dxa"/>
+            </w:tcMar>
+            <w:vAlign w:val="top"/>
+          </w:tcPr>
+          <w:p>
+            <w:pPr>
+              <w:widowControl w:val="0"/>
+              <w:spacing w:line="240" w:lineRule="auto"/>
+              <w:rPr>
+                <w:rFonts w:ascii="Candara" w:cs="Candara" w:eastAsia="Candara" w:hAnsi="Candara"/>
+                <w:b w:val="1"/>
+              </w:rPr>
+            </w:pPr>
+            <w:r>
+              <w:rPr>
+                <w:rFonts w:ascii="Candara" w:cs="Candara" w:eastAsia="Candara" w:hAnsi="Candara"/>
+                <w:b w:val="1"/>
+                <w:rtl w:val="0"/>
+              </w:rPr>
+              <w:t xml:space="preserve">Task Description</w:t>
+            </w:r>
+          </w:p>
+        </w:tc>
+        <w:tc>
+          <w:tcPr>
+            <w:shd w:fill="auto" w:val="clear"/>
+            <w:tcMar>
+              <w:top w:w="100.0" w:type="dxa"/>
+              <w:left w:w="100.0" w:type="dxa"/>
+              <w:bottom w:w="100.0" w:type="dxa"/>
+              <w:right w:w="100.0" w:type="dxa"/>
+            </w:tcMar>
+            <w:vAlign w:val="top"/>
+          </w:tcPr>
+          <w:p>
+            <w:pPr>
+              <w:widowControl w:val="0"/>
+              <w:spacing w:line="240" w:lineRule="auto"/>
+              <w:rPr>
+                <w:rFonts w:ascii="Candara" w:cs="Candara" w:eastAsia="Candara" w:hAnsi="Candara"/>
+                <w:b w:val="1"/>
+              </w:rPr>
+            </w:pPr>
+            <w:r>
+              <w:rPr>
+                <w:rFonts w:ascii="Candara" w:cs="Candara" w:eastAsia="Candara" w:hAnsi="Candara"/>
+                <w:b w:val="1"/>
+                <w:rtl w:val="0"/>
+              </w:rPr>
+              <w:t xml:space="preserve">Assigned to</w:t>
+            </w:r>
+          </w:p>
+        </w:tc>
+        <w:tc>
+          <w:tcPr>
+            <w:shd w:fill="auto" w:val="clear"/>
+            <w:tcMar>
+              <w:top w:w="100.0" w:type="dxa"/>
+              <w:left w:w="100.0" w:type="dxa"/>
+              <w:bottom w:w="100.0" w:type="dxa"/>
+              <w:right w:w="100.0" w:type="dxa"/>
+            </w:tcMar>
+            <w:vAlign w:val="top"/>
+          </w:tcPr>
+          <w:p>
+            <w:pPr>
+              <w:widowControl w:val="0"/>
+              <w:spacing w:line="240" w:lineRule="auto"/>
+              <w:rPr>
+                <w:rFonts w:ascii="Candara" w:cs="Candara" w:eastAsia="Candara" w:hAnsi="Candara"/>
+                <w:b w:val="1"/>
+              </w:rPr>
+            </w:pPr>
+            <w:r>
+              <w:rPr>
+                <w:rFonts w:ascii="Candara" w:cs="Candara" w:eastAsia="Candara" w:hAnsi="Candara"/>
+                <w:b w:val="1"/>
+                <w:rtl w:val="0"/>
+              </w:rPr>
+              <w:t xml:space="preserve">Completed? (yes/no)</w:t>
+            </w:r>
+          </w:p>
+        </w:tc>
+      </w:tr>
+      <w:tr>
+        <w:trPr>
+          <w:cantSplit w:val="0"/>
+          <w:tblHeader w:val="0"/>
+        </w:trPr>
+        <w:tc>
+          <w:tcPr>
+            <w:shd w:fill="auto" w:val="clear"/>
+            <w:tcMar>
+              <w:top w:w="100.0" w:type="dxa"/>
+              <w:left w:w="100.0" w:type="dxa"/>
+              <w:bottom w:w="100.0" w:type="dxa"/>
+              <w:right w:w="100.0" w:type="dxa"/>
+            </w:tcMar>
+            <w:vAlign w:val="top"/>
+          </w:tcPr>
+          <w:p>
+            <w:pPr>
+              <w:widowControl w:val="0"/>
+              <w:spacing w:line="240" w:lineRule="auto"/>
+              <w:rPr>
+                <w:rFonts w:ascii="Candara" w:cs="Candara" w:eastAsia="Candara" w:hAnsi="Candara"/>
+              </w:rPr>
+            </w:pPr>
+            <w:r>
+              <w:rPr>
+                <w:rFonts w:ascii="Candara" w:cs="Candara" w:eastAsia="Candara" w:hAnsi="Candara"/>
+                <w:rtl w:val="0"/>
+              </w:rPr>
+              <w:t xml:space="preserve">Added weather icons to map</w:t>
+            </w:r>
+          </w:p>
+        </w:tc>
+        <w:tc>
+          <w:tcPr>
+            <w:shd w:fill="auto" w:val="clear"/>
+            <w:tcMar>
+              <w:top w:w="100.0" w:type="dxa"/>
+              <w:left w:w="100.0" w:type="dxa"/>
+              <w:bottom w:w="100.0" w:type="dxa"/>
+              <w:right w:w="100.0" w:type="dxa"/>
+            </w:tcMar>
+            <w:vAlign w:val="top"/>
+          </w:tcPr>
+          <w:p>
+            <w:pPr>
+              <w:widowControl w:val="0"/>
+              <w:spacing w:line="240" w:lineRule="auto"/>
+              <w:rPr>
+                <w:rFonts w:ascii="Candara" w:cs="Candara" w:eastAsia="Candara" w:hAnsi="Candara"/>
+              </w:rPr>
+            </w:pPr>
+            <w:r>
+              <w:rPr>
+                <w:rFonts w:ascii="Candara" w:cs="Candara" w:eastAsia="Candara" w:hAnsi="Candara"/>
+                <w:rtl w:val="0"/>
+              </w:rPr>
+              <w:t xml:space="preserve">Jiwon</w:t>
+            </w:r>
+          </w:p>
+        </w:tc>
+        <w:tc>
+          <w:tcPr>
+            <w:shd w:fill="auto" w:val="clear"/>
+            <w:tcMar>
+              <w:top w:w="100.0" w:type="dxa"/>
+              <w:left w:w="100.0" w:type="dxa"/>
+              <w:bottom w:w="100.0" w:type="dxa"/>
+              <w:right w:w="100.0" w:type="dxa"/>
+            </w:tcMar>
+            <w:vAlign w:val="top"/>
+          </w:tcPr>
+          <w:p>
+            <w:pPr>
+              <w:widowControl w:val="0"/>
+              <w:spacing w:line="240" w:lineRule="auto"/>
+              <w:rPr>
+                <w:rFonts w:ascii="Candara" w:cs="Candara" w:eastAsia="Candara" w:hAnsi="Candara"/>
+              </w:rPr>
+            </w:pPr>
+            <w:r>
+              <w:rPr>
+                <w:rFonts w:ascii="Candara" w:cs="Candara" w:eastAsia="Candara" w:hAnsi="Candara"/>
+                <w:rtl w:val="0"/>
+              </w:rPr>
+              <w:t xml:space="preserve">yes</w:t>
+            </w:r>
+          </w:p>
+        </w:tc>
+      </w:tr>
+    </w:tbl>
+    <w:p>
+      <w:pPr>
+        <w:pStyle w:val="Heading2"/>
+        <w:spacing w:line="276" w:lineRule="auto"/>
+        <w:rPr>
+          <w:rFonts w:ascii="Candara" w:cs="Candara" w:eastAsia="Candara" w:hAnsi="Candara"/>
+        </w:rPr>
+      </w:pPr>
+      <w:bookmarkStart w:colFirst="0" w:colLast="0" w:name="_1nsqkiwv4cda" w:id="35"/>
+      <w:bookmarkEnd w:id="35"/>
+      <w:r>
+        <w:rPr>
+          <w:rFonts w:ascii="Candara" w:cs="Candara" w:eastAsia="Candara" w:hAnsi="Candara"/>
+          <w:rtl w:val="0"/>
+        </w:rPr>
+        <w:t xml:space="preserve">Before The Next Meeting</w:t>
+      </w:r>
+    </w:p>
+    <w:p>
+      <w:pPr>
+        <w:spacing w:line="276" w:lineRule="auto"/>
+        <w:rPr>
+          <w:rFonts w:ascii="Candara" w:cs="Candara" w:eastAsia="Candara" w:hAnsi="Candara"/>
+        </w:rPr>
+      </w:pPr>
+      <w:r>
+        <w:rPr>
+          <w:rFonts w:ascii="Candara" w:cs="Candara" w:eastAsia="Candara" w:hAnsi="Candara"/>
+          <w:rtl w:val="0"/>
+        </w:rPr>
+        <w:t xml:space="preserve">Plans:</w:t>
+      </w:r>
+    </w:p>
+    <w:p>
+      <w:pPr>
+        <w:numPr>
+          <w:ilvl w:val="0"/>
+          <w:numId w:val="11"/>
+        </w:numPr>
+        <w:spacing w:line="276" w:lineRule="auto"/>
+        <w:ind w:left="720" w:hanging="360"/>
+        <w:rPr>
+          <w:rFonts w:ascii="Candara" w:cs="Candara" w:eastAsia="Candara" w:hAnsi="Candara"/>
+        </w:rPr>
+      </w:pPr>
+      <w:r>
+        <w:rPr>
+          <w:rFonts w:ascii="Candara" w:cs="Candara" w:eastAsia="Candara" w:hAnsi="Candara"/>
+          <w:rtl w:val="0"/>
+        </w:rPr>
+        <w:t xml:space="preserve">Add national park icons and locations to map</w:t>
+      </w:r>
+    </w:p>
+    <w:p>
+      <w:pPr>
+        <w:numPr>
+          <w:ilvl w:val="0"/>
+          <w:numId w:val="11"/>
+        </w:numPr>
+        <w:spacing w:line="276" w:lineRule="auto"/>
+        <w:ind w:left="720" w:hanging="360"/>
+        <w:rPr>
+          <w:rFonts w:ascii="Candara" w:cs="Candara" w:eastAsia="Candara" w:hAnsi="Candara"/>
+        </w:rPr>
+      </w:pPr>
+      <w:r>
+        <w:rPr>
+          <w:rFonts w:ascii="Candara" w:cs="Candara" w:eastAsia="Candara" w:hAnsi="Candara"/>
+          <w:rtl w:val="0"/>
+        </w:rPr>
+        <w:t xml:space="preserve">Create National Parks API call function</w:t>
+      </w:r>
+    </w:p>
+    <w:p>
+      <w:pPr>
+        <w:spacing w:line="276" w:lineRule="auto"/>
+        <w:rPr>
+          <w:rFonts w:ascii="Candara" w:cs="Candara" w:eastAsia="Candara" w:hAnsi="Candara"/>
+        </w:rPr>
+      </w:pPr>
+      <w:r>
+        <w:rPr>
+          <w:rtl w:val="0"/>
+        </w:rPr>
+      </w:r>
+    </w:p>
+    <w:p>
+      <w:pPr>
+        <w:spacing w:line="276" w:lineRule="auto"/>
+        <w:rPr>
+          <w:rFonts w:ascii="Candara" w:cs="Candara" w:eastAsia="Candara" w:hAnsi="Candara"/>
+        </w:rPr>
+      </w:pPr>
+      <w:r>
+        <w:rPr>
+          <w:rFonts w:ascii="Candara" w:cs="Candara" w:eastAsia="Candara" w:hAnsi="Candara"/>
+          <w:rtl w:val="0"/>
+        </w:rPr>
+        <w:t xml:space="preserve">Task Assignments:</w:t>
+      </w:r>
+    </w:p>
+    <w:tbl>
+      <w:tblPr>
+        <w:tblStyle w:val="Table13"/>
+        <w:tblW w:w="9360.0" w:type="dxa"/>
+        <w:jc w:val="left"/>
+        <w:tblInd w:w="100.0" w:type="pct"/>
+        <w:tblBorders>
+          <w:top w:color="000000" w:space="0" w:sz="8" w:val="single"/>
+          <w:left w:color="000000" w:space="0" w:sz="8" w:val="single"/>
+          <w:bottom w:color="000000" w:space="0" w:sz="8" w:val="single"/>
+          <w:right w:color="000000" w:space="0" w:sz="8" w:val="single"/>
+          <w:insideH w:color="000000" w:space="0" w:sz="8" w:val="single"/>
+          <w:insideV w:color="000000" w:space="0" w:sz="8" w:val="single"/>
+        </w:tblBorders>
+        <w:tblLayout w:type="fixed"/>
+        <w:tblLook w:val="0600"/>
+      </w:tblPr>
+      <w:tblGrid>
+        <w:gridCol w:w="6960"/>
+        <w:gridCol w:w="2400"/>
+        <w:tblGridChange w:id="0">
+          <w:tblGrid>
+            <w:gridCol w:w="6960"/>
+            <w:gridCol w:w="2400"/>
+          </w:tblGrid>
+        </w:tblGridChange>
+      </w:tblGrid>
+      <w:tr>
+        <w:trPr>
+          <w:cantSplit w:val="0"/>
+          <w:tblHeader w:val="0"/>
+        </w:trPr>
+        <w:tc>
+          <w:tcPr>
+            <w:shd w:fill="auto" w:val="clear"/>
+            <w:tcMar>
+              <w:top w:w="100.0" w:type="dxa"/>
+              <w:left w:w="100.0" w:type="dxa"/>
+              <w:bottom w:w="100.0" w:type="dxa"/>
+              <w:right w:w="100.0" w:type="dxa"/>
+            </w:tcMar>
+            <w:vAlign w:val="top"/>
+          </w:tcPr>
+          <w:p>
+            <w:pPr>
+              <w:widowControl w:val="0"/>
+              <w:spacing w:line="240" w:lineRule="auto"/>
+              <w:rPr>
+                <w:rFonts w:ascii="Candara" w:cs="Candara" w:eastAsia="Candara" w:hAnsi="Candara"/>
+                <w:b w:val="1"/>
+              </w:rPr>
+            </w:pPr>
+            <w:r>
+              <w:rPr>
+                <w:rFonts w:ascii="Candara" w:cs="Candara" w:eastAsia="Candara" w:hAnsi="Candara"/>
+                <w:b w:val="1"/>
+                <w:rtl w:val="0"/>
+              </w:rPr>
+              <w:t xml:space="preserve">Task Description</w:t>
+            </w:r>
+          </w:p>
+        </w:tc>
+        <w:tc>
+          <w:tcPr>
+            <w:shd w:fill="auto" w:val="clear"/>
+            <w:tcMar>
+              <w:top w:w="100.0" w:type="dxa"/>
+              <w:left w:w="100.0" w:type="dxa"/>
+              <w:bottom w:w="100.0" w:type="dxa"/>
+              <w:right w:w="100.0" w:type="dxa"/>
+            </w:tcMar>
+            <w:vAlign w:val="top"/>
+          </w:tcPr>
+          <w:p>
+            <w:pPr>
+              <w:widowControl w:val="0"/>
+              <w:spacing w:line="240" w:lineRule="auto"/>
+              <w:rPr>
+                <w:rFonts w:ascii="Candara" w:cs="Candara" w:eastAsia="Candara" w:hAnsi="Candara"/>
+                <w:b w:val="1"/>
+              </w:rPr>
+            </w:pPr>
+            <w:r>
+              <w:rPr>
+                <w:rFonts w:ascii="Candara" w:cs="Candara" w:eastAsia="Candara" w:hAnsi="Candara"/>
+                <w:b w:val="1"/>
+                <w:rtl w:val="0"/>
+              </w:rPr>
+              <w:t xml:space="preserve">Assigned to</w:t>
+            </w:r>
+          </w:p>
+        </w:tc>
+      </w:tr>
+      <w:tr>
+        <w:trPr>
+          <w:cantSplit w:val="0"/>
+          <w:tblHeader w:val="0"/>
+        </w:trPr>
+        <w:tc>
+          <w:tcPr>
+            <w:shd w:fill="auto" w:val="clear"/>
+            <w:tcMar>
+              <w:top w:w="100.0" w:type="dxa"/>
+              <w:left w:w="100.0" w:type="dxa"/>
+              <w:bottom w:w="100.0" w:type="dxa"/>
+              <w:right w:w="100.0" w:type="dxa"/>
+            </w:tcMar>
+            <w:vAlign w:val="top"/>
+          </w:tcPr>
+          <w:p>
+            <w:pPr>
+              <w:widowControl w:val="0"/>
+              <w:spacing w:line="240" w:lineRule="auto"/>
+              <w:rPr>
+                <w:rFonts w:ascii="Candara" w:cs="Candara" w:eastAsia="Candara" w:hAnsi="Candara"/>
+              </w:rPr>
+            </w:pPr>
+            <w:r>
+              <w:rPr>
+                <w:rFonts w:ascii="Candara" w:cs="Candara" w:eastAsia="Candara" w:hAnsi="Candara"/>
+                <w:rtl w:val="0"/>
+              </w:rPr>
+              <w:t xml:space="preserve">Add national park icons and locations to map</w:t>
+            </w:r>
+          </w:p>
+        </w:tc>
+        <w:tc>
+          <w:tcPr>
+            <w:shd w:fill="auto" w:val="clear"/>
+            <w:tcMar>
+              <w:top w:w="100.0" w:type="dxa"/>
+              <w:left w:w="100.0" w:type="dxa"/>
+              <w:bottom w:w="100.0" w:type="dxa"/>
+              <w:right w:w="100.0" w:type="dxa"/>
+            </w:tcMar>
+            <w:vAlign w:val="top"/>
+          </w:tcPr>
+          <w:p>
+            <w:pPr>
+              <w:widowControl w:val="0"/>
+              <w:spacing w:line="240" w:lineRule="auto"/>
+              <w:rPr>
+                <w:rFonts w:ascii="Candara" w:cs="Candara" w:eastAsia="Candara" w:hAnsi="Candara"/>
+              </w:rPr>
+            </w:pPr>
+            <w:r>
+              <w:rPr>
+                <w:rFonts w:ascii="Candara" w:cs="Candara" w:eastAsia="Candara" w:hAnsi="Candara"/>
+                <w:rtl w:val="0"/>
+              </w:rPr>
+              <w:t xml:space="preserve">Jiwon</w:t>
+            </w:r>
+          </w:p>
+        </w:tc>
+      </w:tr>
+      <w:tr>
+        <w:trPr>
+          <w:cantSplit w:val="0"/>
+          <w:tblHeader w:val="0"/>
+        </w:trPr>
+        <w:tc>
+          <w:tcPr>
+            <w:shd w:fill="auto" w:val="clear"/>
+            <w:tcMar>
+              <w:top w:w="100.0" w:type="dxa"/>
+              <w:left w:w="100.0" w:type="dxa"/>
+              <w:bottom w:w="100.0" w:type="dxa"/>
+              <w:right w:w="100.0" w:type="dxa"/>
+            </w:tcMar>
+            <w:vAlign w:val="top"/>
+          </w:tcPr>
+          <w:p>
+            <w:pPr>
+              <w:widowControl w:val="0"/>
+              <w:spacing w:line="240" w:lineRule="auto"/>
+              <w:rPr>
+                <w:rFonts w:ascii="Candara" w:cs="Candara" w:eastAsia="Candara" w:hAnsi="Candara"/>
+              </w:rPr>
+            </w:pPr>
+            <w:r>
+              <w:rPr>
+                <w:rFonts w:ascii="Candara" w:cs="Candara" w:eastAsia="Candara" w:hAnsi="Candara"/>
+                <w:rtl w:val="0"/>
+              </w:rPr>
+              <w:t xml:space="preserve">Create National Parks API call function</w:t>
+            </w:r>
+          </w:p>
+        </w:tc>
+        <w:tc>
+          <w:tcPr>
+            <w:shd w:fill="auto" w:val="clear"/>
+            <w:tcMar>
+              <w:top w:w="100.0" w:type="dxa"/>
+              <w:left w:w="100.0" w:type="dxa"/>
+              <w:bottom w:w="100.0" w:type="dxa"/>
+              <w:right w:w="100.0" w:type="dxa"/>
+            </w:tcMar>
+            <w:vAlign w:val="top"/>
+          </w:tcPr>
+          <w:p>
+            <w:pPr>
+              <w:widowControl w:val="0"/>
+              <w:spacing w:line="240" w:lineRule="auto"/>
+              <w:rPr>
+                <w:rFonts w:ascii="Candara" w:cs="Candara" w:eastAsia="Candara" w:hAnsi="Candara"/>
+              </w:rPr>
+            </w:pPr>
+            <w:r>
+              <w:rPr>
+                <w:rFonts w:ascii="Candara" w:cs="Candara" w:eastAsia="Candara" w:hAnsi="Candara"/>
+                <w:rtl w:val="0"/>
+              </w:rPr>
+              <w:t xml:space="preserve">Erik</w:t>
+            </w:r>
+          </w:p>
+        </w:tc>
+      </w:tr>
+    </w:tbl>
+    <w:p>
+      <w:pPr>
+        <w:pStyle w:val="Heading2"/>
+        <w:spacing w:line="276" w:lineRule="auto"/>
+        <w:rPr>
+          <w:rFonts w:ascii="Candara" w:cs="Candara" w:eastAsia="Candara" w:hAnsi="Candara"/>
+        </w:rPr>
+      </w:pPr>
+      <w:bookmarkStart w:colFirst="0" w:colLast="0" w:name="_qobv5tnh2el" w:id="36"/>
+      <w:bookmarkEnd w:id="36"/>
+      <w:r>
+        <w:rPr>
+          <w:rFonts w:ascii="Candara" w:cs="Candara" w:eastAsia="Candara" w:hAnsi="Candara"/>
+          <w:rtl w:val="0"/>
+        </w:rPr>
+        <w:t xml:space="preserve">Minutes from Previous Meeting</w:t>
+      </w:r>
+    </w:p>
+    <w:p>
+      <w:pPr>
+        <w:rPr>
+          <w:rFonts w:ascii="Candara" w:cs="Candara" w:eastAsia="Candara" w:hAnsi="Candara"/>
+          <w:color w:val="020202"/>
+        </w:rPr>
+      </w:pPr>
+      <w:r>
+        <w:rPr>
+          <w:rFonts w:ascii="Candara" w:cs="Candara" w:eastAsia="Candara" w:hAnsi="Candara"/>
+          <w:rtl w:val="0"/>
+        </w:rPr>
+        <w:t xml:space="preserve">We found out how to put icons on the map. Now we are trying to figure out how to link each icon to the weather. We need to start working on the accessibility items as well by including an option to enlarge the text. Before the end of the sprint, we must be able to add some national parks as activities along the route.</w:t>
+      </w:r>
+      <w:r>
+        <w:rPr>
+          <w:rtl w:val="0"/>
+        </w:rPr>
+      </w:r>
+    </w:p>
+    <w:p>
+      <w:pPr>
+        <w:spacing w:line="276" w:lineRule="auto"/>
+        <w:rPr>
+          <w:rFonts w:ascii="Candara" w:cs="Candara" w:eastAsia="Candara" w:hAnsi="Candara"/>
+        </w:rPr>
+      </w:pPr>
+      <w:r>
+        <w:rPr>
+          <w:rtl w:val="0"/>
+        </w:rPr>
+      </w:r>
+    </w:p>
+    <w:p>
+      <w:pPr>
+        <w:spacing w:line="276" w:lineRule="auto"/>
+        <w:rPr>
+          <w:rFonts w:ascii="Candara" w:cs="Candara" w:eastAsia="Candara" w:hAnsi="Candara"/>
+        </w:rPr>
+      </w:pPr>
+      <w:r>
+        <w:br w:type="page"/>
+      </w:r>
+      <w:r>
+        <w:rPr>
+          <w:rtl w:val="0"/>
+        </w:rPr>
+      </w:r>
+    </w:p>
+    <w:p>
+      <w:pPr>
+        <w:spacing w:line="276" w:lineRule="auto"/>
+        <w:rPr>
+          <w:rFonts w:ascii="Candara" w:cs="Candara" w:eastAsia="Candara" w:hAnsi="Candara"/>
+          <w:color w:val="ff0000"/>
+        </w:rPr>
+      </w:pPr>
+      <w:r>
+        <w:rPr>
+          <w:rFonts w:ascii="Candara" w:cs="Candara" w:eastAsia="Candara" w:hAnsi="Candara"/>
+          <w:rtl w:val="0"/>
+        </w:rPr>
+        <w:t xml:space="preserve">SCRUM Meeting 2 for RouteOut</w:t>
+      </w:r>
+      <w:r>
+        <w:rPr>
+          <w:rtl w:val="0"/>
+        </w:rPr>
+      </w:r>
+    </w:p>
+    <w:p>
+      <w:pPr>
+        <w:spacing w:line="276" w:lineRule="auto"/>
+        <w:rPr>
+          <w:rFonts w:ascii="Candara" w:cs="Candara" w:eastAsia="Candara" w:hAnsi="Candara"/>
+        </w:rPr>
+      </w:pPr>
+      <w:r>
+        <w:rPr>
+          <w:rFonts w:ascii="Candara" w:cs="Candara" w:eastAsia="Candara" w:hAnsi="Candara"/>
+          <w:rtl w:val="0"/>
+        </w:rPr>
+        <w:t xml:space="preserve">Prepared by: Zachary Robinson</w:t>
+      </w:r>
+    </w:p>
+    <w:p>
+      <w:pPr>
+        <w:spacing w:line="276" w:lineRule="auto"/>
+        <w:rPr>
+          <w:rFonts w:ascii="Candara" w:cs="Candara" w:eastAsia="Candara" w:hAnsi="Candara"/>
+        </w:rPr>
+      </w:pPr>
+      <w:r>
+        <w:rPr>
+          <w:rFonts w:ascii="Candara" w:cs="Candara" w:eastAsia="Candara" w:hAnsi="Candara"/>
+          <w:rtl w:val="0"/>
+        </w:rPr>
+        <w:t xml:space="preserve">Meeting Date: 04/25/22</w:t>
+      </w:r>
+    </w:p>
+    <w:p>
+      <w:pPr>
+        <w:pStyle w:val="Heading2"/>
+        <w:spacing w:line="276" w:lineRule="auto"/>
+        <w:rPr>
+          <w:rFonts w:ascii="Candara" w:cs="Candara" w:eastAsia="Candara" w:hAnsi="Candara"/>
+        </w:rPr>
+      </w:pPr>
+      <w:bookmarkStart w:colFirst="0" w:colLast="0" w:name="_n0cscmij77vq" w:id="37"/>
+      <w:bookmarkEnd w:id="37"/>
+      <w:r>
+        <w:rPr>
+          <w:rFonts w:ascii="Candara" w:cs="Candara" w:eastAsia="Candara" w:hAnsi="Candara"/>
+          <w:rtl w:val="0"/>
+        </w:rPr>
+        <w:t xml:space="preserve">Meeting Attendees</w:t>
+      </w:r>
+    </w:p>
+    <w:p>
+      <w:pPr>
+        <w:numPr>
+          <w:ilvl w:val="0"/>
+          <w:numId w:val="14"/>
+        </w:numPr>
+        <w:spacing w:line="276" w:lineRule="auto"/>
+        <w:ind w:left="720" w:hanging="360"/>
+        <w:rPr>
+          <w:rFonts w:ascii="Candara" w:cs="Candara" w:eastAsia="Candara" w:hAnsi="Candara"/>
+        </w:rPr>
+      </w:pPr>
+      <w:r>
+        <w:rPr>
+          <w:rFonts w:ascii="Candara" w:cs="Candara" w:eastAsia="Candara" w:hAnsi="Candara"/>
+          <w:rtl w:val="0"/>
+        </w:rPr>
+        <w:t xml:space="preserve">Zachary Robinson</w:t>
+      </w:r>
+    </w:p>
+    <w:p>
+      <w:pPr>
+        <w:numPr>
+          <w:ilvl w:val="0"/>
+          <w:numId w:val="14"/>
+        </w:numPr>
+        <w:spacing w:line="276" w:lineRule="auto"/>
+        <w:ind w:left="720" w:hanging="360"/>
+        <w:rPr>
+          <w:rFonts w:ascii="Candara" w:cs="Candara" w:eastAsia="Candara" w:hAnsi="Candara"/>
+        </w:rPr>
+      </w:pPr>
+      <w:r>
+        <w:rPr>
+          <w:rFonts w:ascii="Candara" w:cs="Candara" w:eastAsia="Candara" w:hAnsi="Candara"/>
+          <w:rtl w:val="0"/>
+        </w:rPr>
+        <w:t xml:space="preserve">Jiwon Lee</w:t>
+      </w:r>
+    </w:p>
+    <w:p>
+      <w:pPr>
+        <w:numPr>
+          <w:ilvl w:val="0"/>
+          <w:numId w:val="14"/>
+        </w:numPr>
+        <w:spacing w:line="276" w:lineRule="auto"/>
+        <w:ind w:left="720" w:hanging="360"/>
+        <w:rPr>
+          <w:rFonts w:ascii="Candara" w:cs="Candara" w:eastAsia="Candara" w:hAnsi="Candara"/>
+        </w:rPr>
+      </w:pPr>
+      <w:r>
+        <w:rPr>
+          <w:rFonts w:ascii="Candara" w:cs="Candara" w:eastAsia="Candara" w:hAnsi="Candara"/>
+          <w:rtl w:val="0"/>
+        </w:rPr>
+        <w:t xml:space="preserve">Erik Priest</w:t>
+      </w:r>
+    </w:p>
+    <w:p>
+      <w:pPr>
+        <w:pStyle w:val="Heading2"/>
+        <w:spacing w:line="276" w:lineRule="auto"/>
+        <w:rPr>
+          <w:rFonts w:ascii="Candara" w:cs="Candara" w:eastAsia="Candara" w:hAnsi="Candara"/>
+        </w:rPr>
+      </w:pPr>
+      <w:bookmarkStart w:colFirst="0" w:colLast="0" w:name="_at9cpq5hif9c" w:id="38"/>
+      <w:bookmarkEnd w:id="38"/>
+      <w:r>
+        <w:rPr>
+          <w:rFonts w:ascii="Candara" w:cs="Candara" w:eastAsia="Candara" w:hAnsi="Candara"/>
+          <w:rtl w:val="0"/>
+        </w:rPr>
+        <w:t xml:space="preserve">Meeting Agenda Items</w:t>
+      </w:r>
+    </w:p>
+    <w:p>
+      <w:pPr>
+        <w:numPr>
+          <w:ilvl w:val="0"/>
+          <w:numId w:val="17"/>
+        </w:numPr>
+        <w:spacing w:line="276" w:lineRule="auto"/>
+        <w:ind w:left="720" w:hanging="360"/>
+        <w:rPr>
+          <w:rFonts w:ascii="Candara" w:cs="Candara" w:eastAsia="Candara" w:hAnsi="Candara"/>
+        </w:rPr>
+      </w:pPr>
+      <w:r>
+        <w:rPr>
+          <w:rFonts w:ascii="Candara" w:cs="Candara" w:eastAsia="Candara" w:hAnsi="Candara"/>
+          <w:rtl w:val="0"/>
+        </w:rPr>
+        <w:t xml:space="preserve">Fix Expert Panel study issues</w:t>
+      </w:r>
+    </w:p>
+    <w:p>
+      <w:pPr>
+        <w:numPr>
+          <w:ilvl w:val="0"/>
+          <w:numId w:val="17"/>
+        </w:numPr>
+        <w:spacing w:line="276" w:lineRule="auto"/>
+        <w:ind w:left="720" w:hanging="360"/>
+        <w:rPr>
+          <w:rFonts w:ascii="Candara" w:cs="Candara" w:eastAsia="Candara" w:hAnsi="Candara"/>
+        </w:rPr>
+      </w:pPr>
+      <w:r>
+        <w:rPr>
+          <w:rFonts w:ascii="Candara" w:cs="Candara" w:eastAsia="Candara" w:hAnsi="Candara"/>
+          <w:rtl w:val="0"/>
+        </w:rPr>
+        <w:t xml:space="preserve">Continue working on National Parks API calls and adding icons to map</w:t>
+      </w:r>
+    </w:p>
+    <w:p>
+      <w:pPr>
+        <w:pStyle w:val="Heading2"/>
+        <w:spacing w:line="276" w:lineRule="auto"/>
+        <w:rPr>
+          <w:rFonts w:ascii="Candara" w:cs="Candara" w:eastAsia="Candara" w:hAnsi="Candara"/>
+        </w:rPr>
+      </w:pPr>
+      <w:bookmarkStart w:colFirst="0" w:colLast="0" w:name="_3niqgztq9pdo" w:id="39"/>
+      <w:bookmarkEnd w:id="39"/>
+      <w:r>
+        <w:rPr>
+          <w:rFonts w:ascii="Candara" w:cs="Candara" w:eastAsia="Candara" w:hAnsi="Candara"/>
+          <w:rtl w:val="0"/>
+        </w:rPr>
+        <w:t xml:space="preserve">Status Update Since Last Meeting</w:t>
+      </w:r>
+    </w:p>
+    <w:p>
+      <w:pPr>
+        <w:spacing w:line="276" w:lineRule="auto"/>
+        <w:rPr>
+          <w:rFonts w:ascii="Candara" w:cs="Candara" w:eastAsia="Candara" w:hAnsi="Candara"/>
+        </w:rPr>
+      </w:pPr>
+      <w:r>
+        <w:rPr>
+          <w:rFonts w:ascii="Candara" w:cs="Candara" w:eastAsia="Candara" w:hAnsi="Candara"/>
+          <w:rtl w:val="0"/>
+        </w:rPr>
+        <w:t xml:space="preserve">Accomplishments:</w:t>
+      </w:r>
+    </w:p>
+    <w:p>
+      <w:pPr>
+        <w:numPr>
+          <w:ilvl w:val="0"/>
+          <w:numId w:val="9"/>
+        </w:numPr>
+        <w:spacing w:line="276" w:lineRule="auto"/>
+        <w:ind w:left="720" w:hanging="360"/>
+        <w:rPr>
+          <w:rFonts w:ascii="Candara" w:cs="Candara" w:eastAsia="Candara" w:hAnsi="Candara"/>
+        </w:rPr>
+      </w:pPr>
+      <w:r>
+        <w:rPr>
+          <w:rFonts w:ascii="Candara" w:cs="Candara" w:eastAsia="Candara" w:hAnsi="Candara"/>
+          <w:rtl w:val="0"/>
+        </w:rPr>
+        <w:t xml:space="preserve"> Still working on previous items</w:t>
+      </w:r>
+    </w:p>
+    <w:p>
+      <w:pPr>
+        <w:spacing w:line="276" w:lineRule="auto"/>
+        <w:rPr>
+          <w:rFonts w:ascii="Candara" w:cs="Candara" w:eastAsia="Candara" w:hAnsi="Candara"/>
+        </w:rPr>
+      </w:pPr>
+      <w:r>
+        <w:rPr>
+          <w:rtl w:val="0"/>
+        </w:rPr>
+      </w:r>
+    </w:p>
+    <w:p>
+      <w:pPr>
+        <w:spacing w:line="276" w:lineRule="auto"/>
+        <w:rPr>
+          <w:rFonts w:ascii="Candara" w:cs="Candara" w:eastAsia="Candara" w:hAnsi="Candara"/>
+        </w:rPr>
+      </w:pPr>
+      <w:r>
+        <w:rPr>
+          <w:rFonts w:ascii="Candara" w:cs="Candara" w:eastAsia="Candara" w:hAnsi="Candara"/>
+          <w:rtl w:val="0"/>
+        </w:rPr>
+        <w:t xml:space="preserve">Tasks Completed:</w:t>
+      </w:r>
+    </w:p>
+    <w:tbl>
+      <w:tblPr>
+        <w:tblStyle w:val="Table14"/>
+        <w:tblW w:w="9360.0" w:type="dxa"/>
+        <w:jc w:val="left"/>
+        <w:tblInd w:w="100.0" w:type="pct"/>
+        <w:tblBorders>
+          <w:top w:color="000000" w:space="0" w:sz="8" w:val="single"/>
+          <w:left w:color="000000" w:space="0" w:sz="8" w:val="single"/>
+          <w:bottom w:color="000000" w:space="0" w:sz="8" w:val="single"/>
+          <w:right w:color="000000" w:space="0" w:sz="8" w:val="single"/>
+          <w:insideH w:color="000000" w:space="0" w:sz="8" w:val="single"/>
+          <w:insideV w:color="000000" w:space="0" w:sz="8" w:val="single"/>
+        </w:tblBorders>
+        <w:tblLayout w:type="fixed"/>
+        <w:tblLook w:val="0600"/>
+      </w:tblPr>
+      <w:tblGrid>
+        <w:gridCol w:w="4920"/>
+        <w:gridCol w:w="2205"/>
+        <w:gridCol w:w="2235"/>
+        <w:tblGridChange w:id="0">
+          <w:tblGrid>
+            <w:gridCol w:w="4920"/>
+            <w:gridCol w:w="2205"/>
+            <w:gridCol w:w="2235"/>
+          </w:tblGrid>
+        </w:tblGridChange>
+      </w:tblGrid>
+      <w:tr>
+        <w:trPr>
+          <w:cantSplit w:val="0"/>
+          <w:tblHeader w:val="0"/>
+        </w:trPr>
+        <w:tc>
+          <w:tcPr>
+            <w:shd w:fill="auto" w:val="clear"/>
+            <w:tcMar>
+              <w:top w:w="100.0" w:type="dxa"/>
+              <w:left w:w="100.0" w:type="dxa"/>
+              <w:bottom w:w="100.0" w:type="dxa"/>
+              <w:right w:w="100.0" w:type="dxa"/>
+            </w:tcMar>
+            <w:vAlign w:val="top"/>
+          </w:tcPr>
+          <w:p>
+            <w:pPr>
+              <w:widowControl w:val="0"/>
+              <w:spacing w:line="240" w:lineRule="auto"/>
+              <w:rPr>
+                <w:rFonts w:ascii="Candara" w:cs="Candara" w:eastAsia="Candara" w:hAnsi="Candara"/>
+                <w:b w:val="1"/>
+              </w:rPr>
+            </w:pPr>
+            <w:r>
+              <w:rPr>
+                <w:rFonts w:ascii="Candara" w:cs="Candara" w:eastAsia="Candara" w:hAnsi="Candara"/>
+                <w:b w:val="1"/>
+                <w:rtl w:val="0"/>
+              </w:rPr>
+              <w:t xml:space="preserve">Task Description</w:t>
+            </w:r>
+          </w:p>
+        </w:tc>
+        <w:tc>
+          <w:tcPr>
+            <w:shd w:fill="auto" w:val="clear"/>
+            <w:tcMar>
+              <w:top w:w="100.0" w:type="dxa"/>
+              <w:left w:w="100.0" w:type="dxa"/>
+              <w:bottom w:w="100.0" w:type="dxa"/>
+              <w:right w:w="100.0" w:type="dxa"/>
+            </w:tcMar>
+            <w:vAlign w:val="top"/>
+          </w:tcPr>
+          <w:p>
+            <w:pPr>
+              <w:widowControl w:val="0"/>
+              <w:spacing w:line="240" w:lineRule="auto"/>
+              <w:rPr>
+                <w:rFonts w:ascii="Candara" w:cs="Candara" w:eastAsia="Candara" w:hAnsi="Candara"/>
+                <w:b w:val="1"/>
+              </w:rPr>
+            </w:pPr>
+            <w:r>
+              <w:rPr>
+                <w:rFonts w:ascii="Candara" w:cs="Candara" w:eastAsia="Candara" w:hAnsi="Candara"/>
+                <w:b w:val="1"/>
+                <w:rtl w:val="0"/>
+              </w:rPr>
+              <w:t xml:space="preserve">Assigned to</w:t>
+            </w:r>
+          </w:p>
+        </w:tc>
+        <w:tc>
+          <w:tcPr>
+            <w:shd w:fill="auto" w:val="clear"/>
+            <w:tcMar>
+              <w:top w:w="100.0" w:type="dxa"/>
+              <w:left w:w="100.0" w:type="dxa"/>
+              <w:bottom w:w="100.0" w:type="dxa"/>
+              <w:right w:w="100.0" w:type="dxa"/>
+            </w:tcMar>
+            <w:vAlign w:val="top"/>
+          </w:tcPr>
+          <w:p>
+            <w:pPr>
+              <w:widowControl w:val="0"/>
+              <w:spacing w:line="240" w:lineRule="auto"/>
+              <w:rPr>
+                <w:rFonts w:ascii="Candara" w:cs="Candara" w:eastAsia="Candara" w:hAnsi="Candara"/>
+                <w:b w:val="1"/>
+              </w:rPr>
+            </w:pPr>
+            <w:r>
+              <w:rPr>
+                <w:rFonts w:ascii="Candara" w:cs="Candara" w:eastAsia="Candara" w:hAnsi="Candara"/>
+                <w:b w:val="1"/>
+                <w:rtl w:val="0"/>
+              </w:rPr>
+              <w:t xml:space="preserve">Completed? (yes/no)</w:t>
+            </w:r>
+          </w:p>
+        </w:tc>
+      </w:tr>
+      <w:tr>
+        <w:trPr>
+          <w:cantSplit w:val="0"/>
+          <w:tblHeader w:val="0"/>
+        </w:trPr>
+        <w:tc>
+          <w:tcPr>
+            <w:shd w:fill="auto" w:val="clear"/>
+            <w:tcMar>
+              <w:top w:w="100.0" w:type="dxa"/>
+              <w:left w:w="100.0" w:type="dxa"/>
+              <w:bottom w:w="100.0" w:type="dxa"/>
+              <w:right w:w="100.0" w:type="dxa"/>
+            </w:tcMar>
+            <w:vAlign w:val="top"/>
+          </w:tcPr>
+          <w:p>
+            <w:pPr>
+              <w:widowControl w:val="0"/>
+              <w:spacing w:line="240" w:lineRule="auto"/>
+              <w:rPr>
+                <w:rFonts w:ascii="Candara" w:cs="Candara" w:eastAsia="Candara" w:hAnsi="Candara"/>
+              </w:rPr>
+            </w:pPr>
+            <w:r>
+              <w:rPr>
+                <w:rFonts w:ascii="Candara" w:cs="Candara" w:eastAsia="Candara" w:hAnsi="Candara"/>
+                <w:rtl w:val="0"/>
+              </w:rPr>
+              <w:t xml:space="preserve">Add national park icons and locations to map</w:t>
+            </w:r>
+          </w:p>
+        </w:tc>
+        <w:tc>
+          <w:tcPr>
+            <w:shd w:fill="auto" w:val="clear"/>
+            <w:tcMar>
+              <w:top w:w="100.0" w:type="dxa"/>
+              <w:left w:w="100.0" w:type="dxa"/>
+              <w:bottom w:w="100.0" w:type="dxa"/>
+              <w:right w:w="100.0" w:type="dxa"/>
+            </w:tcMar>
+            <w:vAlign w:val="top"/>
+          </w:tcPr>
+          <w:p>
+            <w:pPr>
+              <w:widowControl w:val="0"/>
+              <w:spacing w:line="240" w:lineRule="auto"/>
+              <w:rPr>
+                <w:rFonts w:ascii="Candara" w:cs="Candara" w:eastAsia="Candara" w:hAnsi="Candara"/>
+              </w:rPr>
+            </w:pPr>
+            <w:r>
+              <w:rPr>
+                <w:rFonts w:ascii="Candara" w:cs="Candara" w:eastAsia="Candara" w:hAnsi="Candara"/>
+                <w:rtl w:val="0"/>
+              </w:rPr>
+              <w:t xml:space="preserve">Jiwon</w:t>
+            </w:r>
+          </w:p>
+        </w:tc>
+        <w:tc>
+          <w:tcPr>
+            <w:shd w:fill="auto" w:val="clear"/>
+            <w:tcMar>
+              <w:top w:w="100.0" w:type="dxa"/>
+              <w:left w:w="100.0" w:type="dxa"/>
+              <w:bottom w:w="100.0" w:type="dxa"/>
+              <w:right w:w="100.0" w:type="dxa"/>
+            </w:tcMar>
+            <w:vAlign w:val="top"/>
+          </w:tcPr>
+          <w:p>
+            <w:pPr>
+              <w:widowControl w:val="0"/>
+              <w:spacing w:line="240" w:lineRule="auto"/>
+              <w:rPr>
+                <w:rFonts w:ascii="Candara" w:cs="Candara" w:eastAsia="Candara" w:hAnsi="Candara"/>
+              </w:rPr>
+            </w:pPr>
+            <w:r>
+              <w:rPr>
+                <w:rFonts w:ascii="Candara" w:cs="Candara" w:eastAsia="Candara" w:hAnsi="Candara"/>
+                <w:rtl w:val="0"/>
+              </w:rPr>
+              <w:t xml:space="preserve">no</w:t>
+            </w:r>
+          </w:p>
+        </w:tc>
+      </w:tr>
+      <w:tr>
+        <w:trPr>
+          <w:cantSplit w:val="0"/>
+          <w:tblHeader w:val="0"/>
+        </w:trPr>
+        <w:tc>
+          <w:tcPr>
+            <w:shd w:fill="auto" w:val="clear"/>
+            <w:tcMar>
+              <w:top w:w="100.0" w:type="dxa"/>
+              <w:left w:w="100.0" w:type="dxa"/>
+              <w:bottom w:w="100.0" w:type="dxa"/>
+              <w:right w:w="100.0" w:type="dxa"/>
+            </w:tcMar>
+            <w:vAlign w:val="top"/>
+          </w:tcPr>
+          <w:p>
+            <w:pPr>
+              <w:widowControl w:val="0"/>
+              <w:spacing w:line="240" w:lineRule="auto"/>
+              <w:rPr>
+                <w:rFonts w:ascii="Candara" w:cs="Candara" w:eastAsia="Candara" w:hAnsi="Candara"/>
+              </w:rPr>
+            </w:pPr>
+            <w:r>
+              <w:rPr>
+                <w:rFonts w:ascii="Candara" w:cs="Candara" w:eastAsia="Candara" w:hAnsi="Candara"/>
+                <w:rtl w:val="0"/>
+              </w:rPr>
+              <w:t xml:space="preserve">Create National Parks API call function</w:t>
+            </w:r>
+          </w:p>
+        </w:tc>
+        <w:tc>
+          <w:tcPr>
+            <w:shd w:fill="auto" w:val="clear"/>
+            <w:tcMar>
+              <w:top w:w="100.0" w:type="dxa"/>
+              <w:left w:w="100.0" w:type="dxa"/>
+              <w:bottom w:w="100.0" w:type="dxa"/>
+              <w:right w:w="100.0" w:type="dxa"/>
+            </w:tcMar>
+            <w:vAlign w:val="top"/>
+          </w:tcPr>
+          <w:p>
+            <w:pPr>
+              <w:widowControl w:val="0"/>
+              <w:spacing w:line="240" w:lineRule="auto"/>
+              <w:rPr>
+                <w:rFonts w:ascii="Candara" w:cs="Candara" w:eastAsia="Candara" w:hAnsi="Candara"/>
+              </w:rPr>
+            </w:pPr>
+            <w:r>
+              <w:rPr>
+                <w:rFonts w:ascii="Candara" w:cs="Candara" w:eastAsia="Candara" w:hAnsi="Candara"/>
+                <w:rtl w:val="0"/>
+              </w:rPr>
+              <w:t xml:space="preserve">Erik</w:t>
+            </w:r>
+          </w:p>
+        </w:tc>
+        <w:tc>
+          <w:tcPr>
+            <w:shd w:fill="auto" w:val="clear"/>
+            <w:tcMar>
+              <w:top w:w="100.0" w:type="dxa"/>
+              <w:left w:w="100.0" w:type="dxa"/>
+              <w:bottom w:w="100.0" w:type="dxa"/>
+              <w:right w:w="100.0" w:type="dxa"/>
+            </w:tcMar>
+            <w:vAlign w:val="top"/>
+          </w:tcPr>
+          <w:p>
+            <w:pPr>
+              <w:widowControl w:val="0"/>
+              <w:spacing w:line="240" w:lineRule="auto"/>
+              <w:rPr>
+                <w:rFonts w:ascii="Candara" w:cs="Candara" w:eastAsia="Candara" w:hAnsi="Candara"/>
+              </w:rPr>
+            </w:pPr>
+            <w:r>
+              <w:rPr>
+                <w:rFonts w:ascii="Candara" w:cs="Candara" w:eastAsia="Candara" w:hAnsi="Candara"/>
+                <w:rtl w:val="0"/>
+              </w:rPr>
+              <w:t xml:space="preserve">no</w:t>
+            </w:r>
+          </w:p>
+        </w:tc>
+      </w:tr>
+    </w:tbl>
+    <w:p>
+      <w:pPr>
+        <w:pStyle w:val="Heading2"/>
+        <w:spacing w:line="276" w:lineRule="auto"/>
+        <w:rPr>
+          <w:rFonts w:ascii="Candara" w:cs="Candara" w:eastAsia="Candara" w:hAnsi="Candara"/>
+        </w:rPr>
+      </w:pPr>
+      <w:bookmarkStart w:colFirst="0" w:colLast="0" w:name="_ku65617ykune" w:id="40"/>
+      <w:bookmarkEnd w:id="40"/>
+      <w:r>
+        <w:rPr>
+          <w:rFonts w:ascii="Candara" w:cs="Candara" w:eastAsia="Candara" w:hAnsi="Candara"/>
+          <w:rtl w:val="0"/>
+        </w:rPr>
+        <w:t xml:space="preserve">Before The Next Meeting</w:t>
+      </w:r>
+    </w:p>
+    <w:p>
+      <w:pPr>
+        <w:spacing w:line="276" w:lineRule="auto"/>
+        <w:rPr>
+          <w:rFonts w:ascii="Candara" w:cs="Candara" w:eastAsia="Candara" w:hAnsi="Candara"/>
+        </w:rPr>
+      </w:pPr>
+      <w:r>
+        <w:rPr>
+          <w:rFonts w:ascii="Candara" w:cs="Candara" w:eastAsia="Candara" w:hAnsi="Candara"/>
+          <w:rtl w:val="0"/>
+        </w:rPr>
+        <w:t xml:space="preserve">Plans:</w:t>
+      </w:r>
+    </w:p>
+    <w:p>
+      <w:pPr>
+        <w:numPr>
+          <w:ilvl w:val="0"/>
+          <w:numId w:val="11"/>
+        </w:numPr>
+        <w:spacing w:line="276" w:lineRule="auto"/>
+        <w:ind w:left="720" w:hanging="360"/>
+        <w:rPr>
+          <w:rFonts w:ascii="Candara" w:cs="Candara" w:eastAsia="Candara" w:hAnsi="Candara"/>
+        </w:rPr>
+      </w:pPr>
+      <w:r>
+        <w:rPr>
+          <w:rFonts w:ascii="Candara" w:cs="Candara" w:eastAsia="Candara" w:hAnsi="Candara"/>
+          <w:rtl w:val="0"/>
+        </w:rPr>
+        <w:t xml:space="preserve">Fix Expert panel issues</w:t>
+      </w:r>
+    </w:p>
+    <w:p>
+      <w:pPr>
+        <w:numPr>
+          <w:ilvl w:val="0"/>
+          <w:numId w:val="11"/>
+        </w:numPr>
+        <w:spacing w:line="276" w:lineRule="auto"/>
+        <w:ind w:left="720" w:hanging="360"/>
+        <w:rPr>
+          <w:rFonts w:ascii="Candara" w:cs="Candara" w:eastAsia="Candara" w:hAnsi="Candara"/>
+        </w:rPr>
+      </w:pPr>
+      <w:r>
+        <w:rPr>
+          <w:rFonts w:ascii="Candara" w:cs="Candara" w:eastAsia="Candara" w:hAnsi="Candara"/>
+          <w:rtl w:val="0"/>
+        </w:rPr>
+        <w:t xml:space="preserve">Add National Parks icons to map</w:t>
+      </w:r>
+    </w:p>
+    <w:p>
+      <w:pPr>
+        <w:spacing w:line="276" w:lineRule="auto"/>
+        <w:rPr>
+          <w:rFonts w:ascii="Candara" w:cs="Candara" w:eastAsia="Candara" w:hAnsi="Candara"/>
+        </w:rPr>
+      </w:pPr>
+      <w:r>
+        <w:rPr>
+          <w:rtl w:val="0"/>
+        </w:rPr>
+      </w:r>
+    </w:p>
+    <w:p>
+      <w:pPr>
+        <w:spacing w:line="276" w:lineRule="auto"/>
+        <w:rPr>
+          <w:rFonts w:ascii="Candara" w:cs="Candara" w:eastAsia="Candara" w:hAnsi="Candara"/>
+        </w:rPr>
+      </w:pPr>
+      <w:r>
+        <w:rPr>
+          <w:rFonts w:ascii="Candara" w:cs="Candara" w:eastAsia="Candara" w:hAnsi="Candara"/>
+          <w:rtl w:val="0"/>
+        </w:rPr>
+        <w:t xml:space="preserve">Task Assignments:</w:t>
+      </w:r>
+    </w:p>
+    <w:tbl>
+      <w:tblPr>
+        <w:tblStyle w:val="Table15"/>
+        <w:tblW w:w="9360.0" w:type="dxa"/>
+        <w:jc w:val="left"/>
+        <w:tblInd w:w="100.0" w:type="pct"/>
+        <w:tblBorders>
+          <w:top w:color="000000" w:space="0" w:sz="8" w:val="single"/>
+          <w:left w:color="000000" w:space="0" w:sz="8" w:val="single"/>
+          <w:bottom w:color="000000" w:space="0" w:sz="8" w:val="single"/>
+          <w:right w:color="000000" w:space="0" w:sz="8" w:val="single"/>
+          <w:insideH w:color="000000" w:space="0" w:sz="8" w:val="single"/>
+          <w:insideV w:color="000000" w:space="0" w:sz="8" w:val="single"/>
+        </w:tblBorders>
+        <w:tblLayout w:type="fixed"/>
+        <w:tblLook w:val="0600"/>
+      </w:tblPr>
+      <w:tblGrid>
+        <w:gridCol w:w="6960"/>
+        <w:gridCol w:w="2400"/>
+        <w:tblGridChange w:id="0">
+          <w:tblGrid>
+            <w:gridCol w:w="6960"/>
+            <w:gridCol w:w="2400"/>
+          </w:tblGrid>
+        </w:tblGridChange>
+      </w:tblGrid>
+      <w:tr>
+        <w:trPr>
+          <w:cantSplit w:val="0"/>
+          <w:tblHeader w:val="0"/>
+        </w:trPr>
+        <w:tc>
+          <w:tcPr>
+            <w:shd w:fill="auto" w:val="clear"/>
+            <w:tcMar>
+              <w:top w:w="100.0" w:type="dxa"/>
+              <w:left w:w="100.0" w:type="dxa"/>
+              <w:bottom w:w="100.0" w:type="dxa"/>
+              <w:right w:w="100.0" w:type="dxa"/>
+            </w:tcMar>
+            <w:vAlign w:val="top"/>
+          </w:tcPr>
+          <w:p>
+            <w:pPr>
+              <w:widowControl w:val="0"/>
+              <w:spacing w:line="240" w:lineRule="auto"/>
+              <w:rPr>
+                <w:rFonts w:ascii="Candara" w:cs="Candara" w:eastAsia="Candara" w:hAnsi="Candara"/>
+                <w:b w:val="1"/>
+              </w:rPr>
+            </w:pPr>
+            <w:r>
+              <w:rPr>
+                <w:rFonts w:ascii="Candara" w:cs="Candara" w:eastAsia="Candara" w:hAnsi="Candara"/>
+                <w:b w:val="1"/>
+                <w:rtl w:val="0"/>
+              </w:rPr>
+              <w:t xml:space="preserve">Task Description</w:t>
+            </w:r>
+          </w:p>
+        </w:tc>
+        <w:tc>
+          <w:tcPr>
+            <w:shd w:fill="auto" w:val="clear"/>
+            <w:tcMar>
+              <w:top w:w="100.0" w:type="dxa"/>
+              <w:left w:w="100.0" w:type="dxa"/>
+              <w:bottom w:w="100.0" w:type="dxa"/>
+              <w:right w:w="100.0" w:type="dxa"/>
+            </w:tcMar>
+            <w:vAlign w:val="top"/>
+          </w:tcPr>
+          <w:p>
+            <w:pPr>
+              <w:widowControl w:val="0"/>
+              <w:spacing w:line="240" w:lineRule="auto"/>
+              <w:rPr>
+                <w:rFonts w:ascii="Candara" w:cs="Candara" w:eastAsia="Candara" w:hAnsi="Candara"/>
+                <w:b w:val="1"/>
+              </w:rPr>
+            </w:pPr>
+            <w:r>
+              <w:rPr>
+                <w:rFonts w:ascii="Candara" w:cs="Candara" w:eastAsia="Candara" w:hAnsi="Candara"/>
+                <w:b w:val="1"/>
+                <w:rtl w:val="0"/>
+              </w:rPr>
+              <w:t xml:space="preserve">Assigned to</w:t>
+            </w:r>
+          </w:p>
+        </w:tc>
+      </w:tr>
+      <w:tr>
+        <w:trPr>
+          <w:cantSplit w:val="0"/>
+          <w:tblHeader w:val="0"/>
+        </w:trPr>
+        <w:tc>
+          <w:tcPr>
+            <w:shd w:fill="auto" w:val="clear"/>
+            <w:tcMar>
+              <w:top w:w="100.0" w:type="dxa"/>
+              <w:left w:w="100.0" w:type="dxa"/>
+              <w:bottom w:w="100.0" w:type="dxa"/>
+              <w:right w:w="100.0" w:type="dxa"/>
+            </w:tcMar>
+            <w:vAlign w:val="top"/>
+          </w:tcPr>
+          <w:p>
+            <w:pPr>
+              <w:widowControl w:val="0"/>
+              <w:spacing w:line="240" w:lineRule="auto"/>
+              <w:rPr>
+                <w:rFonts w:ascii="Candara" w:cs="Candara" w:eastAsia="Candara" w:hAnsi="Candara"/>
+              </w:rPr>
+            </w:pPr>
+            <w:r>
+              <w:rPr>
+                <w:rFonts w:ascii="Candara" w:cs="Candara" w:eastAsia="Candara" w:hAnsi="Candara"/>
+                <w:rtl w:val="0"/>
+              </w:rPr>
+              <w:t xml:space="preserve">Add national park icons and locations to map</w:t>
+            </w:r>
+          </w:p>
+        </w:tc>
+        <w:tc>
+          <w:tcPr>
+            <w:shd w:fill="auto" w:val="clear"/>
+            <w:tcMar>
+              <w:top w:w="100.0" w:type="dxa"/>
+              <w:left w:w="100.0" w:type="dxa"/>
+              <w:bottom w:w="100.0" w:type="dxa"/>
+              <w:right w:w="100.0" w:type="dxa"/>
+            </w:tcMar>
+            <w:vAlign w:val="top"/>
+          </w:tcPr>
+          <w:p>
+            <w:pPr>
+              <w:widowControl w:val="0"/>
+              <w:spacing w:line="240" w:lineRule="auto"/>
+              <w:rPr>
+                <w:rFonts w:ascii="Candara" w:cs="Candara" w:eastAsia="Candara" w:hAnsi="Candara"/>
+              </w:rPr>
+            </w:pPr>
+            <w:r>
+              <w:rPr>
+                <w:rFonts w:ascii="Candara" w:cs="Candara" w:eastAsia="Candara" w:hAnsi="Candara"/>
+                <w:rtl w:val="0"/>
+              </w:rPr>
+              <w:t xml:space="preserve">Jiwon</w:t>
+            </w:r>
+          </w:p>
+        </w:tc>
+      </w:tr>
+      <w:tr>
+        <w:trPr>
+          <w:cantSplit w:val="0"/>
+          <w:tblHeader w:val="0"/>
+        </w:trPr>
+        <w:tc>
+          <w:tcPr>
+            <w:shd w:fill="auto" w:val="clear"/>
+            <w:tcMar>
+              <w:top w:w="100.0" w:type="dxa"/>
+              <w:left w:w="100.0" w:type="dxa"/>
+              <w:bottom w:w="100.0" w:type="dxa"/>
+              <w:right w:w="100.0" w:type="dxa"/>
+            </w:tcMar>
+            <w:vAlign w:val="top"/>
+          </w:tcPr>
+          <w:p>
+            <w:pPr>
+              <w:widowControl w:val="0"/>
+              <w:spacing w:line="240" w:lineRule="auto"/>
+              <w:rPr>
+                <w:rFonts w:ascii="Candara" w:cs="Candara" w:eastAsia="Candara" w:hAnsi="Candara"/>
+              </w:rPr>
+            </w:pPr>
+            <w:r>
+              <w:rPr>
+                <w:rFonts w:ascii="Candara" w:cs="Candara" w:eastAsia="Candara" w:hAnsi="Candara"/>
+                <w:rtl w:val="0"/>
+              </w:rPr>
+              <w:t xml:space="preserve">Create National Parks API call function</w:t>
+            </w:r>
+          </w:p>
+        </w:tc>
+        <w:tc>
+          <w:tcPr>
+            <w:shd w:fill="auto" w:val="clear"/>
+            <w:tcMar>
+              <w:top w:w="100.0" w:type="dxa"/>
+              <w:left w:w="100.0" w:type="dxa"/>
+              <w:bottom w:w="100.0" w:type="dxa"/>
+              <w:right w:w="100.0" w:type="dxa"/>
+            </w:tcMar>
+            <w:vAlign w:val="top"/>
+          </w:tcPr>
+          <w:p>
+            <w:pPr>
+              <w:widowControl w:val="0"/>
+              <w:spacing w:line="240" w:lineRule="auto"/>
+              <w:rPr>
+                <w:rFonts w:ascii="Candara" w:cs="Candara" w:eastAsia="Candara" w:hAnsi="Candara"/>
+              </w:rPr>
+            </w:pPr>
+            <w:r>
+              <w:rPr>
+                <w:rFonts w:ascii="Candara" w:cs="Candara" w:eastAsia="Candara" w:hAnsi="Candara"/>
+                <w:rtl w:val="0"/>
+              </w:rPr>
+              <w:t xml:space="preserve">Erik</w:t>
+            </w:r>
+          </w:p>
+        </w:tc>
+      </w:tr>
+      <w:tr>
+        <w:trPr>
+          <w:cantSplit w:val="0"/>
+          <w:tblHeader w:val="0"/>
+        </w:trPr>
+        <w:tc>
+          <w:tcPr>
+            <w:shd w:fill="auto" w:val="clear"/>
+            <w:tcMar>
+              <w:top w:w="100.0" w:type="dxa"/>
+              <w:left w:w="100.0" w:type="dxa"/>
+              <w:bottom w:w="100.0" w:type="dxa"/>
+              <w:right w:w="100.0" w:type="dxa"/>
+            </w:tcMar>
+            <w:vAlign w:val="top"/>
+          </w:tcPr>
+          <w:p>
+            <w:pPr>
+              <w:widowControl w:val="0"/>
+              <w:spacing w:line="240" w:lineRule="auto"/>
+              <w:rPr>
+                <w:rFonts w:ascii="Candara" w:cs="Candara" w:eastAsia="Candara" w:hAnsi="Candara"/>
+              </w:rPr>
+            </w:pPr>
+            <w:r>
+              <w:rPr>
+                <w:rFonts w:ascii="Candara" w:cs="Candara" w:eastAsia="Candara" w:hAnsi="Candara"/>
+                <w:rtl w:val="0"/>
+              </w:rPr>
+              <w:t xml:space="preserve">Fix expert panel issues</w:t>
+            </w:r>
+          </w:p>
+        </w:tc>
+        <w:tc>
+          <w:tcPr>
+            <w:shd w:fill="auto" w:val="clear"/>
+            <w:tcMar>
+              <w:top w:w="100.0" w:type="dxa"/>
+              <w:left w:w="100.0" w:type="dxa"/>
+              <w:bottom w:w="100.0" w:type="dxa"/>
+              <w:right w:w="100.0" w:type="dxa"/>
+            </w:tcMar>
+            <w:vAlign w:val="top"/>
+          </w:tcPr>
+          <w:p>
+            <w:pPr>
+              <w:widowControl w:val="0"/>
+              <w:spacing w:line="240" w:lineRule="auto"/>
+              <w:rPr>
+                <w:rFonts w:ascii="Candara" w:cs="Candara" w:eastAsia="Candara" w:hAnsi="Candara"/>
+              </w:rPr>
+            </w:pPr>
+            <w:r>
+              <w:rPr>
+                <w:rFonts w:ascii="Candara" w:cs="Candara" w:eastAsia="Candara" w:hAnsi="Candara"/>
+                <w:rtl w:val="0"/>
+              </w:rPr>
+              <w:t xml:space="preserve">Zach</w:t>
+            </w:r>
+          </w:p>
+        </w:tc>
+      </w:tr>
+    </w:tbl>
+    <w:p>
+      <w:pPr>
+        <w:pStyle w:val="Heading2"/>
+        <w:spacing w:line="276" w:lineRule="auto"/>
+        <w:rPr>
+          <w:rFonts w:ascii="Candara" w:cs="Candara" w:eastAsia="Candara" w:hAnsi="Candara"/>
+        </w:rPr>
+      </w:pPr>
+      <w:bookmarkStart w:colFirst="0" w:colLast="0" w:name="_b6vz2maw158" w:id="41"/>
+      <w:bookmarkEnd w:id="41"/>
+      <w:r>
+        <w:rPr>
+          <w:rFonts w:ascii="Candara" w:cs="Candara" w:eastAsia="Candara" w:hAnsi="Candara"/>
+          <w:rtl w:val="0"/>
+        </w:rPr>
+        <w:t xml:space="preserve">Minutes from Previous Meeting</w:t>
+      </w:r>
+    </w:p>
+    <w:p>
+      <w:pPr>
+        <w:rPr>
+          <w:rFonts w:ascii="Candara" w:cs="Candara" w:eastAsia="Candara" w:hAnsi="Candara"/>
+          <w:color w:val="020202"/>
+        </w:rPr>
+      </w:pPr>
+      <w:r>
+        <w:rPr>
+          <w:rtl w:val="0"/>
+        </w:rPr>
+        <w:t xml:space="preserve">We completed adding weather to our project. All we need to do now is add activities along the route. Jiwon is going to find out how to display activities on the map. Erik is going to write the National Parks Service API call. Zach is going to find out how to display a dynamic list of activities on the front end of the project.</w:t>
+      </w:r>
+      <w:r>
+        <w:rPr>
+          <w:rtl w:val="0"/>
+        </w:rPr>
+      </w:r>
+    </w:p>
+    <w:p>
+      <w:pPr>
+        <w:spacing w:line="276" w:lineRule="auto"/>
+        <w:rPr>
+          <w:rFonts w:ascii="Candara" w:cs="Candara" w:eastAsia="Candara" w:hAnsi="Candara"/>
+        </w:rPr>
+      </w:pPr>
+      <w:r>
+        <w:rPr>
+          <w:rtl w:val="0"/>
+        </w:rPr>
+      </w:r>
+    </w:p>
+    <w:p>
+      <w:pPr>
+        <w:spacing w:line="276" w:lineRule="auto"/>
+        <w:rPr>
+          <w:rFonts w:ascii="Candara" w:cs="Candara" w:eastAsia="Candara" w:hAnsi="Candara"/>
+        </w:rPr>
+      </w:pPr>
+      <w:r>
+        <w:br w:type="page"/>
+      </w:r>
+      <w:r>
+        <w:rPr>
+          <w:rtl w:val="0"/>
+        </w:rPr>
+      </w:r>
+    </w:p>
+    <w:p>
+      <w:pPr>
+        <w:spacing w:line="276" w:lineRule="auto"/>
+        <w:rPr>
+          <w:rFonts w:ascii="Candara" w:cs="Candara" w:eastAsia="Candara" w:hAnsi="Candara"/>
+          <w:color w:val="ff0000"/>
+        </w:rPr>
+      </w:pPr>
+      <w:r>
+        <w:rPr>
+          <w:rFonts w:ascii="Candara" w:cs="Candara" w:eastAsia="Candara" w:hAnsi="Candara"/>
+          <w:rtl w:val="0"/>
+        </w:rPr>
+        <w:t xml:space="preserve">SCRUM Meeting 3 for RouteOut</w:t>
+      </w:r>
+      <w:r>
+        <w:rPr>
+          <w:rtl w:val="0"/>
+        </w:rPr>
+      </w:r>
+    </w:p>
+    <w:p>
+      <w:pPr>
+        <w:spacing w:line="276" w:lineRule="auto"/>
+        <w:rPr>
+          <w:rFonts w:ascii="Candara" w:cs="Candara" w:eastAsia="Candara" w:hAnsi="Candara"/>
+        </w:rPr>
+      </w:pPr>
+      <w:r>
+        <w:rPr>
+          <w:rFonts w:ascii="Candara" w:cs="Candara" w:eastAsia="Candara" w:hAnsi="Candara"/>
+          <w:rtl w:val="0"/>
+        </w:rPr>
+        <w:t xml:space="preserve">Prepared by: Zachary Robinson</w:t>
+      </w:r>
+    </w:p>
+    <w:p>
+      <w:pPr>
+        <w:spacing w:line="276" w:lineRule="auto"/>
+        <w:rPr>
+          <w:rFonts w:ascii="Candara" w:cs="Candara" w:eastAsia="Candara" w:hAnsi="Candara"/>
+        </w:rPr>
+      </w:pPr>
+      <w:r>
+        <w:rPr>
+          <w:rFonts w:ascii="Candara" w:cs="Candara" w:eastAsia="Candara" w:hAnsi="Candara"/>
+          <w:rtl w:val="0"/>
+        </w:rPr>
+        <w:t xml:space="preserve">Meeting Date: 04/27/22</w:t>
+      </w:r>
+    </w:p>
+    <w:p>
+      <w:pPr>
+        <w:pStyle w:val="Heading2"/>
+        <w:spacing w:line="276" w:lineRule="auto"/>
+        <w:rPr>
+          <w:rFonts w:ascii="Candara" w:cs="Candara" w:eastAsia="Candara" w:hAnsi="Candara"/>
+        </w:rPr>
+      </w:pPr>
+      <w:bookmarkStart w:colFirst="0" w:colLast="0" w:name="_l03ikmdhwlc7" w:id="42"/>
+      <w:bookmarkEnd w:id="42"/>
+      <w:r>
+        <w:rPr>
+          <w:rFonts w:ascii="Candara" w:cs="Candara" w:eastAsia="Candara" w:hAnsi="Candara"/>
+          <w:rtl w:val="0"/>
+        </w:rPr>
+        <w:t xml:space="preserve">Meeting Attendees</w:t>
+      </w:r>
+    </w:p>
+    <w:p>
+      <w:pPr>
+        <w:numPr>
+          <w:ilvl w:val="0"/>
+          <w:numId w:val="8"/>
+        </w:numPr>
+        <w:spacing w:line="276" w:lineRule="auto"/>
+        <w:ind w:left="720" w:hanging="360"/>
+        <w:rPr>
+          <w:rFonts w:ascii="Candara" w:cs="Candara" w:eastAsia="Candara" w:hAnsi="Candara"/>
+        </w:rPr>
+      </w:pPr>
+      <w:r>
+        <w:rPr>
+          <w:rFonts w:ascii="Candara" w:cs="Candara" w:eastAsia="Candara" w:hAnsi="Candara"/>
+          <w:rtl w:val="0"/>
+        </w:rPr>
+        <w:t xml:space="preserve">Zachary Robinson</w:t>
+      </w:r>
+    </w:p>
+    <w:p>
+      <w:pPr>
+        <w:numPr>
+          <w:ilvl w:val="0"/>
+          <w:numId w:val="8"/>
+        </w:numPr>
+        <w:spacing w:line="276" w:lineRule="auto"/>
+        <w:ind w:left="720" w:hanging="360"/>
+        <w:rPr>
+          <w:rFonts w:ascii="Candara" w:cs="Candara" w:eastAsia="Candara" w:hAnsi="Candara"/>
+        </w:rPr>
+      </w:pPr>
+      <w:r>
+        <w:rPr>
+          <w:rFonts w:ascii="Candara" w:cs="Candara" w:eastAsia="Candara" w:hAnsi="Candara"/>
+          <w:rtl w:val="0"/>
+        </w:rPr>
+        <w:t xml:space="preserve">Jiwon Lee</w:t>
+      </w:r>
+    </w:p>
+    <w:p>
+      <w:pPr>
+        <w:numPr>
+          <w:ilvl w:val="0"/>
+          <w:numId w:val="8"/>
+        </w:numPr>
+        <w:spacing w:line="276" w:lineRule="auto"/>
+        <w:ind w:left="720" w:hanging="360"/>
+        <w:rPr>
+          <w:rFonts w:ascii="Candara" w:cs="Candara" w:eastAsia="Candara" w:hAnsi="Candara"/>
+        </w:rPr>
+      </w:pPr>
+      <w:r>
+        <w:rPr>
+          <w:rFonts w:ascii="Candara" w:cs="Candara" w:eastAsia="Candara" w:hAnsi="Candara"/>
+          <w:rtl w:val="0"/>
+        </w:rPr>
+        <w:t xml:space="preserve">Erik Priest</w:t>
+      </w:r>
+    </w:p>
+    <w:p>
+      <w:pPr>
+        <w:pStyle w:val="Heading2"/>
+        <w:spacing w:line="276" w:lineRule="auto"/>
+        <w:rPr>
+          <w:rFonts w:ascii="Candara" w:cs="Candara" w:eastAsia="Candara" w:hAnsi="Candara"/>
+        </w:rPr>
+      </w:pPr>
+      <w:bookmarkStart w:colFirst="0" w:colLast="0" w:name="_ohssh9tj2ic" w:id="43"/>
+      <w:bookmarkEnd w:id="43"/>
+      <w:r>
+        <w:rPr>
+          <w:rFonts w:ascii="Candara" w:cs="Candara" w:eastAsia="Candara" w:hAnsi="Candara"/>
+          <w:rtl w:val="0"/>
+        </w:rPr>
+        <w:t xml:space="preserve">Meeting Agenda Items</w:t>
+      </w:r>
+    </w:p>
+    <w:p>
+      <w:pPr>
+        <w:numPr>
+          <w:ilvl w:val="0"/>
+          <w:numId w:val="17"/>
+        </w:numPr>
+        <w:spacing w:line="276" w:lineRule="auto"/>
+        <w:ind w:left="720" w:hanging="360"/>
+        <w:rPr>
+          <w:rFonts w:ascii="Candara" w:cs="Candara" w:eastAsia="Candara" w:hAnsi="Candara"/>
+        </w:rPr>
+      </w:pPr>
+      <w:r>
+        <w:rPr>
+          <w:rFonts w:ascii="Candara" w:cs="Candara" w:eastAsia="Candara" w:hAnsi="Candara"/>
+          <w:rtl w:val="0"/>
+        </w:rPr>
+        <w:t xml:space="preserve"> Style National Parks API info</w:t>
+      </w:r>
+    </w:p>
+    <w:p>
+      <w:pPr>
+        <w:pStyle w:val="Heading2"/>
+        <w:spacing w:line="276" w:lineRule="auto"/>
+        <w:rPr>
+          <w:rFonts w:ascii="Candara" w:cs="Candara" w:eastAsia="Candara" w:hAnsi="Candara"/>
+        </w:rPr>
+      </w:pPr>
+      <w:bookmarkStart w:colFirst="0" w:colLast="0" w:name="_qrzjo2dhrsz" w:id="44"/>
+      <w:bookmarkEnd w:id="44"/>
+      <w:r>
+        <w:rPr>
+          <w:rFonts w:ascii="Candara" w:cs="Candara" w:eastAsia="Candara" w:hAnsi="Candara"/>
+          <w:rtl w:val="0"/>
+        </w:rPr>
+        <w:t xml:space="preserve">Status Update Since Last Meeting</w:t>
+      </w:r>
+    </w:p>
+    <w:p>
+      <w:pPr>
+        <w:spacing w:line="276" w:lineRule="auto"/>
+        <w:rPr>
+          <w:rFonts w:ascii="Candara" w:cs="Candara" w:eastAsia="Candara" w:hAnsi="Candara"/>
+        </w:rPr>
+      </w:pPr>
+      <w:r>
+        <w:rPr>
+          <w:rFonts w:ascii="Candara" w:cs="Candara" w:eastAsia="Candara" w:hAnsi="Candara"/>
+          <w:rtl w:val="0"/>
+        </w:rPr>
+        <w:t xml:space="preserve">Accomplishments:</w:t>
+      </w:r>
+    </w:p>
+    <w:p>
+      <w:pPr>
+        <w:numPr>
+          <w:ilvl w:val="0"/>
+          <w:numId w:val="9"/>
+        </w:numPr>
+        <w:spacing w:line="276" w:lineRule="auto"/>
+        <w:ind w:left="720" w:hanging="360"/>
+        <w:rPr>
+          <w:rFonts w:ascii="Candara" w:cs="Candara" w:eastAsia="Candara" w:hAnsi="Candara"/>
+        </w:rPr>
+      </w:pPr>
+      <w:r>
+        <w:rPr>
+          <w:rFonts w:ascii="Candara" w:cs="Candara" w:eastAsia="Candara" w:hAnsi="Candara"/>
+          <w:rtl w:val="0"/>
+        </w:rPr>
+        <w:t xml:space="preserve">Completed National parks API request</w:t>
+      </w:r>
+    </w:p>
+    <w:p>
+      <w:pPr>
+        <w:numPr>
+          <w:ilvl w:val="0"/>
+          <w:numId w:val="9"/>
+        </w:numPr>
+        <w:spacing w:line="276" w:lineRule="auto"/>
+        <w:ind w:left="720" w:hanging="360"/>
+        <w:rPr>
+          <w:rFonts w:ascii="Candara" w:cs="Candara" w:eastAsia="Candara" w:hAnsi="Candara"/>
+        </w:rPr>
+      </w:pPr>
+      <w:r>
+        <w:rPr>
+          <w:rFonts w:ascii="Candara" w:cs="Candara" w:eastAsia="Candara" w:hAnsi="Candara"/>
+          <w:rtl w:val="0"/>
+        </w:rPr>
+        <w:t xml:space="preserve">Dynamically added text to bottom of map page </w:t>
+      </w:r>
+    </w:p>
+    <w:p>
+      <w:pPr>
+        <w:spacing w:line="276" w:lineRule="auto"/>
+        <w:rPr>
+          <w:rFonts w:ascii="Candara" w:cs="Candara" w:eastAsia="Candara" w:hAnsi="Candara"/>
+        </w:rPr>
+      </w:pPr>
+      <w:r>
+        <w:rPr>
+          <w:rtl w:val="0"/>
+        </w:rPr>
+      </w:r>
+    </w:p>
+    <w:p>
+      <w:pPr>
+        <w:spacing w:line="276" w:lineRule="auto"/>
+        <w:rPr>
+          <w:rFonts w:ascii="Candara" w:cs="Candara" w:eastAsia="Candara" w:hAnsi="Candara"/>
+        </w:rPr>
+      </w:pPr>
+      <w:r>
+        <w:rPr>
+          <w:rFonts w:ascii="Candara" w:cs="Candara" w:eastAsia="Candara" w:hAnsi="Candara"/>
+          <w:rtl w:val="0"/>
+        </w:rPr>
+        <w:t xml:space="preserve">Tasks Completed:</w:t>
+      </w:r>
+    </w:p>
+    <w:tbl>
+      <w:tblPr>
+        <w:tblStyle w:val="Table16"/>
+        <w:tblW w:w="9360.0" w:type="dxa"/>
+        <w:jc w:val="left"/>
+        <w:tblInd w:w="100.0" w:type="pct"/>
+        <w:tblBorders>
+          <w:top w:color="000000" w:space="0" w:sz="8" w:val="single"/>
+          <w:left w:color="000000" w:space="0" w:sz="8" w:val="single"/>
+          <w:bottom w:color="000000" w:space="0" w:sz="8" w:val="single"/>
+          <w:right w:color="000000" w:space="0" w:sz="8" w:val="single"/>
+          <w:insideH w:color="000000" w:space="0" w:sz="8" w:val="single"/>
+          <w:insideV w:color="000000" w:space="0" w:sz="8" w:val="single"/>
+        </w:tblBorders>
+        <w:tblLayout w:type="fixed"/>
+        <w:tblLook w:val="0600"/>
+      </w:tblPr>
+      <w:tblGrid>
+        <w:gridCol w:w="4920"/>
+        <w:gridCol w:w="2205"/>
+        <w:gridCol w:w="2235"/>
+        <w:tblGridChange w:id="0">
+          <w:tblGrid>
+            <w:gridCol w:w="4920"/>
+            <w:gridCol w:w="2205"/>
+            <w:gridCol w:w="2235"/>
+          </w:tblGrid>
+        </w:tblGridChange>
+      </w:tblGrid>
+      <w:tr>
+        <w:trPr>
+          <w:cantSplit w:val="0"/>
+          <w:tblHeader w:val="0"/>
+        </w:trPr>
+        <w:tc>
+          <w:tcPr>
+            <w:shd w:fill="auto" w:val="clear"/>
+            <w:tcMar>
+              <w:top w:w="100.0" w:type="dxa"/>
+              <w:left w:w="100.0" w:type="dxa"/>
+              <w:bottom w:w="100.0" w:type="dxa"/>
+              <w:right w:w="100.0" w:type="dxa"/>
+            </w:tcMar>
+            <w:vAlign w:val="top"/>
+          </w:tcPr>
+          <w:p>
+            <w:pPr>
+              <w:widowControl w:val="0"/>
+              <w:spacing w:line="240" w:lineRule="auto"/>
+              <w:rPr>
+                <w:rFonts w:ascii="Candara" w:cs="Candara" w:eastAsia="Candara" w:hAnsi="Candara"/>
+                <w:b w:val="1"/>
+              </w:rPr>
+            </w:pPr>
+            <w:r>
+              <w:rPr>
+                <w:rFonts w:ascii="Candara" w:cs="Candara" w:eastAsia="Candara" w:hAnsi="Candara"/>
+                <w:b w:val="1"/>
+                <w:rtl w:val="0"/>
+              </w:rPr>
+              <w:t xml:space="preserve">Task Description</w:t>
+            </w:r>
+          </w:p>
+        </w:tc>
+        <w:tc>
+          <w:tcPr>
+            <w:shd w:fill="auto" w:val="clear"/>
+            <w:tcMar>
+              <w:top w:w="100.0" w:type="dxa"/>
+              <w:left w:w="100.0" w:type="dxa"/>
+              <w:bottom w:w="100.0" w:type="dxa"/>
+              <w:right w:w="100.0" w:type="dxa"/>
+            </w:tcMar>
+            <w:vAlign w:val="top"/>
+          </w:tcPr>
+          <w:p>
+            <w:pPr>
+              <w:widowControl w:val="0"/>
+              <w:spacing w:line="240" w:lineRule="auto"/>
+              <w:rPr>
+                <w:rFonts w:ascii="Candara" w:cs="Candara" w:eastAsia="Candara" w:hAnsi="Candara"/>
+                <w:b w:val="1"/>
+              </w:rPr>
+            </w:pPr>
+            <w:r>
+              <w:rPr>
+                <w:rFonts w:ascii="Candara" w:cs="Candara" w:eastAsia="Candara" w:hAnsi="Candara"/>
+                <w:b w:val="1"/>
+                <w:rtl w:val="0"/>
+              </w:rPr>
+              <w:t xml:space="preserve">Assigned to</w:t>
+            </w:r>
+          </w:p>
+        </w:tc>
+        <w:tc>
+          <w:tcPr>
+            <w:shd w:fill="auto" w:val="clear"/>
+            <w:tcMar>
+              <w:top w:w="100.0" w:type="dxa"/>
+              <w:left w:w="100.0" w:type="dxa"/>
+              <w:bottom w:w="100.0" w:type="dxa"/>
+              <w:right w:w="100.0" w:type="dxa"/>
+            </w:tcMar>
+            <w:vAlign w:val="top"/>
+          </w:tcPr>
+          <w:p>
+            <w:pPr>
+              <w:widowControl w:val="0"/>
+              <w:spacing w:line="240" w:lineRule="auto"/>
+              <w:rPr>
+                <w:rFonts w:ascii="Candara" w:cs="Candara" w:eastAsia="Candara" w:hAnsi="Candara"/>
+                <w:b w:val="1"/>
+              </w:rPr>
+            </w:pPr>
+            <w:r>
+              <w:rPr>
+                <w:rFonts w:ascii="Candara" w:cs="Candara" w:eastAsia="Candara" w:hAnsi="Candara"/>
+                <w:b w:val="1"/>
+                <w:rtl w:val="0"/>
+              </w:rPr>
+              <w:t xml:space="preserve">Completed? (yes/no)</w:t>
+            </w:r>
+          </w:p>
+        </w:tc>
+      </w:tr>
+      <w:tr>
+        <w:trPr>
+          <w:cantSplit w:val="0"/>
+          <w:tblHeader w:val="0"/>
+        </w:trPr>
+        <w:tc>
+          <w:tcPr>
+            <w:shd w:fill="auto" w:val="clear"/>
+            <w:tcMar>
+              <w:top w:w="100.0" w:type="dxa"/>
+              <w:left w:w="100.0" w:type="dxa"/>
+              <w:bottom w:w="100.0" w:type="dxa"/>
+              <w:right w:w="100.0" w:type="dxa"/>
+            </w:tcMar>
+            <w:vAlign w:val="top"/>
+          </w:tcPr>
+          <w:p>
+            <w:pPr>
+              <w:widowControl w:val="0"/>
+              <w:spacing w:line="240" w:lineRule="auto"/>
+              <w:rPr>
+                <w:rFonts w:ascii="Candara" w:cs="Candara" w:eastAsia="Candara" w:hAnsi="Candara"/>
+              </w:rPr>
+            </w:pPr>
+            <w:r>
+              <w:rPr>
+                <w:rFonts w:ascii="Candara" w:cs="Candara" w:eastAsia="Candara" w:hAnsi="Candara"/>
+                <w:rtl w:val="0"/>
+              </w:rPr>
+              <w:t xml:space="preserve">Completed National parks API request</w:t>
+            </w:r>
+          </w:p>
+        </w:tc>
+        <w:tc>
+          <w:tcPr>
+            <w:shd w:fill="auto" w:val="clear"/>
+            <w:tcMar>
+              <w:top w:w="100.0" w:type="dxa"/>
+              <w:left w:w="100.0" w:type="dxa"/>
+              <w:bottom w:w="100.0" w:type="dxa"/>
+              <w:right w:w="100.0" w:type="dxa"/>
+            </w:tcMar>
+            <w:vAlign w:val="top"/>
+          </w:tcPr>
+          <w:p>
+            <w:pPr>
+              <w:widowControl w:val="0"/>
+              <w:spacing w:line="240" w:lineRule="auto"/>
+              <w:rPr>
+                <w:rFonts w:ascii="Candara" w:cs="Candara" w:eastAsia="Candara" w:hAnsi="Candara"/>
+              </w:rPr>
+            </w:pPr>
+            <w:r>
+              <w:rPr>
+                <w:rFonts w:ascii="Candara" w:cs="Candara" w:eastAsia="Candara" w:hAnsi="Candara"/>
+                <w:rtl w:val="0"/>
+              </w:rPr>
+              <w:t xml:space="preserve">Erik</w:t>
+            </w:r>
+          </w:p>
+        </w:tc>
+        <w:tc>
+          <w:tcPr>
+            <w:shd w:fill="auto" w:val="clear"/>
+            <w:tcMar>
+              <w:top w:w="100.0" w:type="dxa"/>
+              <w:left w:w="100.0" w:type="dxa"/>
+              <w:bottom w:w="100.0" w:type="dxa"/>
+              <w:right w:w="100.0" w:type="dxa"/>
+            </w:tcMar>
+            <w:vAlign w:val="top"/>
+          </w:tcPr>
+          <w:p>
+            <w:pPr>
+              <w:widowControl w:val="0"/>
+              <w:spacing w:line="240" w:lineRule="auto"/>
+              <w:rPr>
+                <w:rFonts w:ascii="Candara" w:cs="Candara" w:eastAsia="Candara" w:hAnsi="Candara"/>
+              </w:rPr>
+            </w:pPr>
+            <w:r>
+              <w:rPr>
+                <w:rFonts w:ascii="Candara" w:cs="Candara" w:eastAsia="Candara" w:hAnsi="Candara"/>
+                <w:rtl w:val="0"/>
+              </w:rPr>
+              <w:t xml:space="preserve">yes</w:t>
+            </w:r>
+          </w:p>
+        </w:tc>
+      </w:tr>
+      <w:tr>
+        <w:trPr>
+          <w:cantSplit w:val="0"/>
+          <w:tblHeader w:val="0"/>
+        </w:trPr>
+        <w:tc>
+          <w:tcPr>
+            <w:shd w:fill="auto" w:val="clear"/>
+            <w:tcMar>
+              <w:top w:w="100.0" w:type="dxa"/>
+              <w:left w:w="100.0" w:type="dxa"/>
+              <w:bottom w:w="100.0" w:type="dxa"/>
+              <w:right w:w="100.0" w:type="dxa"/>
+            </w:tcMar>
+            <w:vAlign w:val="top"/>
+          </w:tcPr>
+          <w:p>
+            <w:pPr>
+              <w:widowControl w:val="0"/>
+              <w:spacing w:line="240" w:lineRule="auto"/>
+              <w:rPr>
+                <w:rFonts w:ascii="Candara" w:cs="Candara" w:eastAsia="Candara" w:hAnsi="Candara"/>
+              </w:rPr>
+            </w:pPr>
+            <w:r>
+              <w:rPr>
+                <w:rFonts w:ascii="Candara" w:cs="Candara" w:eastAsia="Candara" w:hAnsi="Candara"/>
+                <w:rtl w:val="0"/>
+              </w:rPr>
+              <w:t xml:space="preserve">Dynamically added text to bottom of map page</w:t>
+            </w:r>
+          </w:p>
+        </w:tc>
+        <w:tc>
+          <w:tcPr>
+            <w:shd w:fill="auto" w:val="clear"/>
+            <w:tcMar>
+              <w:top w:w="100.0" w:type="dxa"/>
+              <w:left w:w="100.0" w:type="dxa"/>
+              <w:bottom w:w="100.0" w:type="dxa"/>
+              <w:right w:w="100.0" w:type="dxa"/>
+            </w:tcMar>
+            <w:vAlign w:val="top"/>
+          </w:tcPr>
+          <w:p>
+            <w:pPr>
+              <w:widowControl w:val="0"/>
+              <w:spacing w:line="240" w:lineRule="auto"/>
+              <w:rPr>
+                <w:rFonts w:ascii="Candara" w:cs="Candara" w:eastAsia="Candara" w:hAnsi="Candara"/>
+              </w:rPr>
+            </w:pPr>
+            <w:r>
+              <w:rPr>
+                <w:rFonts w:ascii="Candara" w:cs="Candara" w:eastAsia="Candara" w:hAnsi="Candara"/>
+                <w:rtl w:val="0"/>
+              </w:rPr>
+              <w:t xml:space="preserve">Jiwon</w:t>
+            </w:r>
+          </w:p>
+        </w:tc>
+        <w:tc>
+          <w:tcPr>
+            <w:shd w:fill="auto" w:val="clear"/>
+            <w:tcMar>
+              <w:top w:w="100.0" w:type="dxa"/>
+              <w:left w:w="100.0" w:type="dxa"/>
+              <w:bottom w:w="100.0" w:type="dxa"/>
+              <w:right w:w="100.0" w:type="dxa"/>
+            </w:tcMar>
+            <w:vAlign w:val="top"/>
+          </w:tcPr>
+          <w:p>
+            <w:pPr>
+              <w:widowControl w:val="0"/>
+              <w:spacing w:line="240" w:lineRule="auto"/>
+              <w:rPr>
+                <w:rFonts w:ascii="Candara" w:cs="Candara" w:eastAsia="Candara" w:hAnsi="Candara"/>
+              </w:rPr>
+            </w:pPr>
+            <w:r>
+              <w:rPr>
+                <w:rFonts w:ascii="Candara" w:cs="Candara" w:eastAsia="Candara" w:hAnsi="Candara"/>
+                <w:rtl w:val="0"/>
+              </w:rPr>
+              <w:t xml:space="preserve">yes</w:t>
+            </w:r>
+          </w:p>
+        </w:tc>
+      </w:tr>
+    </w:tbl>
+    <w:p>
+      <w:pPr>
+        <w:pStyle w:val="Heading2"/>
+        <w:spacing w:line="276" w:lineRule="auto"/>
+        <w:rPr>
+          <w:rFonts w:ascii="Candara" w:cs="Candara" w:eastAsia="Candara" w:hAnsi="Candara"/>
+        </w:rPr>
+      </w:pPr>
+      <w:bookmarkStart w:colFirst="0" w:colLast="0" w:name="_cu3fzvwrrvn6" w:id="45"/>
+      <w:bookmarkEnd w:id="45"/>
+      <w:r>
+        <w:rPr>
+          <w:rFonts w:ascii="Candara" w:cs="Candara" w:eastAsia="Candara" w:hAnsi="Candara"/>
+          <w:rtl w:val="0"/>
+        </w:rPr>
+        <w:t xml:space="preserve">Minutes from Previous Meeting</w:t>
+      </w:r>
+    </w:p>
+    <w:p>
+      <w:pPr>
+        <w:rPr>
+          <w:rFonts w:ascii="Candara" w:cs="Candara" w:eastAsia="Candara" w:hAnsi="Candara"/>
+        </w:rPr>
+      </w:pPr>
+      <w:r>
+        <w:rPr>
+          <w:rtl w:val="0"/>
+        </w:rPr>
+        <w:t xml:space="preserve">After reviewing the expert panel studies, the group has decided to scrap the trip date idea and reduce the activities to only including national parks. Since the last meeting, Erik wrote a function to use the national parks API. Jiwon and Zach are still working on the tasks of finding out how to display the activities on the map, and displaying a dynamic list of activities, respectively. Zach will also now work on adding our expert panel review changes to the project, so this includes removing the previously mentioned items and adding a zoom button to the map.</w:t>
+      </w:r>
+      <w:r>
+        <w:rPr>
+          <w:rtl w:val="0"/>
+        </w:rPr>
+      </w:r>
     </w:p>
     <w:p>
       <w:pPr>
@@ -6231,8 +8774,8 @@
   <w:abstractNum w:abstractNumId="1">
     <w:lvl w:ilvl="0">
       <w:start w:val="1"/>
-      <w:numFmt w:val="bullet"/>
-      <w:lvlText w:val="●"/>
+      <w:numFmt w:val="decimal"/>
+      <w:lvlText w:val="%1."/>
       <w:lvlJc w:val="left"/>
       <w:pPr>
         <w:ind w:left="720" w:hanging="360"/>
@@ -6243,8 +8786,8 @@
     </w:lvl>
     <w:lvl w:ilvl="1">
       <w:start w:val="1"/>
-      <w:numFmt w:val="bullet"/>
-      <w:lvlText w:val="○"/>
+      <w:numFmt w:val="lowerLetter"/>
+      <w:lvlText w:val="%2."/>
       <w:lvlJc w:val="left"/>
       <w:pPr>
         <w:ind w:left="1440" w:hanging="360"/>
@@ -6255,9 +8798,9 @@
     </w:lvl>
     <w:lvl w:ilvl="2">
       <w:start w:val="1"/>
-      <w:numFmt w:val="bullet"/>
-      <w:lvlText w:val="■"/>
-      <w:lvlJc w:val="left"/>
+      <w:numFmt w:val="lowerRoman"/>
+      <w:lvlText w:val="%3."/>
+      <w:lvlJc w:val="right"/>
       <w:pPr>
         <w:ind w:left="2160" w:hanging="360"/>
       </w:pPr>
@@ -6267,8 +8810,8 @@
     </w:lvl>
     <w:lvl w:ilvl="3">
       <w:start w:val="1"/>
-      <w:numFmt w:val="bullet"/>
-      <w:lvlText w:val="●"/>
+      <w:numFmt w:val="decimal"/>
+      <w:lvlText w:val="%4."/>
       <w:lvlJc w:val="left"/>
       <w:pPr>
         <w:ind w:left="2880" w:hanging="360"/>
@@ -6279,8 +8822,8 @@
     </w:lvl>
     <w:lvl w:ilvl="4">
       <w:start w:val="1"/>
-      <w:numFmt w:val="bullet"/>
-      <w:lvlText w:val="○"/>
+      <w:numFmt w:val="lowerLetter"/>
+      <w:lvlText w:val="%5."/>
       <w:lvlJc w:val="left"/>
       <w:pPr>
         <w:ind w:left="3600" w:hanging="360"/>
@@ -6291,9 +8834,9 @@
     </w:lvl>
     <w:lvl w:ilvl="5">
       <w:start w:val="1"/>
-      <w:numFmt w:val="bullet"/>
-      <w:lvlText w:val="■"/>
-      <w:lvlJc w:val="left"/>
+      <w:numFmt w:val="lowerRoman"/>
+      <w:lvlText w:val="%6."/>
+      <w:lvlJc w:val="right"/>
       <w:pPr>
         <w:ind w:left="4320" w:hanging="360"/>
       </w:pPr>
@@ -6303,8 +8846,8 @@
     </w:lvl>
     <w:lvl w:ilvl="6">
       <w:start w:val="1"/>
-      <w:numFmt w:val="bullet"/>
-      <w:lvlText w:val="●"/>
+      <w:numFmt w:val="decimal"/>
+      <w:lvlText w:val="%7."/>
       <w:lvlJc w:val="left"/>
       <w:pPr>
         <w:ind w:left="5040" w:hanging="360"/>
@@ -6315,8 +8858,8 @@
     </w:lvl>
     <w:lvl w:ilvl="7">
       <w:start w:val="1"/>
-      <w:numFmt w:val="bullet"/>
-      <w:lvlText w:val="○"/>
+      <w:numFmt w:val="lowerLetter"/>
+      <w:lvlText w:val="%8."/>
       <w:lvlJc w:val="left"/>
       <w:pPr>
         <w:ind w:left="5760" w:hanging="360"/>
@@ -6327,9 +8870,9 @@
     </w:lvl>
     <w:lvl w:ilvl="8">
       <w:start w:val="1"/>
-      <w:numFmt w:val="bullet"/>
-      <w:lvlText w:val="■"/>
-      <w:lvlJc w:val="left"/>
+      <w:numFmt w:val="lowerRoman"/>
+      <w:lvlText w:val="%9."/>
+      <w:lvlJc w:val="right"/>
       <w:pPr>
         <w:ind w:left="6480" w:hanging="360"/>
       </w:pPr>
@@ -6561,6 +9104,116 @@
   <w:abstractNum w:abstractNumId="4">
     <w:lvl w:ilvl="0">
       <w:start w:val="1"/>
+      <w:numFmt w:val="bullet"/>
+      <w:lvlText w:val="●"/>
+      <w:lvlJc w:val="left"/>
+      <w:pPr>
+        <w:ind w:left="720" w:hanging="360"/>
+      </w:pPr>
+      <w:rPr>
+        <w:u w:val="none"/>
+      </w:rPr>
+    </w:lvl>
+    <w:lvl w:ilvl="1">
+      <w:start w:val="1"/>
+      <w:numFmt w:val="bullet"/>
+      <w:lvlText w:val="○"/>
+      <w:lvlJc w:val="left"/>
+      <w:pPr>
+        <w:ind w:left="1440" w:hanging="360"/>
+      </w:pPr>
+      <w:rPr>
+        <w:u w:val="none"/>
+      </w:rPr>
+    </w:lvl>
+    <w:lvl w:ilvl="2">
+      <w:start w:val="1"/>
+      <w:numFmt w:val="bullet"/>
+      <w:lvlText w:val="■"/>
+      <w:lvlJc w:val="left"/>
+      <w:pPr>
+        <w:ind w:left="2160" w:hanging="360"/>
+      </w:pPr>
+      <w:rPr>
+        <w:u w:val="none"/>
+      </w:rPr>
+    </w:lvl>
+    <w:lvl w:ilvl="3">
+      <w:start w:val="1"/>
+      <w:numFmt w:val="bullet"/>
+      <w:lvlText w:val="●"/>
+      <w:lvlJc w:val="left"/>
+      <w:pPr>
+        <w:ind w:left="2880" w:hanging="360"/>
+      </w:pPr>
+      <w:rPr>
+        <w:u w:val="none"/>
+      </w:rPr>
+    </w:lvl>
+    <w:lvl w:ilvl="4">
+      <w:start w:val="1"/>
+      <w:numFmt w:val="bullet"/>
+      <w:lvlText w:val="○"/>
+      <w:lvlJc w:val="left"/>
+      <w:pPr>
+        <w:ind w:left="3600" w:hanging="360"/>
+      </w:pPr>
+      <w:rPr>
+        <w:u w:val="none"/>
+      </w:rPr>
+    </w:lvl>
+    <w:lvl w:ilvl="5">
+      <w:start w:val="1"/>
+      <w:numFmt w:val="bullet"/>
+      <w:lvlText w:val="■"/>
+      <w:lvlJc w:val="left"/>
+      <w:pPr>
+        <w:ind w:left="4320" w:hanging="360"/>
+      </w:pPr>
+      <w:rPr>
+        <w:u w:val="none"/>
+      </w:rPr>
+    </w:lvl>
+    <w:lvl w:ilvl="6">
+      <w:start w:val="1"/>
+      <w:numFmt w:val="bullet"/>
+      <w:lvlText w:val="●"/>
+      <w:lvlJc w:val="left"/>
+      <w:pPr>
+        <w:ind w:left="5040" w:hanging="360"/>
+      </w:pPr>
+      <w:rPr>
+        <w:u w:val="none"/>
+      </w:rPr>
+    </w:lvl>
+    <w:lvl w:ilvl="7">
+      <w:start w:val="1"/>
+      <w:numFmt w:val="bullet"/>
+      <w:lvlText w:val="○"/>
+      <w:lvlJc w:val="left"/>
+      <w:pPr>
+        <w:ind w:left="5760" w:hanging="360"/>
+      </w:pPr>
+      <w:rPr>
+        <w:u w:val="none"/>
+      </w:rPr>
+    </w:lvl>
+    <w:lvl w:ilvl="8">
+      <w:start w:val="1"/>
+      <w:numFmt w:val="bullet"/>
+      <w:lvlText w:val="■"/>
+      <w:lvlJc w:val="left"/>
+      <w:pPr>
+        <w:ind w:left="6480" w:hanging="360"/>
+      </w:pPr>
+      <w:rPr>
+        <w:u w:val="none"/>
+      </w:rPr>
+    </w:lvl>
+  </w:abstractNum>
+  <w:abstractNum w:abstractNumId="5">
+    <w:lvl w:ilvl="0">
+      <w:start w:val="1"/>
       <w:numFmt w:val="decimal"/>
       <w:lvlText w:val="%1."/>
       <w:lvlJc w:val="left"/>
@@ -6668,7 +9321,7 @@
       </w:rPr>
     </w:lvl>
   </w:abstractNum>
-  <w:abstractNum w:abstractNumId="5">
+  <w:abstractNum w:abstractNumId="6">
     <w:lvl w:ilvl="0">
       <w:start w:val="1"/>
       <w:numFmt w:val="decimal"/>
@@ -6778,116 +9431,6 @@
       </w:rPr>
     </w:lvl>
   </w:abstractNum>
-  <w:abstractNum w:abstractNumId="6">
-    <w:lvl w:ilvl="0">
-      <w:start w:val="1"/>
-      <w:numFmt w:val="bullet"/>
-      <w:lvlText w:val="●"/>
-      <w:lvlJc w:val="left"/>
-      <w:pPr>
-        <w:ind w:left="720" w:hanging="360"/>
-      </w:pPr>
-      <w:rPr>
-        <w:u w:val="none"/>
-      </w:rPr>
-    </w:lvl>
-    <w:lvl w:ilvl="1">
-      <w:start w:val="1"/>
-      <w:numFmt w:val="bullet"/>
-      <w:lvlText w:val="○"/>
-      <w:lvlJc w:val="left"/>
-      <w:pPr>
-        <w:ind w:left="1440" w:hanging="360"/>
-      </w:pPr>
-      <w:rPr>
-        <w:u w:val="none"/>
-      </w:rPr>
-    </w:lvl>
-    <w:lvl w:ilvl="2">
-      <w:start w:val="1"/>
-      <w:numFmt w:val="bullet"/>
-      <w:lvlText w:val="■"/>
-      <w:lvlJc w:val="left"/>
-      <w:pPr>
-        <w:ind w:left="2160" w:hanging="360"/>
-      </w:pPr>
-      <w:rPr>
-        <w:u w:val="none"/>
-      </w:rPr>
-    </w:lvl>
-    <w:lvl w:ilvl="3">
-      <w:start w:val="1"/>
-      <w:numFmt w:val="bullet"/>
-      <w:lvlText w:val="●"/>
-      <w:lvlJc w:val="left"/>
-      <w:pPr>
-        <w:ind w:left="2880" w:hanging="360"/>
-      </w:pPr>
-      <w:rPr>
-        <w:u w:val="none"/>
-      </w:rPr>
-    </w:lvl>
-    <w:lvl w:ilvl="4">
-      <w:start w:val="1"/>
-      <w:numFmt w:val="bullet"/>
-      <w:lvlText w:val="○"/>
-      <w:lvlJc w:val="left"/>
-      <w:pPr>
-        <w:ind w:left="3600" w:hanging="360"/>
-      </w:pPr>
-      <w:rPr>
-        <w:u w:val="none"/>
-      </w:rPr>
-    </w:lvl>
-    <w:lvl w:ilvl="5">
-      <w:start w:val="1"/>
-      <w:numFmt w:val="bullet"/>
-      <w:lvlText w:val="■"/>
-      <w:lvlJc w:val="left"/>
-      <w:pPr>
-        <w:ind w:left="4320" w:hanging="360"/>
-      </w:pPr>
-      <w:rPr>
-        <w:u w:val="none"/>
-      </w:rPr>
-    </w:lvl>
-    <w:lvl w:ilvl="6">
-      <w:start w:val="1"/>
-      <w:numFmt w:val="bullet"/>
-      <w:lvlText w:val="●"/>
-      <w:lvlJc w:val="left"/>
-      <w:pPr>
-        <w:ind w:left="5040" w:hanging="360"/>
-      </w:pPr>
-      <w:rPr>
-        <w:u w:val="none"/>
-      </w:rPr>
-    </w:lvl>
-    <w:lvl w:ilvl="7">
-      <w:start w:val="1"/>
-      <w:numFmt w:val="bullet"/>
-      <w:lvlText w:val="○"/>
-      <w:lvlJc w:val="left"/>
-      <w:pPr>
-        <w:ind w:left="5760" w:hanging="360"/>
-      </w:pPr>
-      <w:rPr>
-        <w:u w:val="none"/>
-      </w:rPr>
-    </w:lvl>
-    <w:lvl w:ilvl="8">
-      <w:start w:val="1"/>
-      <w:numFmt w:val="bullet"/>
-      <w:lvlText w:val="■"/>
-      <w:lvlJc w:val="left"/>
-      <w:pPr>
-        <w:ind w:left="6480" w:hanging="360"/>
-      </w:pPr>
-      <w:rPr>
-        <w:u w:val="none"/>
-      </w:rPr>
-    </w:lvl>
-  </w:abstractNum>
   <w:abstractNum w:abstractNumId="7">
     <w:lvl w:ilvl="0">
       <w:start w:val="1"/>
@@ -7001,8 +9544,8 @@
   <w:abstractNum w:abstractNumId="8">
     <w:lvl w:ilvl="0">
       <w:start w:val="1"/>
-      <w:numFmt w:val="bullet"/>
-      <w:lvlText w:val="●"/>
+      <w:numFmt w:val="decimal"/>
+      <w:lvlText w:val="%1."/>
       <w:lvlJc w:val="left"/>
       <w:pPr>
         <w:ind w:left="720" w:hanging="360"/>
@@ -7013,8 +9556,8 @@
     </w:lvl>
     <w:lvl w:ilvl="1">
       <w:start w:val="1"/>
-      <w:numFmt w:val="bullet"/>
-      <w:lvlText w:val="○"/>
+      <w:numFmt w:val="lowerLetter"/>
+      <w:lvlText w:val="%2."/>
       <w:lvlJc w:val="left"/>
       <w:pPr>
         <w:ind w:left="1440" w:hanging="360"/>
@@ -7025,9 +9568,9 @@
     </w:lvl>
     <w:lvl w:ilvl="2">
       <w:start w:val="1"/>
-      <w:numFmt w:val="bullet"/>
-      <w:lvlText w:val="■"/>
-      <w:lvlJc w:val="left"/>
+      <w:numFmt w:val="lowerRoman"/>
+      <w:lvlText w:val="%3."/>
+      <w:lvlJc w:val="right"/>
       <w:pPr>
         <w:ind w:left="2160" w:hanging="360"/>
       </w:pPr>
@@ -7037,8 +9580,8 @@
     </w:lvl>
     <w:lvl w:ilvl="3">
       <w:start w:val="1"/>
-      <w:numFmt w:val="bullet"/>
-      <w:lvlText w:val="●"/>
+      <w:numFmt w:val="decimal"/>
+      <w:lvlText w:val="%4."/>
       <w:lvlJc w:val="left"/>
       <w:pPr>
         <w:ind w:left="2880" w:hanging="360"/>
@@ -7049,8 +9592,8 @@
     </w:lvl>
     <w:lvl w:ilvl="4">
       <w:start w:val="1"/>
-      <w:numFmt w:val="bullet"/>
-      <w:lvlText w:val="○"/>
+      <w:numFmt w:val="lowerLetter"/>
+      <w:lvlText w:val="%5."/>
       <w:lvlJc w:val="left"/>
       <w:pPr>
         <w:ind w:left="3600" w:hanging="360"/>
@@ -7061,9 +9604,9 @@
     </w:lvl>
     <w:lvl w:ilvl="5">
       <w:start w:val="1"/>
-      <w:numFmt w:val="bullet"/>
-      <w:lvlText w:val="■"/>
-      <w:lvlJc w:val="left"/>
+      <w:numFmt w:val="lowerRoman"/>
+      <w:lvlText w:val="%6."/>
+      <w:lvlJc w:val="right"/>
       <w:pPr>
         <w:ind w:left="4320" w:hanging="360"/>
       </w:pPr>
@@ -7073,8 +9616,8 @@
     </w:lvl>
     <w:lvl w:ilvl="6">
       <w:start w:val="1"/>
-      <w:numFmt w:val="bullet"/>
-      <w:lvlText w:val="●"/>
+      <w:numFmt w:val="decimal"/>
+      <w:lvlText w:val="%7."/>
       <w:lvlJc w:val="left"/>
       <w:pPr>
         <w:ind w:left="5040" w:hanging="360"/>
@@ -7085,8 +9628,8 @@
     </w:lvl>
     <w:lvl w:ilvl="7">
       <w:start w:val="1"/>
-      <w:numFmt w:val="bullet"/>
-      <w:lvlText w:val="○"/>
+      <w:numFmt w:val="lowerLetter"/>
+      <w:lvlText w:val="%8."/>
       <w:lvlJc w:val="left"/>
       <w:pPr>
         <w:ind w:left="5760" w:hanging="360"/>
@@ -7097,9 +9640,9 @@
     </w:lvl>
     <w:lvl w:ilvl="8">
       <w:start w:val="1"/>
-      <w:numFmt w:val="bullet"/>
-      <w:lvlText w:val="■"/>
-      <w:lvlJc w:val="left"/>
+      <w:numFmt w:val="lowerRoman"/>
+      <w:lvlText w:val="%9."/>
+      <w:lvlJc w:val="right"/>
       <w:pPr>
         <w:ind w:left="6480" w:hanging="360"/>
       </w:pPr>
@@ -7111,6 +9654,336 @@
   <w:abstractNum w:abstractNumId="9">
     <w:lvl w:ilvl="0">
       <w:start w:val="1"/>
+      <w:numFmt w:val="bullet"/>
+      <w:lvlText w:val="●"/>
+      <w:lvlJc w:val="left"/>
+      <w:pPr>
+        <w:ind w:left="720" w:hanging="360"/>
+      </w:pPr>
+      <w:rPr>
+        <w:u w:val="none"/>
+      </w:rPr>
+    </w:lvl>
+    <w:lvl w:ilvl="1">
+      <w:start w:val="1"/>
+      <w:numFmt w:val="bullet"/>
+      <w:lvlText w:val="○"/>
+      <w:lvlJc w:val="left"/>
+      <w:pPr>
+        <w:ind w:left="1440" w:hanging="360"/>
+      </w:pPr>
+      <w:rPr>
+        <w:u w:val="none"/>
+      </w:rPr>
+    </w:lvl>
+    <w:lvl w:ilvl="2">
+      <w:start w:val="1"/>
+      <w:numFmt w:val="bullet"/>
+      <w:lvlText w:val="■"/>
+      <w:lvlJc w:val="left"/>
+      <w:pPr>
+        <w:ind w:left="2160" w:hanging="360"/>
+      </w:pPr>
+      <w:rPr>
+        <w:u w:val="none"/>
+      </w:rPr>
+    </w:lvl>
+    <w:lvl w:ilvl="3">
+      <w:start w:val="1"/>
+      <w:numFmt w:val="bullet"/>
+      <w:lvlText w:val="●"/>
+      <w:lvlJc w:val="left"/>
+      <w:pPr>
+        <w:ind w:left="2880" w:hanging="360"/>
+      </w:pPr>
+      <w:rPr>
+        <w:u w:val="none"/>
+      </w:rPr>
+    </w:lvl>
+    <w:lvl w:ilvl="4">
+      <w:start w:val="1"/>
+      <w:numFmt w:val="bullet"/>
+      <w:lvlText w:val="○"/>
+      <w:lvlJc w:val="left"/>
+      <w:pPr>
+        <w:ind w:left="3600" w:hanging="360"/>
+      </w:pPr>
+      <w:rPr>
+        <w:u w:val="none"/>
+      </w:rPr>
+    </w:lvl>
+    <w:lvl w:ilvl="5">
+      <w:start w:val="1"/>
+      <w:numFmt w:val="bullet"/>
+      <w:lvlText w:val="■"/>
+      <w:lvlJc w:val="left"/>
+      <w:pPr>
+        <w:ind w:left="4320" w:hanging="360"/>
+      </w:pPr>
+      <w:rPr>
+        <w:u w:val="none"/>
+      </w:rPr>
+    </w:lvl>
+    <w:lvl w:ilvl="6">
+      <w:start w:val="1"/>
+      <w:numFmt w:val="bullet"/>
+      <w:lvlText w:val="●"/>
+      <w:lvlJc w:val="left"/>
+      <w:pPr>
+        <w:ind w:left="5040" w:hanging="360"/>
+      </w:pPr>
+      <w:rPr>
+        <w:u w:val="none"/>
+      </w:rPr>
+    </w:lvl>
+    <w:lvl w:ilvl="7">
+      <w:start w:val="1"/>
+      <w:numFmt w:val="bullet"/>
+      <w:lvlText w:val="○"/>
+      <w:lvlJc w:val="left"/>
+      <w:pPr>
+        <w:ind w:left="5760" w:hanging="360"/>
+      </w:pPr>
+      <w:rPr>
+        <w:u w:val="none"/>
+      </w:rPr>
+    </w:lvl>
+    <w:lvl w:ilvl="8">
+      <w:start w:val="1"/>
+      <w:numFmt w:val="bullet"/>
+      <w:lvlText w:val="■"/>
+      <w:lvlJc w:val="left"/>
+      <w:pPr>
+        <w:ind w:left="6480" w:hanging="360"/>
+      </w:pPr>
+      <w:rPr>
+        <w:u w:val="none"/>
+      </w:rPr>
+    </w:lvl>
+  </w:abstractNum>
+  <w:abstractNum w:abstractNumId="10">
+    <w:lvl w:ilvl="0">
+      <w:start w:val="1"/>
+      <w:numFmt w:val="bullet"/>
+      <w:lvlText w:val="●"/>
+      <w:lvlJc w:val="left"/>
+      <w:pPr>
+        <w:ind w:left="720" w:hanging="360"/>
+      </w:pPr>
+      <w:rPr>
+        <w:u w:val="none"/>
+      </w:rPr>
+    </w:lvl>
+    <w:lvl w:ilvl="1">
+      <w:start w:val="1"/>
+      <w:numFmt w:val="bullet"/>
+      <w:lvlText w:val="○"/>
+      <w:lvlJc w:val="left"/>
+      <w:pPr>
+        <w:ind w:left="1440" w:hanging="360"/>
+      </w:pPr>
+      <w:rPr>
+        <w:u w:val="none"/>
+      </w:rPr>
+    </w:lvl>
+    <w:lvl w:ilvl="2">
+      <w:start w:val="1"/>
+      <w:numFmt w:val="bullet"/>
+      <w:lvlText w:val="■"/>
+      <w:lvlJc w:val="left"/>
+      <w:pPr>
+        <w:ind w:left="2160" w:hanging="360"/>
+      </w:pPr>
+      <w:rPr>
+        <w:u w:val="none"/>
+      </w:rPr>
+    </w:lvl>
+    <w:lvl w:ilvl="3">
+      <w:start w:val="1"/>
+      <w:numFmt w:val="bullet"/>
+      <w:lvlText w:val="●"/>
+      <w:lvlJc w:val="left"/>
+      <w:pPr>
+        <w:ind w:left="2880" w:hanging="360"/>
+      </w:pPr>
+      <w:rPr>
+        <w:u w:val="none"/>
+      </w:rPr>
+    </w:lvl>
+    <w:lvl w:ilvl="4">
+      <w:start w:val="1"/>
+      <w:numFmt w:val="bullet"/>
+      <w:lvlText w:val="○"/>
+      <w:lvlJc w:val="left"/>
+      <w:pPr>
+        <w:ind w:left="3600" w:hanging="360"/>
+      </w:pPr>
+      <w:rPr>
+        <w:u w:val="none"/>
+      </w:rPr>
+    </w:lvl>
+    <w:lvl w:ilvl="5">
+      <w:start w:val="1"/>
+      <w:numFmt w:val="bullet"/>
+      <w:lvlText w:val="■"/>
+      <w:lvlJc w:val="left"/>
+      <w:pPr>
+        <w:ind w:left="4320" w:hanging="360"/>
+      </w:pPr>
+      <w:rPr>
+        <w:u w:val="none"/>
+      </w:rPr>
+    </w:lvl>
+    <w:lvl w:ilvl="6">
+      <w:start w:val="1"/>
+      <w:numFmt w:val="bullet"/>
+      <w:lvlText w:val="●"/>
+      <w:lvlJc w:val="left"/>
+      <w:pPr>
+        <w:ind w:left="5040" w:hanging="360"/>
+      </w:pPr>
+      <w:rPr>
+        <w:u w:val="none"/>
+      </w:rPr>
+    </w:lvl>
+    <w:lvl w:ilvl="7">
+      <w:start w:val="1"/>
+      <w:numFmt w:val="bullet"/>
+      <w:lvlText w:val="○"/>
+      <w:lvlJc w:val="left"/>
+      <w:pPr>
+        <w:ind w:left="5760" w:hanging="360"/>
+      </w:pPr>
+      <w:rPr>
+        <w:u w:val="none"/>
+      </w:rPr>
+    </w:lvl>
+    <w:lvl w:ilvl="8">
+      <w:start w:val="1"/>
+      <w:numFmt w:val="bullet"/>
+      <w:lvlText w:val="■"/>
+      <w:lvlJc w:val="left"/>
+      <w:pPr>
+        <w:ind w:left="6480" w:hanging="360"/>
+      </w:pPr>
+      <w:rPr>
+        <w:u w:val="none"/>
+      </w:rPr>
+    </w:lvl>
+  </w:abstractNum>
+  <w:abstractNum w:abstractNumId="11">
+    <w:lvl w:ilvl="0">
+      <w:start w:val="1"/>
+      <w:numFmt w:val="bullet"/>
+      <w:lvlText w:val="●"/>
+      <w:lvlJc w:val="left"/>
+      <w:pPr>
+        <w:ind w:left="720" w:hanging="360"/>
+      </w:pPr>
+      <w:rPr>
+        <w:u w:val="none"/>
+      </w:rPr>
+    </w:lvl>
+    <w:lvl w:ilvl="1">
+      <w:start w:val="1"/>
+      <w:numFmt w:val="bullet"/>
+      <w:lvlText w:val="○"/>
+      <w:lvlJc w:val="left"/>
+      <w:pPr>
+        <w:ind w:left="1440" w:hanging="360"/>
+      </w:pPr>
+      <w:rPr>
+        <w:u w:val="none"/>
+      </w:rPr>
+    </w:lvl>
+    <w:lvl w:ilvl="2">
+      <w:start w:val="1"/>
+      <w:numFmt w:val="bullet"/>
+      <w:lvlText w:val="■"/>
+      <w:lvlJc w:val="left"/>
+      <w:pPr>
+        <w:ind w:left="2160" w:hanging="360"/>
+      </w:pPr>
+      <w:rPr>
+        <w:u w:val="none"/>
+      </w:rPr>
+    </w:lvl>
+    <w:lvl w:ilvl="3">
+      <w:start w:val="1"/>
+      <w:numFmt w:val="bullet"/>
+      <w:lvlText w:val="●"/>
+      <w:lvlJc w:val="left"/>
+      <w:pPr>
+        <w:ind w:left="2880" w:hanging="360"/>
+      </w:pPr>
+      <w:rPr>
+        <w:u w:val="none"/>
+      </w:rPr>
+    </w:lvl>
+    <w:lvl w:ilvl="4">
+      <w:start w:val="1"/>
+      <w:numFmt w:val="bullet"/>
+      <w:lvlText w:val="○"/>
+      <w:lvlJc w:val="left"/>
+      <w:pPr>
+        <w:ind w:left="3600" w:hanging="360"/>
+      </w:pPr>
+      <w:rPr>
+        <w:u w:val="none"/>
+      </w:rPr>
+    </w:lvl>
+    <w:lvl w:ilvl="5">
+      <w:start w:val="1"/>
+      <w:numFmt w:val="bullet"/>
+      <w:lvlText w:val="■"/>
+      <w:lvlJc w:val="left"/>
+      <w:pPr>
+        <w:ind w:left="4320" w:hanging="360"/>
+      </w:pPr>
+      <w:rPr>
+        <w:u w:val="none"/>
+      </w:rPr>
+    </w:lvl>
+    <w:lvl w:ilvl="6">
+      <w:start w:val="1"/>
+      <w:numFmt w:val="bullet"/>
+      <w:lvlText w:val="●"/>
+      <w:lvlJc w:val="left"/>
+      <w:pPr>
+        <w:ind w:left="5040" w:hanging="360"/>
+      </w:pPr>
+      <w:rPr>
+        <w:u w:val="none"/>
+      </w:rPr>
+    </w:lvl>
+    <w:lvl w:ilvl="7">
+      <w:start w:val="1"/>
+      <w:numFmt w:val="bullet"/>
+      <w:lvlText w:val="○"/>
+      <w:lvlJc w:val="left"/>
+      <w:pPr>
+        <w:ind w:left="5760" w:hanging="360"/>
+      </w:pPr>
+      <w:rPr>
+        <w:u w:val="none"/>
+      </w:rPr>
+    </w:lvl>
+    <w:lvl w:ilvl="8">
+      <w:start w:val="1"/>
+      <w:numFmt w:val="bullet"/>
+      <w:lvlText w:val="■"/>
+      <w:lvlJc w:val="left"/>
+      <w:pPr>
+        <w:ind w:left="6480" w:hanging="360"/>
+      </w:pPr>
+      <w:rPr>
+        <w:u w:val="none"/>
+      </w:rPr>
+    </w:lvl>
+  </w:abstractNum>
+  <w:abstractNum w:abstractNumId="12">
+    <w:lvl w:ilvl="0">
+      <w:start w:val="1"/>
       <w:numFmt w:val="decimal"/>
       <w:lvlText w:val="%1."/>
       <w:lvlJc w:val="left"/>
@@ -7218,7 +10091,7 @@
       </w:rPr>
     </w:lvl>
   </w:abstractNum>
-  <w:abstractNum w:abstractNumId="10">
+  <w:abstractNum w:abstractNumId="13">
     <w:lvl w:ilvl="0">
       <w:start w:val="1"/>
       <w:numFmt w:val="decimal"/>
@@ -7328,7 +10201,117 @@
       </w:rPr>
     </w:lvl>
   </w:abstractNum>
-  <w:abstractNum w:abstractNumId="11">
+  <w:abstractNum w:abstractNumId="14">
+    <w:lvl w:ilvl="0">
+      <w:start w:val="1"/>
+      <w:numFmt w:val="decimal"/>
+      <w:lvlText w:val="%1."/>
+      <w:lvlJc w:val="left"/>
+      <w:pPr>
+        <w:ind w:left="720" w:hanging="360"/>
+      </w:pPr>
+      <w:rPr>
+        <w:u w:val="none"/>
+      </w:rPr>
+    </w:lvl>
+    <w:lvl w:ilvl="1">
+      <w:start w:val="1"/>
+      <w:numFmt w:val="lowerLetter"/>
+      <w:lvlText w:val="%2."/>
+      <w:lvlJc w:val="left"/>
+      <w:pPr>
+        <w:ind w:left="1440" w:hanging="360"/>
+      </w:pPr>
+      <w:rPr>
+        <w:u w:val="none"/>
+      </w:rPr>
+    </w:lvl>
+    <w:lvl w:ilvl="2">
+      <w:start w:val="1"/>
+      <w:numFmt w:val="lowerRoman"/>
+      <w:lvlText w:val="%3."/>
+      <w:lvlJc w:val="right"/>
+      <w:pPr>
+        <w:ind w:left="2160" w:hanging="360"/>
+      </w:pPr>
+      <w:rPr>
+        <w:u w:val="none"/>
+      </w:rPr>
+    </w:lvl>
+    <w:lvl w:ilvl="3">
+      <w:start w:val="1"/>
+      <w:numFmt w:val="decimal"/>
+      <w:lvlText w:val="%4."/>
+      <w:lvlJc w:val="left"/>
+      <w:pPr>
+        <w:ind w:left="2880" w:hanging="360"/>
+      </w:pPr>
+      <w:rPr>
+        <w:u w:val="none"/>
+      </w:rPr>
+    </w:lvl>
+    <w:lvl w:ilvl="4">
+      <w:start w:val="1"/>
+      <w:numFmt w:val="lowerLetter"/>
+      <w:lvlText w:val="%5."/>
+      <w:lvlJc w:val="left"/>
+      <w:pPr>
+        <w:ind w:left="3600" w:hanging="360"/>
+      </w:pPr>
+      <w:rPr>
+        <w:u w:val="none"/>
+      </w:rPr>
+    </w:lvl>
+    <w:lvl w:ilvl="5">
+      <w:start w:val="1"/>
+      <w:numFmt w:val="lowerRoman"/>
+      <w:lvlText w:val="%6."/>
+      <w:lvlJc w:val="right"/>
+      <w:pPr>
+        <w:ind w:left="4320" w:hanging="360"/>
+      </w:pPr>
+      <w:rPr>
+        <w:u w:val="none"/>
+      </w:rPr>
+    </w:lvl>
+    <w:lvl w:ilvl="6">
+      <w:start w:val="1"/>
+      <w:numFmt w:val="decimal"/>
+      <w:lvlText w:val="%7."/>
+      <w:lvlJc w:val="left"/>
+      <w:pPr>
+        <w:ind w:left="5040" w:hanging="360"/>
+      </w:pPr>
+      <w:rPr>
+        <w:u w:val="none"/>
+      </w:rPr>
+    </w:lvl>
+    <w:lvl w:ilvl="7">
+      <w:start w:val="1"/>
+      <w:numFmt w:val="lowerLetter"/>
+      <w:lvlText w:val="%8."/>
+      <w:lvlJc w:val="left"/>
+      <w:pPr>
+        <w:ind w:left="5760" w:hanging="360"/>
+      </w:pPr>
+      <w:rPr>
+        <w:u w:val="none"/>
+      </w:rPr>
+    </w:lvl>
+    <w:lvl w:ilvl="8">
+      <w:start w:val="1"/>
+      <w:numFmt w:val="lowerRoman"/>
+      <w:lvlText w:val="%9."/>
+      <w:lvlJc w:val="right"/>
+      <w:pPr>
+        <w:ind w:left="6480" w:hanging="360"/>
+      </w:pPr>
+      <w:rPr>
+        <w:u w:val="none"/>
+      </w:rPr>
+    </w:lvl>
+  </w:abstractNum>
+  <w:abstractNum w:abstractNumId="15">
     <w:lvl w:ilvl="0">
       <w:start w:val="1"/>
       <w:numFmt w:val="bullet"/>
@@ -7438,7 +10421,227 @@
       </w:rPr>
     </w:lvl>
   </w:abstractNum>
-  <w:abstractNum w:abstractNumId="12">
+  <w:abstractNum w:abstractNumId="16">
+    <w:lvl w:ilvl="0">
+      <w:start w:val="1"/>
+      <w:numFmt w:val="bullet"/>
+      <w:lvlText w:val="●"/>
+      <w:lvlJc w:val="left"/>
+      <w:pPr>
+        <w:ind w:left="720" w:hanging="360"/>
+      </w:pPr>
+      <w:rPr>
+        <w:u w:val="none"/>
+      </w:rPr>
+    </w:lvl>
+    <w:lvl w:ilvl="1">
+      <w:start w:val="1"/>
+      <w:numFmt w:val="bullet"/>
+      <w:lvlText w:val="○"/>
+      <w:lvlJc w:val="left"/>
+      <w:pPr>
+        <w:ind w:left="1440" w:hanging="360"/>
+      </w:pPr>
+      <w:rPr>
+        <w:u w:val="none"/>
+      </w:rPr>
+    </w:lvl>
+    <w:lvl w:ilvl="2">
+      <w:start w:val="1"/>
+      <w:numFmt w:val="bullet"/>
+      <w:lvlText w:val="■"/>
+      <w:lvlJc w:val="left"/>
+      <w:pPr>
+        <w:ind w:left="2160" w:hanging="360"/>
+      </w:pPr>
+      <w:rPr>
+        <w:u w:val="none"/>
+      </w:rPr>
+    </w:lvl>
+    <w:lvl w:ilvl="3">
+      <w:start w:val="1"/>
+      <w:numFmt w:val="bullet"/>
+      <w:lvlText w:val="●"/>
+      <w:lvlJc w:val="left"/>
+      <w:pPr>
+        <w:ind w:left="2880" w:hanging="360"/>
+      </w:pPr>
+      <w:rPr>
+        <w:u w:val="none"/>
+      </w:rPr>
+    </w:lvl>
+    <w:lvl w:ilvl="4">
+      <w:start w:val="1"/>
+      <w:numFmt w:val="bullet"/>
+      <w:lvlText w:val="○"/>
+      <w:lvlJc w:val="left"/>
+      <w:pPr>
+        <w:ind w:left="3600" w:hanging="360"/>
+      </w:pPr>
+      <w:rPr>
+        <w:u w:val="none"/>
+      </w:rPr>
+    </w:lvl>
+    <w:lvl w:ilvl="5">
+      <w:start w:val="1"/>
+      <w:numFmt w:val="bullet"/>
+      <w:lvlText w:val="■"/>
+      <w:lvlJc w:val="left"/>
+      <w:pPr>
+        <w:ind w:left="4320" w:hanging="360"/>
+      </w:pPr>
+      <w:rPr>
+        <w:u w:val="none"/>
+      </w:rPr>
+    </w:lvl>
+    <w:lvl w:ilvl="6">
+      <w:start w:val="1"/>
+      <w:numFmt w:val="bullet"/>
+      <w:lvlText w:val="●"/>
+      <w:lvlJc w:val="left"/>
+      <w:pPr>
+        <w:ind w:left="5040" w:hanging="360"/>
+      </w:pPr>
+      <w:rPr>
+        <w:u w:val="none"/>
+      </w:rPr>
+    </w:lvl>
+    <w:lvl w:ilvl="7">
+      <w:start w:val="1"/>
+      <w:numFmt w:val="bullet"/>
+      <w:lvlText w:val="○"/>
+      <w:lvlJc w:val="left"/>
+      <w:pPr>
+        <w:ind w:left="5760" w:hanging="360"/>
+      </w:pPr>
+      <w:rPr>
+        <w:u w:val="none"/>
+      </w:rPr>
+    </w:lvl>
+    <w:lvl w:ilvl="8">
+      <w:start w:val="1"/>
+      <w:numFmt w:val="bullet"/>
+      <w:lvlText w:val="■"/>
+      <w:lvlJc w:val="left"/>
+      <w:pPr>
+        <w:ind w:left="6480" w:hanging="360"/>
+      </w:pPr>
+      <w:rPr>
+        <w:u w:val="none"/>
+      </w:rPr>
+    </w:lvl>
+  </w:abstractNum>
+  <w:abstractNum w:abstractNumId="17">
+    <w:lvl w:ilvl="0">
+      <w:start w:val="1"/>
+      <w:numFmt w:val="bullet"/>
+      <w:lvlText w:val="●"/>
+      <w:lvlJc w:val="left"/>
+      <w:pPr>
+        <w:ind w:left="720" w:hanging="360"/>
+      </w:pPr>
+      <w:rPr>
+        <w:u w:val="none"/>
+      </w:rPr>
+    </w:lvl>
+    <w:lvl w:ilvl="1">
+      <w:start w:val="1"/>
+      <w:numFmt w:val="bullet"/>
+      <w:lvlText w:val="○"/>
+      <w:lvlJc w:val="left"/>
+      <w:pPr>
+        <w:ind w:left="1440" w:hanging="360"/>
+      </w:pPr>
+      <w:rPr>
+        <w:u w:val="none"/>
+      </w:rPr>
+    </w:lvl>
+    <w:lvl w:ilvl="2">
+      <w:start w:val="1"/>
+      <w:numFmt w:val="bullet"/>
+      <w:lvlText w:val="■"/>
+      <w:lvlJc w:val="left"/>
+      <w:pPr>
+        <w:ind w:left="2160" w:hanging="360"/>
+      </w:pPr>
+      <w:rPr>
+        <w:u w:val="none"/>
+      </w:rPr>
+    </w:lvl>
+    <w:lvl w:ilvl="3">
+      <w:start w:val="1"/>
+      <w:numFmt w:val="bullet"/>
+      <w:lvlText w:val="●"/>
+      <w:lvlJc w:val="left"/>
+      <w:pPr>
+        <w:ind w:left="2880" w:hanging="360"/>
+      </w:pPr>
+      <w:rPr>
+        <w:u w:val="none"/>
+      </w:rPr>
+    </w:lvl>
+    <w:lvl w:ilvl="4">
+      <w:start w:val="1"/>
+      <w:numFmt w:val="bullet"/>
+      <w:lvlText w:val="○"/>
+      <w:lvlJc w:val="left"/>
+      <w:pPr>
+        <w:ind w:left="3600" w:hanging="360"/>
+      </w:pPr>
+      <w:rPr>
+        <w:u w:val="none"/>
+      </w:rPr>
+    </w:lvl>
+    <w:lvl w:ilvl="5">
+      <w:start w:val="1"/>
+      <w:numFmt w:val="bullet"/>
+      <w:lvlText w:val="■"/>
+      <w:lvlJc w:val="left"/>
+      <w:pPr>
+        <w:ind w:left="4320" w:hanging="360"/>
+      </w:pPr>
+      <w:rPr>
+        <w:u w:val="none"/>
+      </w:rPr>
+    </w:lvl>
+    <w:lvl w:ilvl="6">
+      <w:start w:val="1"/>
+      <w:numFmt w:val="bullet"/>
+      <w:lvlText w:val="●"/>
+      <w:lvlJc w:val="left"/>
+      <w:pPr>
+        <w:ind w:left="5040" w:hanging="360"/>
+      </w:pPr>
+      <w:rPr>
+        <w:u w:val="none"/>
+      </w:rPr>
+    </w:lvl>
+    <w:lvl w:ilvl="7">
+      <w:start w:val="1"/>
+      <w:numFmt w:val="bullet"/>
+      <w:lvlText w:val="○"/>
+      <w:lvlJc w:val="left"/>
+      <w:pPr>
+        <w:ind w:left="5760" w:hanging="360"/>
+      </w:pPr>
+      <w:rPr>
+        <w:u w:val="none"/>
+      </w:rPr>
+    </w:lvl>
+    <w:lvl w:ilvl="8">
+      <w:start w:val="1"/>
+      <w:numFmt w:val="bullet"/>
+      <w:lvlText w:val="■"/>
+      <w:lvlJc w:val="left"/>
+      <w:pPr>
+        <w:ind w:left="6480" w:hanging="360"/>
+      </w:pPr>
+      <w:rPr>
+        <w:u w:val="none"/>
+      </w:rPr>
+    </w:lvl>
+  </w:abstractNum>
+  <w:abstractNum w:abstractNumId="18">
     <w:lvl w:ilvl="0">
       <w:start w:val="1"/>
       <w:numFmt w:val="decimal"/>
@@ -7583,6 +10786,24 @@
   </w:num>
   <w:num w:numId="12">
     <w:abstractNumId w:val="12"/>
+  </w:num>
+  <w:num w:numId="13">
+    <w:abstractNumId w:val="13"/>
+  </w:num>
+  <w:num w:numId="14">
+    <w:abstractNumId w:val="14"/>
+  </w:num>
+  <w:num w:numId="15">
+    <w:abstractNumId w:val="15"/>
+  </w:num>
+  <w:num w:numId="16">
+    <w:abstractNumId w:val="16"/>
+  </w:num>
+  <w:num w:numId="17">
+    <w:abstractNumId w:val="17"/>
+  </w:num>
+  <w:num w:numId="18">
+    <w:abstractNumId w:val="18"/>
   </w:num>
 </w:numbering>
 </file>
@@ -7871,6 +11092,71 @@
     </w:tblPr>
   </w:style>
   <w:style w:type="table" w:styleId="Table11">
+    <w:basedOn w:val="TableNormal"/>
+    <w:tblPr>
+      <w:tblStyleRowBandSize w:val="1"/>
+      <w:tblStyleColBandSize w:val="1"/>
+      <w:tblCellMar>
+        <w:top w:w="100.0" w:type="dxa"/>
+        <w:left w:w="100.0" w:type="dxa"/>
+        <w:bottom w:w="100.0" w:type="dxa"/>
+        <w:right w:w="100.0" w:type="dxa"/>
+      </w:tblCellMar>
+    </w:tblPr>
+  </w:style>
+  <w:style w:type="table" w:styleId="Table12">
+    <w:basedOn w:val="TableNormal"/>
+    <w:tblPr>
+      <w:tblStyleRowBandSize w:val="1"/>
+      <w:tblStyleColBandSize w:val="1"/>
+      <w:tblCellMar>
+        <w:top w:w="100.0" w:type="dxa"/>
+        <w:left w:w="100.0" w:type="dxa"/>
+        <w:bottom w:w="100.0" w:type="dxa"/>
+        <w:right w:w="100.0" w:type="dxa"/>
+      </w:tblCellMar>
+    </w:tblPr>
+  </w:style>
+  <w:style w:type="table" w:styleId="Table13">
+    <w:basedOn w:val="TableNormal"/>
+    <w:tblPr>
+      <w:tblStyleRowBandSize w:val="1"/>
+      <w:tblStyleColBandSize w:val="1"/>
+      <w:tblCellMar>
+        <w:top w:w="100.0" w:type="dxa"/>
+        <w:left w:w="100.0" w:type="dxa"/>
+        <w:bottom w:w="100.0" w:type="dxa"/>
+        <w:right w:w="100.0" w:type="dxa"/>
+      </w:tblCellMar>
+    </w:tblPr>
+  </w:style>
+  <w:style w:type="table" w:styleId="Table14">
+    <w:basedOn w:val="TableNormal"/>
+    <w:tblPr>
+      <w:tblStyleRowBandSize w:val="1"/>
+      <w:tblStyleColBandSize w:val="1"/>
+      <w:tblCellMar>
+        <w:top w:w="100.0" w:type="dxa"/>
+        <w:left w:w="100.0" w:type="dxa"/>
+        <w:bottom w:w="100.0" w:type="dxa"/>
+        <w:right w:w="100.0" w:type="dxa"/>
+      </w:tblCellMar>
+    </w:tblPr>
+  </w:style>
+  <w:style w:type="table" w:styleId="Table15">
+    <w:basedOn w:val="TableNormal"/>
+    <w:tblPr>
+      <w:tblStyleRowBandSize w:val="1"/>
+      <w:tblStyleColBandSize w:val="1"/>
+      <w:tblCellMar>
+        <w:top w:w="100.0" w:type="dxa"/>
+        <w:left w:w="100.0" w:type="dxa"/>
+        <w:bottom w:w="100.0" w:type="dxa"/>
+        <w:right w:w="100.0" w:type="dxa"/>
+      </w:tblCellMar>
+    </w:tblPr>
+  </w:style>
+  <w:style w:type="table" w:styleId="Table16">
     <w:basedOn w:val="TableNormal"/>
     <w:tblPr>
       <w:tblStyleRowBandSize w:val="1"/>

</xml_diff>